<commit_message>
Création de certains diagramme de séquence.
</commit_message>
<xml_diff>
--- a/rapport/rapport final.docx
+++ b/rapport/rapport final.docx
@@ -18,7 +18,7 @@
       <w:r>
         <w:rPr>
           <w:noProof/>
-          <w:lang w:eastAsia="fr-CA"/>
+          <w:lang w:val="en-CA" w:eastAsia="en-CA"/>
         </w:rPr>
         <w:drawing>
           <wp:inline distT="0" distB="0" distL="0" distR="0" wp14:anchorId="53FE2603" wp14:editId="58052604">
@@ -261,21 +261,12 @@
           <w:szCs w:val="28"/>
         </w:rPr>
       </w:pPr>
-      <w:proofErr w:type="spellStart"/>
       <w:r>
         <w:rPr>
           <w:sz w:val="28"/>
           <w:szCs w:val="28"/>
         </w:rPr>
-        <w:t>Chayer</w:t>
-      </w:r>
-      <w:proofErr w:type="spellEnd"/>
-      <w:r>
-        <w:rPr>
-          <w:sz w:val="28"/>
-          <w:szCs w:val="28"/>
-        </w:rPr>
-        <w:t>, Philippe</w:t>
+        <w:t>Chayer, Philippe</w:t>
       </w:r>
     </w:p>
     <w:p>
@@ -410,7 +401,7 @@
       <w:sdtContent>
         <w:p>
           <w:pPr>
-            <w:pStyle w:val="TOCHeading"/>
+            <w:pStyle w:val="En-ttedetabledesmatires"/>
             <w:rPr>
               <w:lang w:val="fr-CA"/>
             </w:rPr>
@@ -431,7 +422,7 @@
         </w:p>
         <w:p>
           <w:pPr>
-            <w:pStyle w:val="TOC1"/>
+            <w:pStyle w:val="TM1"/>
             <w:tabs>
               <w:tab w:val="right" w:leader="dot" w:pos="8630"/>
             </w:tabs>
@@ -454,7 +445,7 @@
           <w:hyperlink w:anchor="_Toc410130348" w:history="1">
             <w:r>
               <w:rPr>
-                <w:rStyle w:val="Hyperlink"/>
+                <w:rStyle w:val="Lienhypertexte"/>
                 <w:noProof/>
               </w:rPr>
               <w:t>Introduction</w:t>
@@ -511,7 +502,7 @@
         </w:p>
         <w:p>
           <w:pPr>
-            <w:pStyle w:val="TOC1"/>
+            <w:pStyle w:val="TM1"/>
             <w:tabs>
               <w:tab w:val="right" w:leader="dot" w:pos="8630"/>
             </w:tabs>
@@ -525,14 +516,14 @@
           <w:hyperlink w:anchor="_Toc410130349" w:history="1">
             <w:r>
               <w:rPr>
-                <w:rStyle w:val="Hyperlink"/>
+                <w:rStyle w:val="Lienhypertexte"/>
                 <w:noProof/>
               </w:rPr>
               <w:t xml:space="preserve">Vision </w:t>
             </w:r>
             <w:r>
               <w:rPr>
-                <w:rStyle w:val="Hyperlink"/>
+                <w:rStyle w:val="Lienhypertexte"/>
                 <w:i/>
                 <w:noProof/>
               </w:rPr>
@@ -590,7 +581,7 @@
         </w:p>
         <w:p>
           <w:pPr>
-            <w:pStyle w:val="TOC1"/>
+            <w:pStyle w:val="TM1"/>
             <w:tabs>
               <w:tab w:val="right" w:leader="dot" w:pos="8630"/>
             </w:tabs>
@@ -604,7 +595,7 @@
           <w:hyperlink w:anchor="_Toc410130350" w:history="1">
             <w:r>
               <w:rPr>
-                <w:rStyle w:val="Hyperlink"/>
+                <w:rStyle w:val="Lienhypertexte"/>
                 <w:noProof/>
               </w:rPr>
               <w:t>I) Modélisation domaines d’affaires</w:t>
@@ -661,7 +652,7 @@
         </w:p>
         <w:p>
           <w:pPr>
-            <w:pStyle w:val="TOC1"/>
+            <w:pStyle w:val="TM1"/>
             <w:tabs>
               <w:tab w:val="right" w:leader="dot" w:pos="8630"/>
             </w:tabs>
@@ -675,7 +666,7 @@
           <w:hyperlink w:anchor="_Toc410130351" w:history="1">
             <w:r>
               <w:rPr>
-                <w:rStyle w:val="Hyperlink"/>
+                <w:rStyle w:val="Lienhypertexte"/>
                 <w:noProof/>
               </w:rPr>
               <w:t>II) Analyse des besoins</w:t>
@@ -732,7 +723,7 @@
         </w:p>
         <w:p>
           <w:pPr>
-            <w:pStyle w:val="TOC2"/>
+            <w:pStyle w:val="TM2"/>
             <w:tabs>
               <w:tab w:val="right" w:leader="dot" w:pos="8630"/>
             </w:tabs>
@@ -746,7 +737,7 @@
           <w:hyperlink w:anchor="_Toc410130352" w:history="1">
             <w:r>
               <w:rPr>
-                <w:rStyle w:val="Hyperlink"/>
+                <w:rStyle w:val="Lienhypertexte"/>
                 <w:noProof/>
               </w:rPr>
               <w:t>Modèle des cas d’utilisation</w:t>
@@ -803,7 +794,7 @@
         </w:p>
         <w:p>
           <w:pPr>
-            <w:pStyle w:val="TOC2"/>
+            <w:pStyle w:val="TM2"/>
             <w:tabs>
               <w:tab w:val="right" w:leader="dot" w:pos="8630"/>
             </w:tabs>
@@ -817,7 +808,7 @@
           <w:hyperlink w:anchor="_Toc410130353" w:history="1">
             <w:r>
               <w:rPr>
-                <w:rStyle w:val="Hyperlink"/>
+                <w:rStyle w:val="Lienhypertexte"/>
                 <w:noProof/>
               </w:rPr>
               <w:t>Spécifications supplémentaires</w:t>
@@ -874,7 +865,7 @@
         </w:p>
         <w:p>
           <w:pPr>
-            <w:pStyle w:val="TOC2"/>
+            <w:pStyle w:val="TM2"/>
             <w:tabs>
               <w:tab w:val="right" w:leader="dot" w:pos="8630"/>
             </w:tabs>
@@ -888,7 +879,7 @@
           <w:hyperlink w:anchor="_Toc410130354" w:history="1">
             <w:r>
               <w:rPr>
-                <w:rStyle w:val="Hyperlink"/>
+                <w:rStyle w:val="Lienhypertexte"/>
                 <w:noProof/>
               </w:rPr>
               <w:t>Glossaire</w:t>
@@ -945,7 +936,7 @@
         </w:p>
         <w:p>
           <w:pPr>
-            <w:pStyle w:val="TOC1"/>
+            <w:pStyle w:val="TM1"/>
             <w:tabs>
               <w:tab w:val="right" w:leader="dot" w:pos="8630"/>
             </w:tabs>
@@ -959,7 +950,7 @@
           <w:hyperlink w:anchor="_Toc410130355" w:history="1">
             <w:r>
               <w:rPr>
-                <w:rStyle w:val="Hyperlink"/>
+                <w:rStyle w:val="Lienhypertexte"/>
                 <w:noProof/>
               </w:rPr>
               <w:t>III) Gestion de projet</w:t>
@@ -1016,7 +1007,7 @@
         </w:p>
         <w:p>
           <w:pPr>
-            <w:pStyle w:val="TOC2"/>
+            <w:pStyle w:val="TM2"/>
             <w:tabs>
               <w:tab w:val="right" w:leader="dot" w:pos="8630"/>
             </w:tabs>
@@ -1030,7 +1021,7 @@
           <w:hyperlink w:anchor="_Toc410130356" w:history="1">
             <w:r>
               <w:rPr>
-                <w:rStyle w:val="Hyperlink"/>
+                <w:rStyle w:val="Lienhypertexte"/>
                 <w:noProof/>
               </w:rPr>
               <w:t>Référence des taches</w:t>
@@ -1087,7 +1078,7 @@
         </w:p>
         <w:p>
           <w:pPr>
-            <w:pStyle w:val="TOC2"/>
+            <w:pStyle w:val="TM2"/>
             <w:tabs>
               <w:tab w:val="right" w:leader="dot" w:pos="8630"/>
             </w:tabs>
@@ -1101,7 +1092,7 @@
           <w:hyperlink w:anchor="_Toc410130357" w:history="1">
             <w:r>
               <w:rPr>
-                <w:rStyle w:val="Hyperlink"/>
+                <w:rStyle w:val="Lienhypertexte"/>
                 <w:noProof/>
               </w:rPr>
               <w:t>Assignation des ressources</w:t>
@@ -1158,7 +1149,7 @@
         </w:p>
         <w:p>
           <w:pPr>
-            <w:pStyle w:val="TOC2"/>
+            <w:pStyle w:val="TM2"/>
             <w:tabs>
               <w:tab w:val="right" w:leader="dot" w:pos="8630"/>
             </w:tabs>
@@ -1172,7 +1163,7 @@
           <w:hyperlink w:anchor="_Toc410130358" w:history="1">
             <w:r>
               <w:rPr>
-                <w:rStyle w:val="Hyperlink"/>
+                <w:rStyle w:val="Lienhypertexte"/>
                 <w:noProof/>
               </w:rPr>
               <w:t>Diagramme de Gant</w:t>
@@ -1249,7 +1240,7 @@
     </w:p>
     <w:p>
       <w:pPr>
-        <w:pStyle w:val="Heading1"/>
+        <w:pStyle w:val="Titre1"/>
         <w:rPr>
           <w:rFonts w:asciiTheme="minorHAnsi" w:hAnsiTheme="minorHAnsi"/>
         </w:rPr>
@@ -1274,7 +1265,7 @@
     </w:p>
     <w:p>
       <w:pPr>
-        <w:pStyle w:val="Heading1"/>
+        <w:pStyle w:val="Titre1"/>
         <w:rPr>
           <w:rFonts w:asciiTheme="minorHAnsi" w:hAnsiTheme="minorHAnsi"/>
         </w:rPr>
@@ -1301,7 +1292,7 @@
     <w:p/>
     <w:p>
       <w:pPr>
-        <w:pStyle w:val="ListParagraph"/>
+        <w:pStyle w:val="Paragraphedeliste"/>
         <w:numPr>
           <w:ilvl w:val="0"/>
           <w:numId w:val="1"/>
@@ -1349,7 +1340,7 @@
     </w:p>
     <w:p>
       <w:pPr>
-        <w:pStyle w:val="ListParagraph"/>
+        <w:pStyle w:val="Paragraphedeliste"/>
         <w:spacing w:line="360" w:lineRule="auto"/>
         <w:jc w:val="both"/>
         <w:rPr>
@@ -1362,7 +1353,7 @@
     </w:p>
     <w:p>
       <w:pPr>
-        <w:pStyle w:val="ListParagraph"/>
+        <w:pStyle w:val="Paragraphedeliste"/>
         <w:numPr>
           <w:ilvl w:val="0"/>
           <w:numId w:val="1"/>
@@ -1384,7 +1375,7 @@
     </w:p>
     <w:p>
       <w:pPr>
-        <w:pStyle w:val="ListParagraph"/>
+        <w:pStyle w:val="Paragraphedeliste"/>
         <w:rPr>
           <w:rFonts w:cs="Arial"/>
           <w:sz w:val="24"/>
@@ -1393,7 +1384,7 @@
     </w:p>
     <w:p>
       <w:pPr>
-        <w:pStyle w:val="ListParagraph"/>
+        <w:pStyle w:val="Paragraphedeliste"/>
         <w:numPr>
           <w:ilvl w:val="0"/>
           <w:numId w:val="1"/>
@@ -1415,7 +1406,7 @@
     </w:p>
     <w:p>
       <w:pPr>
-        <w:pStyle w:val="ListParagraph"/>
+        <w:pStyle w:val="Paragraphedeliste"/>
         <w:spacing w:line="360" w:lineRule="auto"/>
         <w:jc w:val="both"/>
         <w:rPr>
@@ -1426,7 +1417,7 @@
     </w:p>
     <w:p>
       <w:pPr>
-        <w:pStyle w:val="ListParagraph"/>
+        <w:pStyle w:val="Paragraphedeliste"/>
         <w:numPr>
           <w:ilvl w:val="0"/>
           <w:numId w:val="1"/>
@@ -1448,7 +1439,7 @@
     </w:p>
     <w:p>
       <w:pPr>
-        <w:pStyle w:val="ListParagraph"/>
+        <w:pStyle w:val="Paragraphedeliste"/>
         <w:rPr>
           <w:rFonts w:cs="Arial"/>
           <w:sz w:val="24"/>
@@ -1457,7 +1448,7 @@
     </w:p>
     <w:p>
       <w:pPr>
-        <w:pStyle w:val="ListParagraph"/>
+        <w:pStyle w:val="Paragraphedeliste"/>
         <w:numPr>
           <w:ilvl w:val="0"/>
           <w:numId w:val="1"/>
@@ -1479,7 +1470,7 @@
     </w:p>
     <w:p>
       <w:pPr>
-        <w:pStyle w:val="ListParagraph"/>
+        <w:pStyle w:val="Paragraphedeliste"/>
         <w:rPr>
           <w:rFonts w:cs="Arial"/>
           <w:sz w:val="24"/>
@@ -1488,7 +1479,7 @@
     </w:p>
     <w:p>
       <w:pPr>
-        <w:pStyle w:val="ListParagraph"/>
+        <w:pStyle w:val="Paragraphedeliste"/>
         <w:numPr>
           <w:ilvl w:val="0"/>
           <w:numId w:val="1"/>
@@ -1510,7 +1501,7 @@
     </w:p>
     <w:p>
       <w:pPr>
-        <w:pStyle w:val="ListParagraph"/>
+        <w:pStyle w:val="Paragraphedeliste"/>
         <w:rPr>
           <w:rFonts w:cs="Arial"/>
           <w:sz w:val="24"/>
@@ -1519,7 +1510,7 @@
     </w:p>
     <w:p>
       <w:pPr>
-        <w:pStyle w:val="ListParagraph"/>
+        <w:pStyle w:val="Paragraphedeliste"/>
         <w:numPr>
           <w:ilvl w:val="0"/>
           <w:numId w:val="1"/>
@@ -1541,7 +1532,7 @@
     </w:p>
     <w:p>
       <w:pPr>
-        <w:pStyle w:val="ListParagraph"/>
+        <w:pStyle w:val="Paragraphedeliste"/>
         <w:rPr>
           <w:rFonts w:cs="Arial"/>
           <w:sz w:val="24"/>
@@ -1550,7 +1541,7 @@
     </w:p>
     <w:p>
       <w:pPr>
-        <w:pStyle w:val="ListParagraph"/>
+        <w:pStyle w:val="Paragraphedeliste"/>
         <w:numPr>
           <w:ilvl w:val="0"/>
           <w:numId w:val="1"/>
@@ -1580,7 +1571,7 @@
     </w:p>
     <w:p>
       <w:pPr>
-        <w:pStyle w:val="Heading1"/>
+        <w:pStyle w:val="Titre1"/>
         <w:rPr>
           <w:rFonts w:asciiTheme="minorHAnsi" w:hAnsiTheme="minorHAnsi"/>
         </w:rPr>
@@ -1607,7 +1598,7 @@
     </w:p>
     <w:p>
       <w:pPr>
-        <w:pStyle w:val="Heading1"/>
+        <w:pStyle w:val="Titre1"/>
         <w:rPr>
           <w:rFonts w:asciiTheme="minorHAnsi" w:hAnsiTheme="minorHAnsi"/>
         </w:rPr>
@@ -1626,7 +1617,7 @@
     </w:p>
     <w:p>
       <w:pPr>
-        <w:pStyle w:val="Heading2"/>
+        <w:pStyle w:val="Titre2"/>
         <w:rPr>
           <w:rFonts w:asciiTheme="minorHAnsi" w:hAnsiTheme="minorHAnsi"/>
         </w:rPr>
@@ -1669,7 +1660,7 @@
     </w:p>
     <w:tbl>
       <w:tblPr>
-        <w:tblStyle w:val="TableGrid"/>
+        <w:tblStyle w:val="Grilledutableau"/>
         <w:tblW w:w="0" w:type="auto"/>
         <w:tblLook w:val="04A0" w:firstRow="1" w:lastRow="0" w:firstColumn="1" w:lastColumn="0" w:noHBand="0" w:noVBand="1"/>
       </w:tblPr>
@@ -1891,7 +1882,7 @@
           </w:p>
           <w:p>
             <w:pPr>
-              <w:pStyle w:val="ListParagraph"/>
+              <w:pStyle w:val="Paragraphedeliste"/>
               <w:numPr>
                 <w:ilvl w:val="0"/>
                 <w:numId w:val="2"/>
@@ -1912,7 +1903,7 @@
           </w:p>
           <w:p>
             <w:pPr>
-              <w:pStyle w:val="ListParagraph"/>
+              <w:pStyle w:val="Paragraphedeliste"/>
               <w:numPr>
                 <w:ilvl w:val="0"/>
                 <w:numId w:val="2"/>
@@ -2002,7 +1993,7 @@
           </w:tcPr>
           <w:p>
             <w:pPr>
-              <w:pStyle w:val="ListParagraph"/>
+              <w:pStyle w:val="Paragraphedeliste"/>
               <w:numPr>
                 <w:ilvl w:val="0"/>
                 <w:numId w:val="3"/>
@@ -2039,7 +2030,7 @@
           </w:p>
           <w:p>
             <w:pPr>
-              <w:pStyle w:val="ListParagraph"/>
+              <w:pStyle w:val="Paragraphedeliste"/>
               <w:numPr>
                 <w:ilvl w:val="0"/>
                 <w:numId w:val="3"/>
@@ -2060,7 +2051,7 @@
           </w:p>
           <w:p>
             <w:pPr>
-              <w:pStyle w:val="ListParagraph"/>
+              <w:pStyle w:val="Paragraphedeliste"/>
               <w:numPr>
                 <w:ilvl w:val="0"/>
                 <w:numId w:val="3"/>
@@ -2198,7 +2189,7 @@
     </w:p>
     <w:tbl>
       <w:tblPr>
-        <w:tblStyle w:val="TableGrid"/>
+        <w:tblStyle w:val="Grilledutableau"/>
         <w:tblW w:w="0" w:type="auto"/>
         <w:tblLook w:val="04A0" w:firstRow="1" w:lastRow="0" w:firstColumn="1" w:lastColumn="0" w:noHBand="0" w:noVBand="1"/>
       </w:tblPr>
@@ -2490,7 +2481,7 @@
           </w:tcPr>
           <w:p>
             <w:pPr>
-              <w:pStyle w:val="ListParagraph"/>
+              <w:pStyle w:val="Paragraphedeliste"/>
               <w:numPr>
                 <w:ilvl w:val="0"/>
                 <w:numId w:val="4"/>
@@ -2511,7 +2502,7 @@
           </w:p>
           <w:p>
             <w:pPr>
-              <w:pStyle w:val="ListParagraph"/>
+              <w:pStyle w:val="Paragraphedeliste"/>
               <w:numPr>
                 <w:ilvl w:val="0"/>
                 <w:numId w:val="4"/>
@@ -2532,7 +2523,7 @@
           </w:p>
           <w:p>
             <w:pPr>
-              <w:pStyle w:val="ListParagraph"/>
+              <w:pStyle w:val="Paragraphedeliste"/>
               <w:numPr>
                 <w:ilvl w:val="0"/>
                 <w:numId w:val="4"/>
@@ -2630,7 +2621,7 @@
     </w:p>
     <w:tbl>
       <w:tblPr>
-        <w:tblStyle w:val="TableGrid"/>
+        <w:tblStyle w:val="Grilledutableau"/>
         <w:tblW w:w="0" w:type="auto"/>
         <w:tblLook w:val="04A0" w:firstRow="1" w:lastRow="0" w:firstColumn="1" w:lastColumn="0" w:noHBand="0" w:noVBand="1"/>
       </w:tblPr>
@@ -2921,7 +2912,7 @@
           </w:tcPr>
           <w:p>
             <w:pPr>
-              <w:pStyle w:val="ListParagraph"/>
+              <w:pStyle w:val="Paragraphedeliste"/>
               <w:numPr>
                 <w:ilvl w:val="0"/>
                 <w:numId w:val="5"/>
@@ -2942,7 +2933,7 @@
           </w:p>
           <w:p>
             <w:pPr>
-              <w:pStyle w:val="ListParagraph"/>
+              <w:pStyle w:val="Paragraphedeliste"/>
               <w:numPr>
                 <w:ilvl w:val="0"/>
                 <w:numId w:val="5"/>
@@ -2963,7 +2954,7 @@
           </w:p>
           <w:p>
             <w:pPr>
-              <w:pStyle w:val="ListParagraph"/>
+              <w:pStyle w:val="Paragraphedeliste"/>
               <w:numPr>
                 <w:ilvl w:val="0"/>
                 <w:numId w:val="5"/>
@@ -2984,7 +2975,7 @@
           </w:p>
           <w:p>
             <w:pPr>
-              <w:pStyle w:val="ListParagraph"/>
+              <w:pStyle w:val="Paragraphedeliste"/>
               <w:numPr>
                 <w:ilvl w:val="0"/>
                 <w:numId w:val="5"/>
@@ -3032,7 +3023,7 @@
           </w:tcPr>
           <w:p>
             <w:pPr>
-              <w:pStyle w:val="ListParagraph"/>
+              <w:pStyle w:val="Paragraphedeliste"/>
               <w:numPr>
                 <w:ilvl w:val="0"/>
                 <w:numId w:val="6"/>
@@ -3053,7 +3044,7 @@
           </w:p>
           <w:p>
             <w:pPr>
-              <w:pStyle w:val="ListParagraph"/>
+              <w:pStyle w:val="Paragraphedeliste"/>
               <w:numPr>
                 <w:ilvl w:val="0"/>
                 <w:numId w:val="6"/>
@@ -3074,7 +3065,7 @@
           </w:p>
           <w:p>
             <w:pPr>
-              <w:pStyle w:val="ListParagraph"/>
+              <w:pStyle w:val="Paragraphedeliste"/>
               <w:numPr>
                 <w:ilvl w:val="0"/>
                 <w:numId w:val="6"/>
@@ -3095,7 +3086,7 @@
           </w:p>
           <w:p>
             <w:pPr>
-              <w:pStyle w:val="ListParagraph"/>
+              <w:pStyle w:val="Paragraphedeliste"/>
               <w:numPr>
                 <w:ilvl w:val="0"/>
                 <w:numId w:val="6"/>
@@ -3151,7 +3142,7 @@
     </w:p>
     <w:tbl>
       <w:tblPr>
-        <w:tblStyle w:val="TableGrid"/>
+        <w:tblStyle w:val="Grilledutableau"/>
         <w:tblW w:w="0" w:type="auto"/>
         <w:tblLook w:val="04A0" w:firstRow="1" w:lastRow="0" w:firstColumn="1" w:lastColumn="0" w:noHBand="0" w:noVBand="1"/>
       </w:tblPr>
@@ -3442,7 +3433,7 @@
           </w:tcPr>
           <w:p>
             <w:pPr>
-              <w:pStyle w:val="ListParagraph"/>
+              <w:pStyle w:val="Paragraphedeliste"/>
               <w:numPr>
                 <w:ilvl w:val="0"/>
                 <w:numId w:val="7"/>
@@ -3463,7 +3454,7 @@
           </w:p>
           <w:p>
             <w:pPr>
-              <w:pStyle w:val="ListParagraph"/>
+              <w:pStyle w:val="Paragraphedeliste"/>
               <w:numPr>
                 <w:ilvl w:val="0"/>
                 <w:numId w:val="7"/>
@@ -3484,7 +3475,7 @@
           </w:p>
           <w:p>
             <w:pPr>
-              <w:pStyle w:val="ListParagraph"/>
+              <w:pStyle w:val="Paragraphedeliste"/>
               <w:numPr>
                 <w:ilvl w:val="0"/>
                 <w:numId w:val="7"/>
@@ -3516,7 +3507,7 @@
     </w:p>
     <w:tbl>
       <w:tblPr>
-        <w:tblStyle w:val="TableGrid"/>
+        <w:tblStyle w:val="Grilledutableau"/>
         <w:tblW w:w="0" w:type="auto"/>
         <w:tblLook w:val="04A0" w:firstRow="1" w:lastRow="0" w:firstColumn="1" w:lastColumn="0" w:noHBand="0" w:noVBand="1"/>
       </w:tblPr>
@@ -3807,7 +3798,7 @@
           </w:tcPr>
           <w:p>
             <w:pPr>
-              <w:pStyle w:val="ListParagraph"/>
+              <w:pStyle w:val="Paragraphedeliste"/>
               <w:numPr>
                 <w:ilvl w:val="0"/>
                 <w:numId w:val="8"/>
@@ -3828,7 +3819,7 @@
           </w:p>
           <w:p>
             <w:pPr>
-              <w:pStyle w:val="ListParagraph"/>
+              <w:pStyle w:val="Paragraphedeliste"/>
               <w:numPr>
                 <w:ilvl w:val="0"/>
                 <w:numId w:val="8"/>
@@ -3849,7 +3840,7 @@
           </w:p>
           <w:p>
             <w:pPr>
-              <w:pStyle w:val="ListParagraph"/>
+              <w:pStyle w:val="Paragraphedeliste"/>
               <w:numPr>
                 <w:ilvl w:val="0"/>
                 <w:numId w:val="8"/>
@@ -3931,7 +3922,7 @@
     </w:p>
     <w:tbl>
       <w:tblPr>
-        <w:tblStyle w:val="TableGrid"/>
+        <w:tblStyle w:val="Grilledutableau"/>
         <w:tblW w:w="0" w:type="auto"/>
         <w:tblLook w:val="04A0" w:firstRow="1" w:lastRow="0" w:firstColumn="1" w:lastColumn="0" w:noHBand="0" w:noVBand="1"/>
       </w:tblPr>
@@ -4223,7 +4214,7 @@
           </w:tcPr>
           <w:p>
             <w:pPr>
-              <w:pStyle w:val="ListParagraph"/>
+              <w:pStyle w:val="Paragraphedeliste"/>
               <w:numPr>
                 <w:ilvl w:val="0"/>
                 <w:numId w:val="9"/>
@@ -4244,7 +4235,7 @@
           </w:p>
           <w:p>
             <w:pPr>
-              <w:pStyle w:val="ListParagraph"/>
+              <w:pStyle w:val="Paragraphedeliste"/>
               <w:numPr>
                 <w:ilvl w:val="0"/>
                 <w:numId w:val="9"/>
@@ -4265,7 +4256,7 @@
           </w:p>
           <w:p>
             <w:pPr>
-              <w:pStyle w:val="ListParagraph"/>
+              <w:pStyle w:val="Paragraphedeliste"/>
               <w:numPr>
                 <w:ilvl w:val="0"/>
                 <w:numId w:val="9"/>
@@ -4286,7 +4277,7 @@
           </w:p>
           <w:p>
             <w:pPr>
-              <w:pStyle w:val="ListParagraph"/>
+              <w:pStyle w:val="Paragraphedeliste"/>
               <w:numPr>
                 <w:ilvl w:val="0"/>
                 <w:numId w:val="9"/>
@@ -4334,7 +4325,7 @@
           </w:tcPr>
           <w:p>
             <w:pPr>
-              <w:pStyle w:val="ListParagraph"/>
+              <w:pStyle w:val="Paragraphedeliste"/>
               <w:numPr>
                 <w:ilvl w:val="0"/>
                 <w:numId w:val="10"/>
@@ -4382,7 +4373,7 @@
     </w:p>
     <w:tbl>
       <w:tblPr>
-        <w:tblStyle w:val="TableGrid"/>
+        <w:tblStyle w:val="Grilledutableau"/>
         <w:tblW w:w="0" w:type="auto"/>
         <w:tblLook w:val="04A0" w:firstRow="1" w:lastRow="0" w:firstColumn="1" w:lastColumn="0" w:noHBand="0" w:noVBand="1"/>
       </w:tblPr>
@@ -4673,7 +4664,7 @@
           </w:tcPr>
           <w:p>
             <w:pPr>
-              <w:pStyle w:val="ListParagraph"/>
+              <w:pStyle w:val="Paragraphedeliste"/>
               <w:numPr>
                 <w:ilvl w:val="0"/>
                 <w:numId w:val="11"/>
@@ -4694,7 +4685,7 @@
           </w:p>
           <w:p>
             <w:pPr>
-              <w:pStyle w:val="ListParagraph"/>
+              <w:pStyle w:val="Paragraphedeliste"/>
               <w:numPr>
                 <w:ilvl w:val="0"/>
                 <w:numId w:val="11"/>
@@ -4715,7 +4706,7 @@
           </w:p>
           <w:p>
             <w:pPr>
-              <w:pStyle w:val="ListParagraph"/>
+              <w:pStyle w:val="Paragraphedeliste"/>
               <w:numPr>
                 <w:ilvl w:val="0"/>
                 <w:numId w:val="11"/>
@@ -4747,7 +4738,7 @@
     </w:p>
     <w:tbl>
       <w:tblPr>
-        <w:tblStyle w:val="TableGrid"/>
+        <w:tblStyle w:val="Grilledutableau"/>
         <w:tblW w:w="0" w:type="auto"/>
         <w:tblLook w:val="04A0" w:firstRow="1" w:lastRow="0" w:firstColumn="1" w:lastColumn="0" w:noHBand="0" w:noVBand="1"/>
       </w:tblPr>
@@ -5015,7 +5006,7 @@
           </w:tcPr>
           <w:p>
             <w:pPr>
-              <w:pStyle w:val="ListParagraph"/>
+              <w:pStyle w:val="Paragraphedeliste"/>
               <w:numPr>
                 <w:ilvl w:val="0"/>
                 <w:numId w:val="12"/>
@@ -5036,7 +5027,7 @@
           </w:p>
           <w:p>
             <w:pPr>
-              <w:pStyle w:val="ListParagraph"/>
+              <w:pStyle w:val="Paragraphedeliste"/>
               <w:numPr>
                 <w:ilvl w:val="0"/>
                 <w:numId w:val="12"/>
@@ -5084,7 +5075,7 @@
           </w:tcPr>
           <w:p>
             <w:pPr>
-              <w:pStyle w:val="ListParagraph"/>
+              <w:pStyle w:val="Paragraphedeliste"/>
               <w:numPr>
                 <w:ilvl w:val="0"/>
                 <w:numId w:val="13"/>
@@ -5121,7 +5112,7 @@
           </w:p>
           <w:p>
             <w:pPr>
-              <w:pStyle w:val="ListParagraph"/>
+              <w:pStyle w:val="Paragraphedeliste"/>
               <w:numPr>
                 <w:ilvl w:val="0"/>
                 <w:numId w:val="13"/>
@@ -5169,7 +5160,7 @@
           </w:tcPr>
           <w:p>
             <w:pPr>
-              <w:pStyle w:val="ListParagraph"/>
+              <w:pStyle w:val="Paragraphedeliste"/>
               <w:numPr>
                 <w:ilvl w:val="0"/>
                 <w:numId w:val="14"/>
@@ -5206,7 +5197,7 @@
           </w:p>
           <w:p>
             <w:pPr>
-              <w:pStyle w:val="ListParagraph"/>
+              <w:pStyle w:val="Paragraphedeliste"/>
               <w:numPr>
                 <w:ilvl w:val="0"/>
                 <w:numId w:val="14"/>
@@ -5227,7 +5218,7 @@
           </w:p>
           <w:p>
             <w:pPr>
-              <w:pStyle w:val="ListParagraph"/>
+              <w:pStyle w:val="Paragraphedeliste"/>
               <w:numPr>
                 <w:ilvl w:val="0"/>
                 <w:numId w:val="14"/>
@@ -5248,7 +5239,7 @@
           </w:p>
           <w:p>
             <w:pPr>
-              <w:pStyle w:val="ListParagraph"/>
+              <w:pStyle w:val="Paragraphedeliste"/>
               <w:numPr>
                 <w:ilvl w:val="0"/>
                 <w:numId w:val="14"/>
@@ -5296,7 +5287,7 @@
     </w:p>
     <w:tbl>
       <w:tblPr>
-        <w:tblStyle w:val="TableGrid"/>
+        <w:tblStyle w:val="Grilledutableau"/>
         <w:tblW w:w="0" w:type="auto"/>
         <w:tblLook w:val="04A0" w:firstRow="1" w:lastRow="0" w:firstColumn="1" w:lastColumn="0" w:noHBand="0" w:noVBand="1"/>
       </w:tblPr>
@@ -5546,7 +5537,7 @@
           </w:tcPr>
           <w:p>
             <w:pPr>
-              <w:pStyle w:val="ListParagraph"/>
+              <w:pStyle w:val="Paragraphedeliste"/>
               <w:numPr>
                 <w:ilvl w:val="0"/>
                 <w:numId w:val="15"/>
@@ -5567,7 +5558,7 @@
           </w:p>
           <w:p>
             <w:pPr>
-              <w:pStyle w:val="ListParagraph"/>
+              <w:pStyle w:val="Paragraphedeliste"/>
               <w:numPr>
                 <w:ilvl w:val="0"/>
                 <w:numId w:val="15"/>
@@ -5615,7 +5606,7 @@
           </w:tcPr>
           <w:p>
             <w:pPr>
-              <w:pStyle w:val="ListParagraph"/>
+              <w:pStyle w:val="Paragraphedeliste"/>
               <w:numPr>
                 <w:ilvl w:val="0"/>
                 <w:numId w:val="16"/>
@@ -5652,7 +5643,7 @@
           </w:p>
           <w:p>
             <w:pPr>
-              <w:pStyle w:val="ListParagraph"/>
+              <w:pStyle w:val="Paragraphedeliste"/>
               <w:numPr>
                 <w:ilvl w:val="0"/>
                 <w:numId w:val="16"/>
@@ -5673,7 +5664,7 @@
           </w:p>
           <w:p>
             <w:pPr>
-              <w:pStyle w:val="ListParagraph"/>
+              <w:pStyle w:val="Paragraphedeliste"/>
               <w:numPr>
                 <w:ilvl w:val="0"/>
                 <w:numId w:val="16"/>
@@ -5694,7 +5685,7 @@
           </w:p>
           <w:p>
             <w:pPr>
-              <w:pStyle w:val="ListParagraph"/>
+              <w:pStyle w:val="Paragraphedeliste"/>
               <w:numPr>
                 <w:ilvl w:val="0"/>
                 <w:numId w:val="16"/>
@@ -5715,7 +5706,7 @@
           </w:p>
           <w:p>
             <w:pPr>
-              <w:pStyle w:val="ListParagraph"/>
+              <w:pStyle w:val="Paragraphedeliste"/>
               <w:numPr>
                 <w:ilvl w:val="0"/>
                 <w:numId w:val="16"/>
@@ -5763,7 +5754,7 @@
           </w:tcPr>
           <w:p>
             <w:pPr>
-              <w:pStyle w:val="ListParagraph"/>
+              <w:pStyle w:val="Paragraphedeliste"/>
               <w:numPr>
                 <w:ilvl w:val="0"/>
                 <w:numId w:val="17"/>
@@ -5800,7 +5791,7 @@
           </w:p>
           <w:p>
             <w:pPr>
-              <w:pStyle w:val="ListParagraph"/>
+              <w:pStyle w:val="Paragraphedeliste"/>
               <w:numPr>
                 <w:ilvl w:val="0"/>
                 <w:numId w:val="17"/>
@@ -5821,7 +5812,7 @@
           </w:p>
           <w:p>
             <w:pPr>
-              <w:pStyle w:val="ListParagraph"/>
+              <w:pStyle w:val="Paragraphedeliste"/>
               <w:numPr>
                 <w:ilvl w:val="0"/>
                 <w:numId w:val="17"/>
@@ -5842,7 +5833,7 @@
           </w:p>
           <w:p>
             <w:pPr>
-              <w:pStyle w:val="ListParagraph"/>
+              <w:pStyle w:val="Paragraphedeliste"/>
               <w:numPr>
                 <w:ilvl w:val="0"/>
                 <w:numId w:val="17"/>
@@ -10274,20 +10265,18 @@
                 <w:szCs w:val="22"/>
                 <w:lang w:eastAsia="fr-CA"/>
               </w:rPr>
-              <w:t xml:space="preserve">Affiche les informations sur le cours et donne la possibilité de changer </w:t>
-            </w:r>
-            <w:proofErr w:type="gramStart"/>
-            <w:r>
-              <w:rPr>
-                <w:rFonts w:eastAsia="Times New Roman" w:cs="Times New Roman"/>
-                <w:color w:val="000000"/>
-                <w:sz w:val="22"/>
-                <w:szCs w:val="22"/>
-                <w:lang w:eastAsia="fr-CA"/>
-              </w:rPr>
-              <w:t>les valeurs associé</w:t>
-            </w:r>
-            <w:proofErr w:type="gramEnd"/>
+              <w:t>Affiche les informations sur le cours et donne la possibilité de changer les valeurs associé</w:t>
+            </w:r>
+            <w:r>
+              <w:rPr>
+                <w:rFonts w:eastAsia="Times New Roman" w:cs="Times New Roman"/>
+                <w:color w:val="000000"/>
+                <w:sz w:val="22"/>
+                <w:szCs w:val="22"/>
+                <w:lang w:eastAsia="fr-CA"/>
+              </w:rPr>
+              <w:t>es</w:t>
+            </w:r>
             <w:r>
               <w:rPr>
                 <w:rFonts w:eastAsia="Times New Roman" w:cs="Times New Roman"/>
@@ -10512,6 +10501,8 @@
             </w:r>
           </w:p>
         </w:tc>
+        <w:bookmarkStart w:id="8" w:name="_GoBack"/>
+        <w:bookmarkEnd w:id="8"/>
       </w:tr>
       <w:tr>
         <w:trPr>
@@ -14104,19 +14095,19 @@
           <w:szCs w:val="26"/>
         </w:rPr>
       </w:pPr>
-      <w:bookmarkStart w:id="8" w:name="_Toc409979748"/>
+      <w:bookmarkStart w:id="9" w:name="_Toc409979748"/>
       <w:r>
         <w:br w:type="page"/>
       </w:r>
     </w:p>
     <w:p>
       <w:pPr>
-        <w:pStyle w:val="Heading2"/>
+        <w:pStyle w:val="Titre2"/>
         <w:rPr>
           <w:rFonts w:asciiTheme="minorHAnsi" w:hAnsiTheme="minorHAnsi"/>
         </w:rPr>
       </w:pPr>
-      <w:bookmarkStart w:id="9" w:name="_Toc410130353"/>
+      <w:bookmarkStart w:id="10" w:name="_Toc410130353"/>
       <w:r>
         <w:rPr>
           <w:rFonts w:asciiTheme="minorHAnsi" w:hAnsiTheme="minorHAnsi"/>
@@ -14124,8 +14115,8 @@
         <w:lastRenderedPageBreak/>
         <w:t>Spécifications supplémentaires</w:t>
       </w:r>
-      <w:bookmarkEnd w:id="8"/>
       <w:bookmarkEnd w:id="9"/>
+      <w:bookmarkEnd w:id="10"/>
     </w:p>
     <w:p>
       <w:pPr>
@@ -14137,7 +14128,7 @@
     </w:p>
     <w:p>
       <w:pPr>
-        <w:pStyle w:val="ListParagraph"/>
+        <w:pStyle w:val="Paragraphedeliste"/>
         <w:numPr>
           <w:ilvl w:val="0"/>
           <w:numId w:val="18"/>
@@ -14158,7 +14149,7 @@
     </w:p>
     <w:p>
       <w:pPr>
-        <w:pStyle w:val="ListParagraph"/>
+        <w:pStyle w:val="Paragraphedeliste"/>
         <w:spacing w:line="360" w:lineRule="auto"/>
         <w:rPr>
           <w:rFonts w:cs="Arial"/>
@@ -14168,7 +14159,7 @@
     </w:p>
     <w:p>
       <w:pPr>
-        <w:pStyle w:val="ListParagraph"/>
+        <w:pStyle w:val="Paragraphedeliste"/>
         <w:numPr>
           <w:ilvl w:val="0"/>
           <w:numId w:val="18"/>
@@ -14188,7 +14179,7 @@
     </w:p>
     <w:p>
       <w:pPr>
-        <w:pStyle w:val="ListParagraph"/>
+        <w:pStyle w:val="Paragraphedeliste"/>
         <w:rPr>
           <w:rFonts w:cs="Arial"/>
           <w:sz w:val="24"/>
@@ -14197,7 +14188,7 @@
     </w:p>
     <w:p>
       <w:pPr>
-        <w:pStyle w:val="ListParagraph"/>
+        <w:pStyle w:val="Paragraphedeliste"/>
         <w:numPr>
           <w:ilvl w:val="0"/>
           <w:numId w:val="18"/>
@@ -14217,7 +14208,7 @@
     </w:p>
     <w:p>
       <w:pPr>
-        <w:pStyle w:val="ListParagraph"/>
+        <w:pStyle w:val="Paragraphedeliste"/>
         <w:rPr>
           <w:rFonts w:cs="Arial"/>
           <w:sz w:val="24"/>
@@ -14226,7 +14217,7 @@
     </w:p>
     <w:p>
       <w:pPr>
-        <w:pStyle w:val="ListParagraph"/>
+        <w:pStyle w:val="Paragraphedeliste"/>
         <w:numPr>
           <w:ilvl w:val="0"/>
           <w:numId w:val="18"/>
@@ -14246,7 +14237,7 @@
     </w:p>
     <w:p>
       <w:pPr>
-        <w:pStyle w:val="ListParagraph"/>
+        <w:pStyle w:val="Paragraphedeliste"/>
         <w:rPr>
           <w:rFonts w:cs="Arial"/>
           <w:sz w:val="24"/>
@@ -14255,7 +14246,7 @@
     </w:p>
     <w:p>
       <w:pPr>
-        <w:pStyle w:val="ListParagraph"/>
+        <w:pStyle w:val="Paragraphedeliste"/>
         <w:numPr>
           <w:ilvl w:val="0"/>
           <w:numId w:val="18"/>
@@ -14280,16 +14271,16 @@
     </w:p>
     <w:p>
       <w:pPr>
-        <w:pStyle w:val="Heading2"/>
-      </w:pPr>
-      <w:bookmarkStart w:id="10" w:name="_Toc409979749"/>
-      <w:bookmarkStart w:id="11" w:name="_Toc410130354"/>
+        <w:pStyle w:val="Titre2"/>
+      </w:pPr>
+      <w:bookmarkStart w:id="11" w:name="_Toc409979749"/>
+      <w:bookmarkStart w:id="12" w:name="_Toc410130354"/>
       <w:r>
         <w:lastRenderedPageBreak/>
         <w:t>Glossaire</w:t>
       </w:r>
-      <w:bookmarkEnd w:id="10"/>
       <w:bookmarkEnd w:id="11"/>
+      <w:bookmarkEnd w:id="12"/>
     </w:p>
     <w:p>
       <w:pPr>
@@ -14301,34 +14292,34 @@
     </w:p>
     <w:p>
       <w:pPr>
-        <w:pStyle w:val="Heading1"/>
-      </w:pPr>
-      <w:bookmarkStart w:id="12" w:name="_Toc409979750"/>
-      <w:bookmarkStart w:id="13" w:name="_Toc410130355"/>
+        <w:pStyle w:val="Titre1"/>
+      </w:pPr>
+      <w:bookmarkStart w:id="13" w:name="_Toc409979750"/>
+      <w:bookmarkStart w:id="14" w:name="_Toc410130355"/>
       <w:r>
         <w:lastRenderedPageBreak/>
         <w:t>III) Gestion de projet</w:t>
       </w:r>
-      <w:bookmarkEnd w:id="12"/>
       <w:bookmarkEnd w:id="13"/>
+      <w:bookmarkEnd w:id="14"/>
     </w:p>
     <w:p/>
     <w:p>
       <w:pPr>
-        <w:pStyle w:val="Heading2"/>
-      </w:pPr>
-      <w:bookmarkStart w:id="14" w:name="_Toc409979751"/>
-      <w:bookmarkStart w:id="15" w:name="_Toc410130356"/>
+        <w:pStyle w:val="Titre2"/>
+      </w:pPr>
+      <w:bookmarkStart w:id="15" w:name="_Toc409979751"/>
+      <w:bookmarkStart w:id="16" w:name="_Toc410130356"/>
       <w:r>
         <w:t>Référence des taches</w:t>
       </w:r>
-      <w:bookmarkEnd w:id="14"/>
       <w:bookmarkEnd w:id="15"/>
+      <w:bookmarkEnd w:id="16"/>
     </w:p>
     <w:p/>
     <w:p>
       <w:pPr>
-        <w:pStyle w:val="ListParagraph"/>
+        <w:pStyle w:val="Paragraphedeliste"/>
         <w:numPr>
           <w:ilvl w:val="0"/>
           <w:numId w:val="20"/>
@@ -14353,7 +14344,7 @@
     </w:p>
     <w:p>
       <w:pPr>
-        <w:pStyle w:val="ListParagraph"/>
+        <w:pStyle w:val="Paragraphedeliste"/>
         <w:spacing w:line="360" w:lineRule="auto"/>
         <w:rPr>
           <w:sz w:val="24"/>
@@ -14363,7 +14354,7 @@
     </w:p>
     <w:p>
       <w:pPr>
-        <w:pStyle w:val="ListParagraph"/>
+        <w:pStyle w:val="Paragraphedeliste"/>
         <w:numPr>
           <w:ilvl w:val="0"/>
           <w:numId w:val="19"/>
@@ -14402,7 +14393,7 @@
     </w:p>
     <w:p>
       <w:pPr>
-        <w:pStyle w:val="ListParagraph"/>
+        <w:pStyle w:val="Paragraphedeliste"/>
         <w:numPr>
           <w:ilvl w:val="0"/>
           <w:numId w:val="19"/>
@@ -14450,7 +14441,7 @@
     </w:p>
     <w:p>
       <w:pPr>
-        <w:pStyle w:val="ListParagraph"/>
+        <w:pStyle w:val="Paragraphedeliste"/>
         <w:numPr>
           <w:ilvl w:val="0"/>
           <w:numId w:val="19"/>
@@ -14507,7 +14498,7 @@
     </w:p>
     <w:p>
       <w:pPr>
-        <w:pStyle w:val="ListParagraph"/>
+        <w:pStyle w:val="Paragraphedeliste"/>
         <w:numPr>
           <w:ilvl w:val="0"/>
           <w:numId w:val="19"/>
@@ -14555,7 +14546,7 @@
     </w:p>
     <w:p>
       <w:pPr>
-        <w:pStyle w:val="ListParagraph"/>
+        <w:pStyle w:val="Paragraphedeliste"/>
         <w:spacing w:line="360" w:lineRule="auto"/>
         <w:rPr>
           <w:b/>
@@ -14585,7 +14576,7 @@
     </w:p>
     <w:p>
       <w:pPr>
-        <w:pStyle w:val="ListParagraph"/>
+        <w:pStyle w:val="Paragraphedeliste"/>
         <w:numPr>
           <w:ilvl w:val="0"/>
           <w:numId w:val="19"/>
@@ -14615,7 +14606,7 @@
     </w:p>
     <w:p>
       <w:pPr>
-        <w:pStyle w:val="ListParagraph"/>
+        <w:pStyle w:val="Paragraphedeliste"/>
         <w:numPr>
           <w:ilvl w:val="0"/>
           <w:numId w:val="19"/>
@@ -14645,7 +14636,7 @@
     </w:p>
     <w:p>
       <w:pPr>
-        <w:pStyle w:val="ListParagraph"/>
+        <w:pStyle w:val="Paragraphedeliste"/>
         <w:numPr>
           <w:ilvl w:val="0"/>
           <w:numId w:val="19"/>
@@ -14675,7 +14666,7 @@
     </w:p>
     <w:p>
       <w:pPr>
-        <w:pStyle w:val="ListParagraph"/>
+        <w:pStyle w:val="Paragraphedeliste"/>
         <w:spacing w:line="360" w:lineRule="auto"/>
         <w:rPr>
           <w:sz w:val="24"/>
@@ -14685,7 +14676,7 @@
     </w:p>
     <w:p>
       <w:pPr>
-        <w:pStyle w:val="ListParagraph"/>
+        <w:pStyle w:val="Paragraphedeliste"/>
         <w:spacing w:line="360" w:lineRule="auto"/>
         <w:rPr>
           <w:sz w:val="24"/>
@@ -14710,7 +14701,7 @@
     </w:p>
     <w:p>
       <w:pPr>
-        <w:pStyle w:val="ListParagraph"/>
+        <w:pStyle w:val="Paragraphedeliste"/>
         <w:spacing w:line="360" w:lineRule="auto"/>
         <w:rPr>
           <w:b/>
@@ -14721,7 +14712,7 @@
     </w:p>
     <w:p>
       <w:pPr>
-        <w:pStyle w:val="ListParagraph"/>
+        <w:pStyle w:val="Paragraphedeliste"/>
         <w:spacing w:line="360" w:lineRule="auto"/>
         <w:rPr>
           <w:b/>
@@ -14732,7 +14723,7 @@
     </w:p>
     <w:p>
       <w:pPr>
-        <w:pStyle w:val="ListParagraph"/>
+        <w:pStyle w:val="Paragraphedeliste"/>
         <w:spacing w:line="360" w:lineRule="auto"/>
         <w:rPr>
           <w:b/>
@@ -14743,7 +14734,7 @@
     </w:p>
     <w:p>
       <w:pPr>
-        <w:pStyle w:val="ListParagraph"/>
+        <w:pStyle w:val="Paragraphedeliste"/>
         <w:spacing w:line="360" w:lineRule="auto"/>
         <w:rPr>
           <w:b/>
@@ -14776,7 +14767,7 @@
     </w:p>
     <w:p>
       <w:pPr>
-        <w:pStyle w:val="ListParagraph"/>
+        <w:pStyle w:val="Paragraphedeliste"/>
         <w:spacing w:line="360" w:lineRule="auto"/>
         <w:rPr>
           <w:b/>
@@ -14789,7 +14780,7 @@
     </w:p>
     <w:p>
       <w:pPr>
-        <w:pStyle w:val="ListParagraph"/>
+        <w:pStyle w:val="Paragraphedeliste"/>
         <w:numPr>
           <w:ilvl w:val="0"/>
           <w:numId w:val="19"/>
@@ -14819,7 +14810,7 @@
     </w:p>
     <w:p>
       <w:pPr>
-        <w:pStyle w:val="ListParagraph"/>
+        <w:pStyle w:val="Paragraphedeliste"/>
         <w:spacing w:line="360" w:lineRule="auto"/>
         <w:rPr>
           <w:sz w:val="24"/>
@@ -14829,7 +14820,7 @@
     </w:p>
     <w:p>
       <w:pPr>
-        <w:pStyle w:val="ListParagraph"/>
+        <w:pStyle w:val="Paragraphedeliste"/>
         <w:numPr>
           <w:ilvl w:val="0"/>
           <w:numId w:val="19"/>
@@ -14859,7 +14850,7 @@
     </w:p>
     <w:p>
       <w:pPr>
-        <w:pStyle w:val="ListParagraph"/>
+        <w:pStyle w:val="Paragraphedeliste"/>
         <w:rPr>
           <w:sz w:val="24"/>
           <w:szCs w:val="24"/>
@@ -14868,7 +14859,7 @@
     </w:p>
     <w:p>
       <w:pPr>
-        <w:pStyle w:val="ListParagraph"/>
+        <w:pStyle w:val="Paragraphedeliste"/>
         <w:numPr>
           <w:ilvl w:val="0"/>
           <w:numId w:val="19"/>
@@ -14898,7 +14889,7 @@
     </w:p>
     <w:p>
       <w:pPr>
-        <w:pStyle w:val="ListParagraph"/>
+        <w:pStyle w:val="Paragraphedeliste"/>
         <w:rPr>
           <w:sz w:val="24"/>
           <w:szCs w:val="24"/>
@@ -14907,7 +14898,7 @@
     </w:p>
     <w:p>
       <w:pPr>
-        <w:pStyle w:val="ListParagraph"/>
+        <w:pStyle w:val="Paragraphedeliste"/>
         <w:numPr>
           <w:ilvl w:val="0"/>
           <w:numId w:val="19"/>
@@ -14937,7 +14928,7 @@
     </w:p>
     <w:p>
       <w:pPr>
-        <w:pStyle w:val="ListParagraph"/>
+        <w:pStyle w:val="Paragraphedeliste"/>
         <w:rPr>
           <w:sz w:val="24"/>
           <w:szCs w:val="24"/>
@@ -14946,7 +14937,7 @@
     </w:p>
     <w:p>
       <w:pPr>
-        <w:pStyle w:val="ListParagraph"/>
+        <w:pStyle w:val="Paragraphedeliste"/>
         <w:numPr>
           <w:ilvl w:val="0"/>
           <w:numId w:val="19"/>
@@ -14976,7 +14967,7 @@
     </w:p>
     <w:p>
       <w:pPr>
-        <w:pStyle w:val="ListParagraph"/>
+        <w:pStyle w:val="Paragraphedeliste"/>
         <w:spacing w:line="360" w:lineRule="auto"/>
         <w:rPr>
           <w:b/>
@@ -14989,7 +14980,7 @@
     </w:p>
     <w:p>
       <w:pPr>
-        <w:pStyle w:val="ListParagraph"/>
+        <w:pStyle w:val="Paragraphedeliste"/>
         <w:spacing w:line="360" w:lineRule="auto"/>
         <w:rPr>
           <w:b/>
@@ -15002,7 +14993,7 @@
     </w:p>
     <w:p>
       <w:pPr>
-        <w:pStyle w:val="ListParagraph"/>
+        <w:pStyle w:val="Paragraphedeliste"/>
         <w:spacing w:line="360" w:lineRule="auto"/>
         <w:rPr>
           <w:b/>
@@ -15023,7 +15014,7 @@
     </w:p>
     <w:p>
       <w:pPr>
-        <w:pStyle w:val="ListParagraph"/>
+        <w:pStyle w:val="Paragraphedeliste"/>
         <w:spacing w:line="360" w:lineRule="auto"/>
         <w:rPr>
           <w:b/>
@@ -15054,7 +15045,7 @@
     </w:p>
     <w:p>
       <w:pPr>
-        <w:pStyle w:val="ListParagraph"/>
+        <w:pStyle w:val="Paragraphedeliste"/>
         <w:spacing w:line="360" w:lineRule="auto"/>
         <w:rPr>
           <w:b/>
@@ -15083,7 +15074,7 @@
     </w:p>
     <w:p>
       <w:pPr>
-        <w:pStyle w:val="ListParagraph"/>
+        <w:pStyle w:val="Paragraphedeliste"/>
         <w:spacing w:line="360" w:lineRule="auto"/>
         <w:rPr>
           <w:sz w:val="24"/>
@@ -15093,7 +15084,7 @@
     </w:p>
     <w:p>
       <w:pPr>
-        <w:pStyle w:val="ListParagraph"/>
+        <w:pStyle w:val="Paragraphedeliste"/>
         <w:spacing w:line="360" w:lineRule="auto"/>
         <w:rPr>
           <w:b/>
@@ -15104,7 +15095,7 @@
     </w:p>
     <w:p>
       <w:pPr>
-        <w:pStyle w:val="ListParagraph"/>
+        <w:pStyle w:val="Paragraphedeliste"/>
         <w:spacing w:line="360" w:lineRule="auto"/>
         <w:rPr>
           <w:b/>
@@ -15133,7 +15124,7 @@
     </w:p>
     <w:p>
       <w:pPr>
-        <w:pStyle w:val="ListParagraph"/>
+        <w:pStyle w:val="Paragraphedeliste"/>
         <w:spacing w:line="360" w:lineRule="auto"/>
         <w:rPr>
           <w:b/>
@@ -15146,7 +15137,7 @@
     </w:p>
     <w:p>
       <w:pPr>
-        <w:pStyle w:val="ListParagraph"/>
+        <w:pStyle w:val="Paragraphedeliste"/>
         <w:numPr>
           <w:ilvl w:val="0"/>
           <w:numId w:val="19"/>
@@ -15176,7 +15167,7 @@
     </w:p>
     <w:p>
       <w:pPr>
-        <w:pStyle w:val="ListParagraph"/>
+        <w:pStyle w:val="Paragraphedeliste"/>
         <w:spacing w:line="360" w:lineRule="auto"/>
         <w:rPr>
           <w:b/>
@@ -15189,7 +15180,7 @@
     </w:p>
     <w:p>
       <w:pPr>
-        <w:pStyle w:val="ListParagraph"/>
+        <w:pStyle w:val="Paragraphedeliste"/>
         <w:spacing w:line="360" w:lineRule="auto"/>
         <w:rPr>
           <w:b/>
@@ -15202,7 +15193,7 @@
     </w:p>
     <w:p>
       <w:pPr>
-        <w:pStyle w:val="ListParagraph"/>
+        <w:pStyle w:val="Paragraphedeliste"/>
         <w:spacing w:line="360" w:lineRule="auto"/>
         <w:rPr>
           <w:b/>
@@ -15365,7 +15356,7 @@
     </w:p>
     <w:p>
       <w:pPr>
-        <w:pStyle w:val="ListParagraph"/>
+        <w:pStyle w:val="Paragraphedeliste"/>
         <w:spacing w:line="360" w:lineRule="auto"/>
         <w:rPr>
           <w:b/>
@@ -15386,7 +15377,7 @@
     </w:p>
     <w:p>
       <w:pPr>
-        <w:pStyle w:val="ListParagraph"/>
+        <w:pStyle w:val="Paragraphedeliste"/>
         <w:spacing w:line="360" w:lineRule="auto"/>
         <w:rPr>
           <w:b/>
@@ -15437,7 +15428,7 @@
     </w:p>
     <w:p>
       <w:pPr>
-        <w:pStyle w:val="ListParagraph"/>
+        <w:pStyle w:val="Paragraphedeliste"/>
         <w:spacing w:line="360" w:lineRule="auto"/>
         <w:rPr>
           <w:b/>
@@ -15461,22 +15452,22 @@
           <w:szCs w:val="26"/>
         </w:rPr>
       </w:pPr>
-      <w:bookmarkStart w:id="16" w:name="_Toc409979752"/>
+      <w:bookmarkStart w:id="17" w:name="_Toc409979752"/>
       <w:r>
         <w:br w:type="page"/>
       </w:r>
     </w:p>
     <w:p>
       <w:pPr>
-        <w:pStyle w:val="Heading2"/>
-      </w:pPr>
-      <w:bookmarkStart w:id="17" w:name="_Toc410130357"/>
+        <w:pStyle w:val="Titre2"/>
+      </w:pPr>
+      <w:bookmarkStart w:id="18" w:name="_Toc410130357"/>
       <w:r>
         <w:lastRenderedPageBreak/>
         <w:t>Assignation des ressources</w:t>
       </w:r>
-      <w:bookmarkEnd w:id="16"/>
       <w:bookmarkEnd w:id="17"/>
+      <w:bookmarkEnd w:id="18"/>
     </w:p>
     <w:p/>
     <w:p>
@@ -15490,7 +15481,7 @@
     </w:p>
     <w:tbl>
       <w:tblPr>
-        <w:tblStyle w:val="TableGrid"/>
+        <w:tblStyle w:val="Grilledutableau"/>
         <w:tblW w:w="0" w:type="auto"/>
         <w:tblLook w:val="04A0" w:firstRow="1" w:lastRow="0" w:firstColumn="1" w:lastColumn="0" w:noHBand="0" w:noVBand="1"/>
       </w:tblPr>
@@ -17366,27 +17357,27 @@
     </w:p>
     <w:p>
       <w:pPr>
-        <w:pStyle w:val="Heading2"/>
-      </w:pPr>
-      <w:bookmarkStart w:id="18" w:name="_Toc409979753"/>
-      <w:bookmarkStart w:id="19" w:name="_Toc410130358"/>
+        <w:pStyle w:val="Titre2"/>
+      </w:pPr>
+      <w:bookmarkStart w:id="19" w:name="_Toc409979753"/>
+      <w:bookmarkStart w:id="20" w:name="_Toc410130358"/>
     </w:p>
     <w:p>
       <w:pPr>
-        <w:pStyle w:val="Heading2"/>
+        <w:pStyle w:val="Titre2"/>
       </w:pPr>
       <w:r>
         <w:t>Diagramme de Gant</w:t>
       </w:r>
-      <w:bookmarkEnd w:id="18"/>
       <w:bookmarkEnd w:id="19"/>
+      <w:bookmarkEnd w:id="20"/>
     </w:p>
     <w:p/>
     <w:p>
       <w:r>
         <w:rPr>
           <w:noProof/>
-          <w:lang w:eastAsia="fr-CA"/>
+          <w:lang w:val="en-CA" w:eastAsia="en-CA"/>
         </w:rPr>
         <w:drawing>
           <wp:inline distT="0" distB="0" distL="0" distR="0">
@@ -17480,7 +17471,7 @@
     <w:p/>
     <w:p>
       <w:pPr>
-        <w:pStyle w:val="Heading2"/>
+        <w:pStyle w:val="Titre2"/>
       </w:pPr>
       <w:r>
         <w:t xml:space="preserve">Budget </w:t>
@@ -17603,7 +17594,7 @@
     </w:p>
     <w:tbl>
       <w:tblPr>
-        <w:tblStyle w:val="TableGrid"/>
+        <w:tblStyle w:val="Grilledutableau"/>
         <w:tblW w:w="0" w:type="auto"/>
         <w:tblLook w:val="04A0" w:firstRow="1" w:lastRow="0" w:firstColumn="1" w:lastColumn="0" w:noHBand="0" w:noVBand="1"/>
       </w:tblPr>
@@ -18665,14 +18656,7 @@
                 <w:sz w:val="24"/>
                 <w:szCs w:val="24"/>
               </w:rPr>
-              <w:t>F</w:t>
-            </w:r>
-            <w:r>
-              <w:rPr>
-                <w:sz w:val="24"/>
-                <w:szCs w:val="24"/>
-              </w:rPr>
-              <w:t>1</w:t>
+              <w:t>F1</w:t>
             </w:r>
           </w:p>
         </w:tc>
@@ -18716,14 +18700,7 @@
                 <w:sz w:val="24"/>
                 <w:szCs w:val="24"/>
               </w:rPr>
-              <w:t>F</w:t>
-            </w:r>
-            <w:r>
-              <w:rPr>
-                <w:sz w:val="24"/>
-                <w:szCs w:val="24"/>
-              </w:rPr>
-              <w:t>2</w:t>
+              <w:t>F2</w:t>
             </w:r>
           </w:p>
         </w:tc>
@@ -18767,14 +18744,7 @@
                 <w:sz w:val="24"/>
                 <w:szCs w:val="24"/>
               </w:rPr>
-              <w:t>F</w:t>
-            </w:r>
-            <w:r>
-              <w:rPr>
-                <w:sz w:val="24"/>
-                <w:szCs w:val="24"/>
-              </w:rPr>
-              <w:t>3</w:t>
+              <w:t>F3</w:t>
             </w:r>
           </w:p>
         </w:tc>
@@ -18818,14 +18788,7 @@
                 <w:sz w:val="24"/>
                 <w:szCs w:val="24"/>
               </w:rPr>
-              <w:t>F</w:t>
-            </w:r>
-            <w:r>
-              <w:rPr>
-                <w:sz w:val="24"/>
-                <w:szCs w:val="24"/>
-              </w:rPr>
-              <w:t>4</w:t>
+              <w:t>F4</w:t>
             </w:r>
           </w:p>
         </w:tc>
@@ -19244,8 +19207,6 @@
             </w:r>
           </w:p>
         </w:tc>
-        <w:bookmarkStart w:id="20" w:name="_GoBack"/>
-        <w:bookmarkEnd w:id="20"/>
       </w:tr>
     </w:tbl>
     <w:p>
@@ -21590,11 +21551,11 @@
       <w:szCs w:val="21"/>
     </w:rPr>
   </w:style>
-  <w:style w:type="paragraph" w:styleId="Heading1">
+  <w:style w:type="paragraph" w:styleId="Titre1">
     <w:name w:val="heading 1"/>
     <w:basedOn w:val="Normal"/>
     <w:next w:val="Normal"/>
-    <w:link w:val="Heading1Char"/>
+    <w:link w:val="Titre1Car"/>
     <w:uiPriority w:val="9"/>
     <w:qFormat/>
     <w:rsid w:val="001C321B"/>
@@ -21614,11 +21575,11 @@
       <w:szCs w:val="36"/>
     </w:rPr>
   </w:style>
-  <w:style w:type="paragraph" w:styleId="Heading2">
+  <w:style w:type="paragraph" w:styleId="Titre2">
     <w:name w:val="heading 2"/>
     <w:basedOn w:val="Normal"/>
     <w:next w:val="Normal"/>
-    <w:link w:val="Heading2Char"/>
+    <w:link w:val="Titre2Car"/>
     <w:uiPriority w:val="9"/>
     <w:unhideWhenUsed/>
     <w:qFormat/>
@@ -21638,13 +21599,13 @@
       <w:szCs w:val="26"/>
     </w:rPr>
   </w:style>
-  <w:style w:type="character" w:default="1" w:styleId="DefaultParagraphFont">
+  <w:style w:type="character" w:default="1" w:styleId="Policepardfaut">
     <w:name w:val="Default Paragraph Font"/>
     <w:uiPriority w:val="1"/>
     <w:semiHidden/>
     <w:unhideWhenUsed/>
   </w:style>
-  <w:style w:type="table" w:default="1" w:styleId="TableNormal">
+  <w:style w:type="table" w:default="1" w:styleId="TableauNormal">
     <w:name w:val="Normal Table"/>
     <w:uiPriority w:val="99"/>
     <w:semiHidden/>
@@ -21659,16 +21620,16 @@
       </w:tblCellMar>
     </w:tblPr>
   </w:style>
-  <w:style w:type="numbering" w:default="1" w:styleId="NoList">
+  <w:style w:type="numbering" w:default="1" w:styleId="Aucuneliste">
     <w:name w:val="No List"/>
     <w:uiPriority w:val="99"/>
     <w:semiHidden/>
     <w:unhideWhenUsed/>
   </w:style>
-  <w:style w:type="paragraph" w:styleId="BalloonText">
+  <w:style w:type="paragraph" w:styleId="Textedebulles">
     <w:name w:val="Balloon Text"/>
     <w:basedOn w:val="Normal"/>
-    <w:link w:val="BalloonTextChar"/>
+    <w:link w:val="TextedebullesCar"/>
     <w:uiPriority w:val="99"/>
     <w:semiHidden/>
     <w:unhideWhenUsed/>
@@ -21682,10 +21643,10 @@
       <w:szCs w:val="16"/>
     </w:rPr>
   </w:style>
-  <w:style w:type="character" w:customStyle="1" w:styleId="BalloonTextChar">
-    <w:name w:val="Balloon Text Char"/>
-    <w:basedOn w:val="DefaultParagraphFont"/>
-    <w:link w:val="BalloonText"/>
+  <w:style w:type="character" w:customStyle="1" w:styleId="TextedebullesCar">
+    <w:name w:val="Texte de bulles Car"/>
+    <w:basedOn w:val="Policepardfaut"/>
+    <w:link w:val="Textedebulles"/>
     <w:uiPriority w:val="99"/>
     <w:semiHidden/>
     <w:rsid w:val="00A14BDB"/>
@@ -21695,10 +21656,10 @@
       <w:szCs w:val="16"/>
     </w:rPr>
   </w:style>
-  <w:style w:type="character" w:customStyle="1" w:styleId="Heading1Char">
-    <w:name w:val="Heading 1 Char"/>
-    <w:basedOn w:val="DefaultParagraphFont"/>
-    <w:link w:val="Heading1"/>
+  <w:style w:type="character" w:customStyle="1" w:styleId="Titre1Car">
+    <w:name w:val="Titre 1 Car"/>
+    <w:basedOn w:val="Policepardfaut"/>
+    <w:link w:val="Titre1"/>
     <w:uiPriority w:val="9"/>
     <w:rsid w:val="001C321B"/>
     <w:rPr>
@@ -21708,7 +21669,7 @@
       <w:szCs w:val="36"/>
     </w:rPr>
   </w:style>
-  <w:style w:type="paragraph" w:styleId="ListParagraph">
+  <w:style w:type="paragraph" w:styleId="Paragraphedeliste">
     <w:name w:val="List Paragraph"/>
     <w:basedOn w:val="Normal"/>
     <w:uiPriority w:val="34"/>
@@ -21725,10 +21686,10 @@
       <w:szCs w:val="22"/>
     </w:rPr>
   </w:style>
-  <w:style w:type="character" w:customStyle="1" w:styleId="Heading2Char">
-    <w:name w:val="Heading 2 Char"/>
-    <w:basedOn w:val="DefaultParagraphFont"/>
-    <w:link w:val="Heading2"/>
+  <w:style w:type="character" w:customStyle="1" w:styleId="Titre2Car">
+    <w:name w:val="Titre 2 Car"/>
+    <w:basedOn w:val="Policepardfaut"/>
+    <w:link w:val="Titre2"/>
     <w:uiPriority w:val="9"/>
     <w:rsid w:val="002A1D31"/>
     <w:rPr>
@@ -21740,9 +21701,9 @@
       <w:szCs w:val="26"/>
     </w:rPr>
   </w:style>
-  <w:style w:type="table" w:styleId="TableGrid">
+  <w:style w:type="table" w:styleId="Grilledutableau">
     <w:name w:val="Table Grid"/>
-    <w:basedOn w:val="TableNormal"/>
+    <w:basedOn w:val="TableauNormal"/>
     <w:uiPriority w:val="39"/>
     <w:rsid w:val="002A1D31"/>
     <w:pPr>
@@ -21775,9 +21736,9 @@
       <w:szCs w:val="24"/>
     </w:rPr>
   </w:style>
-  <w:style w:type="paragraph" w:styleId="TOCHeading">
+  <w:style w:type="paragraph" w:styleId="En-ttedetabledesmatires">
     <w:name w:val="TOC Heading"/>
-    <w:basedOn w:val="Heading1"/>
+    <w:basedOn w:val="Titre1"/>
     <w:next w:val="Normal"/>
     <w:uiPriority w:val="39"/>
     <w:semiHidden/>
@@ -21799,7 +21760,7 @@
       <w:lang w:val="en-US" w:eastAsia="ja-JP"/>
     </w:rPr>
   </w:style>
-  <w:style w:type="paragraph" w:styleId="TOC1">
+  <w:style w:type="paragraph" w:styleId="TM1">
     <w:name w:val="toc 1"/>
     <w:basedOn w:val="Normal"/>
     <w:next w:val="Normal"/>
@@ -21811,7 +21772,7 @@
       <w:spacing w:after="100"/>
     </w:pPr>
   </w:style>
-  <w:style w:type="paragraph" w:styleId="TOC2">
+  <w:style w:type="paragraph" w:styleId="TM2">
     <w:name w:val="toc 2"/>
     <w:basedOn w:val="Normal"/>
     <w:next w:val="Normal"/>
@@ -21824,9 +21785,9 @@
       <w:ind w:left="210"/>
     </w:pPr>
   </w:style>
-  <w:style w:type="character" w:styleId="Hyperlink">
+  <w:style w:type="character" w:styleId="Lienhypertexte">
     <w:name w:val="Hyperlink"/>
-    <w:basedOn w:val="DefaultParagraphFont"/>
+    <w:basedOn w:val="Policepardfaut"/>
     <w:uiPriority w:val="99"/>
     <w:unhideWhenUsed/>
     <w:rsid w:val="0035208F"/>
@@ -22128,7 +22089,7 @@
 </file>
 
 <file path=customXml/itemProps1.xml><?xml version="1.0" encoding="utf-8"?>
-<ds:datastoreItem xmlns:ds="http://schemas.openxmlformats.org/officeDocument/2006/customXml" ds:itemID="{5E4EA295-59C2-4FA8-9E81-62672FA6DEAD}">
+<ds:datastoreItem xmlns:ds="http://schemas.openxmlformats.org/officeDocument/2006/customXml" ds:itemID="{05DF9278-F96D-44CE-8A6E-6E7AE11E2EE2}">
   <ds:schemaRefs>
     <ds:schemaRef ds:uri="http://schemas.openxmlformats.org/officeDocument/2006/bibliography"/>
   </ds:schemaRefs>

</xml_diff>

<commit_message>
Courte introduction du document. À valider.
</commit_message>
<xml_diff>
--- a/rapport/rapport final.docx
+++ b/rapport/rapport final.docx
@@ -1,6 +1,6 @@
 
 <file path=word/document.xml><?xml version="1.0" encoding="utf-8"?>
-<w:document xmlns:wpc="http://schemas.microsoft.com/office/word/2010/wordprocessingCanvas" xmlns:mc="http://schemas.openxmlformats.org/markup-compatibility/2006" xmlns:o="urn:schemas-microsoft-com:office:office" xmlns:r="http://schemas.openxmlformats.org/officeDocument/2006/relationships" xmlns:m="http://schemas.openxmlformats.org/officeDocument/2006/math" xmlns:v="urn:schemas-microsoft-com:vml" xmlns:wp14="http://schemas.microsoft.com/office/word/2010/wordprocessingDrawing" xmlns:wp="http://schemas.openxmlformats.org/drawingml/2006/wordprocessingDrawing" xmlns:w10="urn:schemas-microsoft-com:office:word" xmlns:w="http://schemas.openxmlformats.org/wordprocessingml/2006/main" xmlns:w14="http://schemas.microsoft.com/office/word/2010/wordml" xmlns:wpg="http://schemas.microsoft.com/office/word/2010/wordprocessingGroup" xmlns:wpi="http://schemas.microsoft.com/office/word/2010/wordprocessingInk" xmlns:wne="http://schemas.microsoft.com/office/word/2006/wordml" xmlns:wps="http://schemas.microsoft.com/office/word/2010/wordprocessingShape" mc:Ignorable="w14 wp14">
+<w:document xmlns:wpc="http://schemas.microsoft.com/office/word/2010/wordprocessingCanvas" xmlns:mc="http://schemas.openxmlformats.org/markup-compatibility/2006" xmlns:o="urn:schemas-microsoft-com:office:office" xmlns:r="http://schemas.openxmlformats.org/officeDocument/2006/relationships" xmlns:m="http://schemas.openxmlformats.org/officeDocument/2006/math" xmlns:v="urn:schemas-microsoft-com:vml" xmlns:wp14="http://schemas.microsoft.com/office/word/2010/wordprocessingDrawing" xmlns:wp="http://schemas.openxmlformats.org/drawingml/2006/wordprocessingDrawing" xmlns:w10="urn:schemas-microsoft-com:office:word" xmlns:w="http://schemas.openxmlformats.org/wordprocessingml/2006/main" xmlns:w14="http://schemas.microsoft.com/office/word/2010/wordml" xmlns:w15="http://schemas.microsoft.com/office/word/2012/wordml" xmlns:wpg="http://schemas.microsoft.com/office/word/2010/wordprocessingGroup" xmlns:wpi="http://schemas.microsoft.com/office/word/2010/wordprocessingInk" xmlns:wne="http://schemas.microsoft.com/office/word/2006/wordml" xmlns:wps="http://schemas.microsoft.com/office/word/2010/wordprocessingShape" mc:Ignorable="w14 w15 wp14">
   <w:body>
     <w:p>
       <w:pPr>
@@ -16,7 +16,7 @@
           <w:color w:val="FF0000"/>
           <w:sz w:val="36"/>
           <w:szCs w:val="36"/>
-          <w:lang w:eastAsia="fr-CA"/>
+          <w:lang w:val="en-CA" w:eastAsia="en-CA"/>
         </w:rPr>
         <w:drawing>
           <wp:anchor distT="0" distB="0" distL="114300" distR="114300" simplePos="0" relativeHeight="251658240" behindDoc="0" locked="0" layoutInCell="1" allowOverlap="1" wp14:anchorId="3BFA7B5D" wp14:editId="135B825E">
@@ -44,7 +44,7 @@
                     </pic:cNvPicPr>
                   </pic:nvPicPr>
                   <pic:blipFill>
-                    <a:blip r:embed="rId9">
+                    <a:blip r:embed="rId8">
                       <a:extLst>
                         <a:ext uri="{28A0092B-C50C-407E-A947-70E740481C1C}">
                           <a14:useLocalDpi xmlns:a14="http://schemas.microsoft.com/office/drawing/2010/main" val="0"/>
@@ -388,10 +388,10 @@
         </w:rPr>
         <w:t xml:space="preserve"> </w:t>
       </w:r>
-      <w:hyperlink r:id="rId10" w:history="1">
+      <w:hyperlink r:id="rId9" w:history="1">
         <w:r>
           <w:rPr>
-            <w:rStyle w:val="Hyperlink"/>
+            <w:rStyle w:val="Lienhypertexte"/>
             <w:sz w:val="23"/>
             <w:szCs w:val="23"/>
           </w:rPr>
@@ -510,7 +510,7 @@
       <w:sdtContent>
         <w:p>
           <w:pPr>
-            <w:pStyle w:val="TOCHeading"/>
+            <w:pStyle w:val="En-ttedetabledesmatires"/>
             <w:rPr>
               <w:lang w:val="fr-CA"/>
             </w:rPr>
@@ -531,7 +531,7 @@
         </w:p>
         <w:p>
           <w:pPr>
-            <w:pStyle w:val="TOC1"/>
+            <w:pStyle w:val="TM1"/>
             <w:tabs>
               <w:tab w:val="right" w:leader="dot" w:pos="8630"/>
             </w:tabs>
@@ -554,7 +554,7 @@
           <w:hyperlink w:anchor="_Toc410296426" w:history="1">
             <w:r>
               <w:rPr>
-                <w:rStyle w:val="Hyperlink"/>
+                <w:rStyle w:val="Lienhypertexte"/>
                 <w:noProof/>
               </w:rPr>
               <w:t>Introduction</w:t>
@@ -611,7 +611,7 @@
         </w:p>
         <w:p>
           <w:pPr>
-            <w:pStyle w:val="TOC1"/>
+            <w:pStyle w:val="TM1"/>
             <w:tabs>
               <w:tab w:val="right" w:leader="dot" w:pos="8630"/>
             </w:tabs>
@@ -625,14 +625,14 @@
           <w:hyperlink w:anchor="_Toc410296427" w:history="1">
             <w:r>
               <w:rPr>
-                <w:rStyle w:val="Hyperlink"/>
+                <w:rStyle w:val="Lienhypertexte"/>
                 <w:noProof/>
               </w:rPr>
               <w:t xml:space="preserve">Vision </w:t>
             </w:r>
             <w:r>
               <w:rPr>
-                <w:rStyle w:val="Hyperlink"/>
+                <w:rStyle w:val="Lienhypertexte"/>
                 <w:i/>
                 <w:noProof/>
               </w:rPr>
@@ -690,7 +690,7 @@
         </w:p>
         <w:p>
           <w:pPr>
-            <w:pStyle w:val="TOC1"/>
+            <w:pStyle w:val="TM1"/>
             <w:tabs>
               <w:tab w:val="right" w:leader="dot" w:pos="8630"/>
             </w:tabs>
@@ -704,7 +704,7 @@
           <w:hyperlink w:anchor="_Toc410296428" w:history="1">
             <w:r>
               <w:rPr>
-                <w:rStyle w:val="Hyperlink"/>
+                <w:rStyle w:val="Lienhypertexte"/>
                 <w:noProof/>
               </w:rPr>
               <w:t>I) Modélisation domaines d’affaires</w:t>
@@ -761,7 +761,7 @@
         </w:p>
         <w:p>
           <w:pPr>
-            <w:pStyle w:val="TOC1"/>
+            <w:pStyle w:val="TM1"/>
             <w:tabs>
               <w:tab w:val="right" w:leader="dot" w:pos="8630"/>
             </w:tabs>
@@ -775,7 +775,7 @@
           <w:hyperlink w:anchor="_Toc410296429" w:history="1">
             <w:r>
               <w:rPr>
-                <w:rStyle w:val="Hyperlink"/>
+                <w:rStyle w:val="Lienhypertexte"/>
                 <w:noProof/>
               </w:rPr>
               <w:t>II) Analyse des besoins</w:t>
@@ -832,7 +832,7 @@
         </w:p>
         <w:p>
           <w:pPr>
-            <w:pStyle w:val="TOC2"/>
+            <w:pStyle w:val="TM2"/>
             <w:tabs>
               <w:tab w:val="right" w:leader="dot" w:pos="8630"/>
             </w:tabs>
@@ -846,7 +846,7 @@
           <w:hyperlink w:anchor="_Toc410296430" w:history="1">
             <w:r>
               <w:rPr>
-                <w:rStyle w:val="Hyperlink"/>
+                <w:rStyle w:val="Lienhypertexte"/>
                 <w:noProof/>
               </w:rPr>
               <w:t>Modèle des cas d’utilisation</w:t>
@@ -903,7 +903,7 @@
         </w:p>
         <w:p>
           <w:pPr>
-            <w:pStyle w:val="TOC2"/>
+            <w:pStyle w:val="TM2"/>
             <w:tabs>
               <w:tab w:val="right" w:leader="dot" w:pos="8630"/>
             </w:tabs>
@@ -917,7 +917,7 @@
           <w:hyperlink w:anchor="_Toc410296431" w:history="1">
             <w:r>
               <w:rPr>
-                <w:rStyle w:val="Hyperlink"/>
+                <w:rStyle w:val="Lienhypertexte"/>
                 <w:noProof/>
               </w:rPr>
               <w:t>Placer un cours à l’horaire</w:t>
@@ -974,7 +974,7 @@
         </w:p>
         <w:p>
           <w:pPr>
-            <w:pStyle w:val="TOC2"/>
+            <w:pStyle w:val="TM2"/>
             <w:tabs>
               <w:tab w:val="right" w:leader="dot" w:pos="8630"/>
             </w:tabs>
@@ -988,7 +988,7 @@
           <w:hyperlink w:anchor="_Toc410296432" w:history="1">
             <w:r>
               <w:rPr>
-                <w:rStyle w:val="Hyperlink"/>
+                <w:rStyle w:val="Lienhypertexte"/>
                 <w:noProof/>
               </w:rPr>
               <w:t>Importer les fichiers contenants les activités de cours.</w:t>
@@ -1045,7 +1045,7 @@
         </w:p>
         <w:p>
           <w:pPr>
-            <w:pStyle w:val="TOC2"/>
+            <w:pStyle w:val="TM2"/>
             <w:tabs>
               <w:tab w:val="right" w:leader="dot" w:pos="8630"/>
             </w:tabs>
@@ -1059,7 +1059,7 @@
           <w:hyperlink w:anchor="_Toc410296433" w:history="1">
             <w:r>
               <w:rPr>
-                <w:rStyle w:val="Hyperlink"/>
+                <w:rStyle w:val="Lienhypertexte"/>
                 <w:noProof/>
               </w:rPr>
               <w:t>Sauvegarde de l’horaire en construction</w:t>
@@ -1116,7 +1116,7 @@
         </w:p>
         <w:p>
           <w:pPr>
-            <w:pStyle w:val="TOC2"/>
+            <w:pStyle w:val="TM2"/>
             <w:tabs>
               <w:tab w:val="right" w:leader="dot" w:pos="8630"/>
             </w:tabs>
@@ -1130,7 +1130,7 @@
           <w:hyperlink w:anchor="_Toc410296434" w:history="1">
             <w:r>
               <w:rPr>
-                <w:rStyle w:val="Hyperlink"/>
+                <w:rStyle w:val="Lienhypertexte"/>
                 <w:noProof/>
               </w:rPr>
               <w:t>Changer les champs d’un cours.</w:t>
@@ -1187,7 +1187,7 @@
         </w:p>
         <w:p>
           <w:pPr>
-            <w:pStyle w:val="TOC2"/>
+            <w:pStyle w:val="TM2"/>
             <w:tabs>
               <w:tab w:val="right" w:leader="dot" w:pos="8630"/>
             </w:tabs>
@@ -1201,7 +1201,7 @@
           <w:hyperlink w:anchor="_Toc410296435" w:history="1">
             <w:r>
               <w:rPr>
-                <w:rStyle w:val="Hyperlink"/>
+                <w:rStyle w:val="Lienhypertexte"/>
                 <w:noProof/>
               </w:rPr>
               <w:t>Planification Automatique</w:t>
@@ -1258,7 +1258,7 @@
         </w:p>
         <w:p>
           <w:pPr>
-            <w:pStyle w:val="TOC2"/>
+            <w:pStyle w:val="TM2"/>
             <w:tabs>
               <w:tab w:val="right" w:leader="dot" w:pos="8630"/>
             </w:tabs>
@@ -1272,7 +1272,7 @@
           <w:hyperlink w:anchor="_Toc410296436" w:history="1">
             <w:r>
               <w:rPr>
-                <w:rStyle w:val="Hyperlink"/>
+                <w:rStyle w:val="Lienhypertexte"/>
                 <w:noProof/>
               </w:rPr>
               <w:t>Export de l’horaire sous forme d’image</w:t>
@@ -1329,7 +1329,7 @@
         </w:p>
         <w:p>
           <w:pPr>
-            <w:pStyle w:val="TOC2"/>
+            <w:pStyle w:val="TM2"/>
             <w:tabs>
               <w:tab w:val="right" w:leader="dot" w:pos="8630"/>
             </w:tabs>
@@ -1343,7 +1343,7 @@
           <w:hyperlink w:anchor="_Toc410296437" w:history="1">
             <w:r>
               <w:rPr>
-                <w:rStyle w:val="Hyperlink"/>
+                <w:rStyle w:val="Lienhypertexte"/>
                 <w:noProof/>
               </w:rPr>
               <w:t>Affichage des statistiques</w:t>
@@ -1400,7 +1400,7 @@
         </w:p>
         <w:p>
           <w:pPr>
-            <w:pStyle w:val="TOC2"/>
+            <w:pStyle w:val="TM2"/>
             <w:tabs>
               <w:tab w:val="right" w:leader="dot" w:pos="8630"/>
             </w:tabs>
@@ -1414,7 +1414,7 @@
           <w:hyperlink w:anchor="_Toc410296438" w:history="1">
             <w:r>
               <w:rPr>
-                <w:rStyle w:val="Hyperlink"/>
+                <w:rStyle w:val="Lienhypertexte"/>
                 <w:noProof/>
               </w:rPr>
               <w:t>Prendre des notes sur l’horaire</w:t>
@@ -1471,7 +1471,7 @@
         </w:p>
         <w:p>
           <w:pPr>
-            <w:pStyle w:val="TOC2"/>
+            <w:pStyle w:val="TM2"/>
             <w:tabs>
               <w:tab w:val="right" w:leader="dot" w:pos="8630"/>
             </w:tabs>
@@ -1485,7 +1485,7 @@
           <w:hyperlink w:anchor="_Toc410296439" w:history="1">
             <w:r>
               <w:rPr>
-                <w:rStyle w:val="Hyperlink"/>
+                <w:rStyle w:val="Lienhypertexte"/>
                 <w:noProof/>
               </w:rPr>
               <w:t>Ouvrir un horaire sauvegardé</w:t>
@@ -1542,7 +1542,7 @@
         </w:p>
         <w:p>
           <w:pPr>
-            <w:pStyle w:val="TOC2"/>
+            <w:pStyle w:val="TM2"/>
             <w:tabs>
               <w:tab w:val="right" w:leader="dot" w:pos="8630"/>
             </w:tabs>
@@ -1556,7 +1556,7 @@
           <w:hyperlink w:anchor="_Toc410296440" w:history="1">
             <w:r>
               <w:rPr>
-                <w:rStyle w:val="Hyperlink"/>
+                <w:rStyle w:val="Lienhypertexte"/>
                 <w:noProof/>
               </w:rPr>
               <w:t>Spécifications supplémentaires</w:t>
@@ -1613,7 +1613,7 @@
         </w:p>
         <w:p>
           <w:pPr>
-            <w:pStyle w:val="TOC2"/>
+            <w:pStyle w:val="TM2"/>
             <w:tabs>
               <w:tab w:val="right" w:leader="dot" w:pos="8630"/>
             </w:tabs>
@@ -1627,7 +1627,7 @@
           <w:hyperlink w:anchor="_Toc410296441" w:history="1">
             <w:r>
               <w:rPr>
-                <w:rStyle w:val="Hyperlink"/>
+                <w:rStyle w:val="Lienhypertexte"/>
                 <w:noProof/>
               </w:rPr>
               <w:t>Glossaire</w:t>
@@ -1684,7 +1684,7 @@
         </w:p>
         <w:p>
           <w:pPr>
-            <w:pStyle w:val="TOC1"/>
+            <w:pStyle w:val="TM1"/>
             <w:tabs>
               <w:tab w:val="right" w:leader="dot" w:pos="8630"/>
             </w:tabs>
@@ -1698,7 +1698,7 @@
           <w:hyperlink w:anchor="_Toc410296442" w:history="1">
             <w:r>
               <w:rPr>
-                <w:rStyle w:val="Hyperlink"/>
+                <w:rStyle w:val="Lienhypertexte"/>
                 <w:noProof/>
               </w:rPr>
               <w:t>III) Gestion de projet</w:t>
@@ -1755,7 +1755,7 @@
         </w:p>
         <w:p>
           <w:pPr>
-            <w:pStyle w:val="TOC2"/>
+            <w:pStyle w:val="TM2"/>
             <w:tabs>
               <w:tab w:val="right" w:leader="dot" w:pos="8630"/>
             </w:tabs>
@@ -1769,7 +1769,7 @@
           <w:hyperlink w:anchor="_Toc410296443" w:history="1">
             <w:r>
               <w:rPr>
-                <w:rStyle w:val="Hyperlink"/>
+                <w:rStyle w:val="Lienhypertexte"/>
                 <w:noProof/>
               </w:rPr>
               <w:t>Référence des taches</w:t>
@@ -1826,7 +1826,7 @@
         </w:p>
         <w:p>
           <w:pPr>
-            <w:pStyle w:val="TOC2"/>
+            <w:pStyle w:val="TM2"/>
             <w:tabs>
               <w:tab w:val="right" w:leader="dot" w:pos="8630"/>
             </w:tabs>
@@ -1840,7 +1840,7 @@
           <w:hyperlink w:anchor="_Toc410296444" w:history="1">
             <w:r>
               <w:rPr>
-                <w:rStyle w:val="Hyperlink"/>
+                <w:rStyle w:val="Lienhypertexte"/>
                 <w:noProof/>
               </w:rPr>
               <w:t>Assignation des ressources</w:t>
@@ -1897,7 +1897,7 @@
         </w:p>
         <w:p>
           <w:pPr>
-            <w:pStyle w:val="TOC2"/>
+            <w:pStyle w:val="TM2"/>
             <w:tabs>
               <w:tab w:val="right" w:leader="dot" w:pos="8630"/>
             </w:tabs>
@@ -1911,7 +1911,7 @@
           <w:hyperlink w:anchor="_Toc410296445" w:history="1">
             <w:r>
               <w:rPr>
-                <w:rStyle w:val="Hyperlink"/>
+                <w:rStyle w:val="Lienhypertexte"/>
                 <w:noProof/>
               </w:rPr>
               <w:t>Diagramme de Gant</w:t>
@@ -1968,7 +1968,7 @@
         </w:p>
         <w:p>
           <w:pPr>
-            <w:pStyle w:val="TOC2"/>
+            <w:pStyle w:val="TM2"/>
             <w:tabs>
               <w:tab w:val="right" w:leader="dot" w:pos="8630"/>
             </w:tabs>
@@ -1982,7 +1982,7 @@
           <w:hyperlink w:anchor="_Toc410296446" w:history="1">
             <w:r>
               <w:rPr>
-                <w:rStyle w:val="Hyperlink"/>
+                <w:rStyle w:val="Lienhypertexte"/>
                 <w:noProof/>
               </w:rPr>
               <w:t>Budget</w:t>
@@ -2059,7 +2059,7 @@
     </w:p>
     <w:p>
       <w:pPr>
-        <w:pStyle w:val="Heading1"/>
+        <w:pStyle w:val="Titre1"/>
         <w:rPr>
           <w:rFonts w:asciiTheme="minorHAnsi" w:hAnsiTheme="minorHAnsi"/>
         </w:rPr>
@@ -2078,18 +2078,68 @@
       <w:pPr>
         <w:spacing w:after="200" w:line="276" w:lineRule="auto"/>
       </w:pPr>
+    </w:p>
+    <w:p>
+      <w:pPr>
+        <w:spacing w:after="200" w:line="276" w:lineRule="auto"/>
+      </w:pPr>
+      <w:r>
+        <w:t xml:space="preserve">Ce rapport consiste à une analyse de faisabilité pour la conception d’un logiciel permettant la gestion et la création d’horaire. Cette analyse sera basée sur les informations fournis dans l’énoncé du cas. Le but de ce logiciel est de facilité la gestion des horaires de session par la direction de programme. </w:t>
+      </w:r>
+    </w:p>
+    <w:p>
+      <w:pPr>
+        <w:spacing w:after="200" w:line="276" w:lineRule="auto"/>
+      </w:pPr>
+      <w:r>
+        <w:t>La tâche de construire les horaires pour la session est difficile pour la direction de programme. À l’aide de ce logiciel, cette tâche sera plus facile à réaliser. Donc, la direction pourra réduire le temps passé à cette tâche et ainsi, réduire les coûts associée à la production d’un horaire optimale.</w:t>
+      </w:r>
+    </w:p>
+    <w:p>
+      <w:pPr>
+        <w:spacing w:after="200" w:line="276" w:lineRule="auto"/>
+      </w:pPr>
+      <w:r>
+        <w:t>Ce rapport est divisé en plusieurs sectio</w:t>
+      </w:r>
+      <w:r>
+        <w:t>ns. La première section décrit</w:t>
+      </w:r>
+      <w:r>
+        <w:t xml:space="preserve"> plus en détail les objectifs du logiciel </w:t>
+      </w:r>
+      <w:r>
+        <w:t>(</w:t>
+      </w:r>
+      <w:r>
+        <w:t>et les diverses fonctions qui seront implan</w:t>
+      </w:r>
+      <w:r>
+        <w:t>tés). Dans la section suivante, u</w:t>
+      </w:r>
+      <w:r>
+        <w:t>n schéma du doma</w:t>
+      </w:r>
+      <w:r>
+        <w:t>ine d’affaire est présenté. Ensuite, les cas d’utilisations composent la section suivante. Ils ont pour but de détaillé les fonctions qui ont été présentées et de décrire certains scénarios dans lesquels les fonctions du logiciel seront utilisées. Finalement, la dernière section concerne la gestion de projet et inclus une estimation du tem</w:t>
+      </w:r>
+      <w:bookmarkStart w:id="1" w:name="_GoBack"/>
+      <w:bookmarkEnd w:id="1"/>
+      <w:r>
+        <w:t>ps de travail requis pour compléter les tâches demandées.</w:t>
+      </w:r>
       <w:r>
         <w:br w:type="page"/>
       </w:r>
     </w:p>
     <w:p>
       <w:pPr>
-        <w:pStyle w:val="Heading1"/>
+        <w:pStyle w:val="Titre1"/>
         <w:rPr>
           <w:rFonts w:asciiTheme="minorHAnsi" w:hAnsiTheme="minorHAnsi"/>
         </w:rPr>
       </w:pPr>
-      <w:bookmarkStart w:id="1" w:name="_Toc410296427"/>
+      <w:bookmarkStart w:id="2" w:name="_Toc410296427"/>
       <w:r>
         <w:rPr>
           <w:rFonts w:asciiTheme="minorHAnsi" w:hAnsiTheme="minorHAnsi"/>
@@ -2104,12 +2154,12 @@
         </w:rPr>
         <w:t>PlanIFTicateur</w:t>
       </w:r>
-      <w:bookmarkEnd w:id="1"/>
+      <w:bookmarkEnd w:id="2"/>
     </w:p>
     <w:p/>
     <w:p>
       <w:pPr>
-        <w:pStyle w:val="ListParagraph"/>
+        <w:pStyle w:val="Paragraphedeliste"/>
         <w:numPr>
           <w:ilvl w:val="0"/>
           <w:numId w:val="1"/>
@@ -2168,7 +2218,7 @@
     </w:p>
     <w:p>
       <w:pPr>
-        <w:pStyle w:val="ListParagraph"/>
+        <w:pStyle w:val="Paragraphedeliste"/>
         <w:spacing w:line="360" w:lineRule="auto"/>
         <w:jc w:val="both"/>
         <w:rPr>
@@ -2181,7 +2231,7 @@
     </w:p>
     <w:p>
       <w:pPr>
-        <w:pStyle w:val="ListParagraph"/>
+        <w:pStyle w:val="Paragraphedeliste"/>
         <w:numPr>
           <w:ilvl w:val="0"/>
           <w:numId w:val="1"/>
@@ -2203,7 +2253,7 @@
     </w:p>
     <w:p>
       <w:pPr>
-        <w:pStyle w:val="ListParagraph"/>
+        <w:pStyle w:val="Paragraphedeliste"/>
         <w:spacing w:line="360" w:lineRule="auto"/>
         <w:jc w:val="both"/>
         <w:rPr>
@@ -2216,7 +2266,7 @@
     </w:p>
     <w:p>
       <w:pPr>
-        <w:pStyle w:val="ListParagraph"/>
+        <w:pStyle w:val="Paragraphedeliste"/>
         <w:numPr>
           <w:ilvl w:val="0"/>
           <w:numId w:val="1"/>
@@ -2245,7 +2295,7 @@
     </w:p>
     <w:p>
       <w:pPr>
-        <w:pStyle w:val="ListParagraph"/>
+        <w:pStyle w:val="Paragraphedeliste"/>
         <w:rPr>
           <w:rFonts w:cs="Arial"/>
           <w:sz w:val="24"/>
@@ -2254,7 +2304,7 @@
     </w:p>
     <w:p>
       <w:pPr>
-        <w:pStyle w:val="ListParagraph"/>
+        <w:pStyle w:val="Paragraphedeliste"/>
         <w:numPr>
           <w:ilvl w:val="0"/>
           <w:numId w:val="1"/>
@@ -2325,7 +2375,7 @@
     </w:p>
     <w:p>
       <w:pPr>
-        <w:pStyle w:val="ListParagraph"/>
+        <w:pStyle w:val="Paragraphedeliste"/>
         <w:spacing w:line="360" w:lineRule="auto"/>
         <w:jc w:val="both"/>
         <w:rPr>
@@ -2336,7 +2386,7 @@
     </w:p>
     <w:p>
       <w:pPr>
-        <w:pStyle w:val="ListParagraph"/>
+        <w:pStyle w:val="Paragraphedeliste"/>
         <w:numPr>
           <w:ilvl w:val="0"/>
           <w:numId w:val="1"/>
@@ -2414,7 +2464,7 @@
     </w:p>
     <w:p>
       <w:pPr>
-        <w:pStyle w:val="ListParagraph"/>
+        <w:pStyle w:val="Paragraphedeliste"/>
         <w:rPr>
           <w:rFonts w:cs="Arial"/>
           <w:sz w:val="24"/>
@@ -2423,7 +2473,7 @@
     </w:p>
     <w:p>
       <w:pPr>
-        <w:pStyle w:val="ListParagraph"/>
+        <w:pStyle w:val="Paragraphedeliste"/>
         <w:numPr>
           <w:ilvl w:val="0"/>
           <w:numId w:val="1"/>
@@ -2445,7 +2495,7 @@
     </w:p>
     <w:p>
       <w:pPr>
-        <w:pStyle w:val="ListParagraph"/>
+        <w:pStyle w:val="Paragraphedeliste"/>
         <w:rPr>
           <w:rFonts w:cs="Arial"/>
           <w:sz w:val="24"/>
@@ -2454,7 +2504,7 @@
     </w:p>
     <w:p>
       <w:pPr>
-        <w:pStyle w:val="ListParagraph"/>
+        <w:pStyle w:val="Paragraphedeliste"/>
         <w:numPr>
           <w:ilvl w:val="0"/>
           <w:numId w:val="1"/>
@@ -2532,7 +2582,7 @@
     </w:p>
     <w:p>
       <w:pPr>
-        <w:pStyle w:val="ListParagraph"/>
+        <w:pStyle w:val="Paragraphedeliste"/>
         <w:rPr>
           <w:rFonts w:cs="Arial"/>
           <w:sz w:val="24"/>
@@ -2541,7 +2591,7 @@
     </w:p>
     <w:p>
       <w:pPr>
-        <w:pStyle w:val="ListParagraph"/>
+        <w:pStyle w:val="Paragraphedeliste"/>
         <w:numPr>
           <w:ilvl w:val="0"/>
           <w:numId w:val="1"/>
@@ -2606,13 +2656,13 @@
     </w:p>
     <w:p>
       <w:pPr>
-        <w:pStyle w:val="Heading1"/>
+        <w:pStyle w:val="Titre1"/>
         <w:rPr>
           <w:rFonts w:asciiTheme="minorHAnsi" w:hAnsiTheme="minorHAnsi"/>
         </w:rPr>
       </w:pPr>
-      <w:bookmarkStart w:id="2" w:name="_Toc409979744"/>
-      <w:bookmarkStart w:id="3" w:name="_Toc410296428"/>
+      <w:bookmarkStart w:id="3" w:name="_Toc409979744"/>
+      <w:bookmarkStart w:id="4" w:name="_Toc410296428"/>
       <w:r>
         <w:rPr>
           <w:rFonts w:asciiTheme="minorHAnsi" w:hAnsiTheme="minorHAnsi"/>
@@ -2632,8 +2682,8 @@
         </w:rPr>
         <w:t xml:space="preserve"> d’affaires</w:t>
       </w:r>
-      <w:bookmarkEnd w:id="2"/>
       <w:bookmarkEnd w:id="3"/>
+      <w:bookmarkEnd w:id="4"/>
     </w:p>
     <w:p>
       <w:pPr>
@@ -2694,13 +2744,13 @@
     </w:p>
     <w:p>
       <w:pPr>
-        <w:pStyle w:val="Heading1"/>
+        <w:pStyle w:val="Titre1"/>
         <w:rPr>
           <w:rFonts w:asciiTheme="minorHAnsi" w:hAnsiTheme="minorHAnsi"/>
         </w:rPr>
       </w:pPr>
-      <w:bookmarkStart w:id="4" w:name="_Toc409979745"/>
-      <w:bookmarkStart w:id="5" w:name="_Toc410296429"/>
+      <w:bookmarkStart w:id="5" w:name="_Toc409979745"/>
+      <w:bookmarkStart w:id="6" w:name="_Toc410296429"/>
       <w:r>
         <w:rPr>
           <w:rFonts w:asciiTheme="minorHAnsi" w:hAnsiTheme="minorHAnsi"/>
@@ -2708,8 +2758,8 @@
         <w:lastRenderedPageBreak/>
         <w:t>II) Analyse des besoins</w:t>
       </w:r>
-      <w:bookmarkEnd w:id="4"/>
       <w:bookmarkEnd w:id="5"/>
+      <w:bookmarkEnd w:id="6"/>
     </w:p>
     <w:p/>
     <w:p>
@@ -2781,12 +2831,10 @@
           <w:sz w:val="24"/>
         </w:rPr>
       </w:pPr>
-      <w:bookmarkStart w:id="6" w:name="_GoBack"/>
-      <w:bookmarkEnd w:id="6"/>
     </w:p>
     <w:p>
       <w:pPr>
-        <w:pStyle w:val="Heading2"/>
+        <w:pStyle w:val="Titre2"/>
         <w:rPr>
           <w:sz w:val="48"/>
           <w:szCs w:val="48"/>
@@ -2807,7 +2855,7 @@
       <w:r>
         <w:rPr>
           <w:noProof/>
-          <w:lang w:eastAsia="fr-CA"/>
+          <w:lang w:val="en-CA" w:eastAsia="en-CA"/>
         </w:rPr>
         <w:drawing>
           <wp:anchor distT="0" distB="0" distL="114300" distR="114300" simplePos="0" relativeHeight="251656192" behindDoc="0" locked="0" layoutInCell="1" allowOverlap="1" wp14:anchorId="08E8B4B2" wp14:editId="6268CD5B">
@@ -2835,7 +2883,7 @@
                     </pic:cNvPicPr>
                   </pic:nvPicPr>
                   <pic:blipFill>
-                    <a:blip r:embed="rId11">
+                    <a:blip r:embed="rId10">
                       <a:extLst>
                         <a:ext uri="{28A0092B-C50C-407E-A947-70E740481C1C}">
                           <a14:useLocalDpi xmlns:a14="http://schemas.microsoft.com/office/drawing/2010/main" val="0"/>
@@ -2878,7 +2926,7 @@
     </w:p>
     <w:p>
       <w:pPr>
-        <w:pStyle w:val="Heading3"/>
+        <w:pStyle w:val="Titre3"/>
       </w:pPr>
       <w:bookmarkStart w:id="9" w:name="_Toc410296431"/>
       <w:r>
@@ -4602,7 +4650,7 @@
             <o:lock v:ext="edit" aspectratio="t"/>
           </v:shapetype>
           <v:shape id="_x0000_s1026" type="#_x0000_t75" style="position:absolute;margin-left:39.3pt;margin-top:6.1pt;width:330.8pt;height:215.3pt;z-index:251661312;mso-position-horizontal-relative:text;mso-position-vertical-relative:text">
-            <v:imagedata r:id="rId12" o:title="Placer un cours à l'horaire"/>
+            <v:imagedata r:id="rId11" o:title="Placer un cours à l'horaire"/>
             <w10:wrap type="topAndBottom"/>
           </v:shape>
         </w:pict>
@@ -4618,7 +4666,7 @@
     </w:p>
     <w:p>
       <w:pPr>
-        <w:pStyle w:val="Heading2"/>
+        <w:pStyle w:val="Titre2"/>
       </w:pPr>
       <w:bookmarkStart w:id="10" w:name="_Toc410296432"/>
       <w:r>
@@ -6580,7 +6628,7 @@
         <w:lastRenderedPageBreak/>
         <w:pict>
           <v:shape id="_x0000_s1027" type="#_x0000_t75" style="position:absolute;margin-left:-2.4pt;margin-top:.05pt;width:374.25pt;height:218.7pt;z-index:251663360;mso-position-horizontal-relative:text;mso-position-vertical-relative:text">
-            <v:imagedata r:id="rId13" o:title="Importation Fichier horaire"/>
+            <v:imagedata r:id="rId12" o:title="Importation Fichier horaire"/>
             <w10:wrap type="square"/>
           </v:shape>
         </w:pict>
@@ -6607,7 +6655,7 @@
     <w:p/>
     <w:p>
       <w:pPr>
-        <w:pStyle w:val="Heading2"/>
+        <w:pStyle w:val="Titre2"/>
       </w:pPr>
       <w:bookmarkStart w:id="11" w:name="_Toc410296433"/>
       <w:r>
@@ -8252,7 +8300,7 @@
         <w:lastRenderedPageBreak/>
         <w:pict>
           <v:shape id="_x0000_i1025" type="#_x0000_t75" style="width:402.1pt;height:116.85pt">
-            <v:imagedata r:id="rId14" o:title="Sauvegarde Horaire 1"/>
+            <v:imagedata r:id="rId13" o:title="Sauvegarde Horaire 1"/>
           </v:shape>
         </w:pict>
       </w:r>
@@ -8265,7 +8313,7 @@
         </w:rPr>
         <w:pict>
           <v:shape id="_x0000_s1029" type="#_x0000_t75" style="position:absolute;margin-left:26.8pt;margin-top:2.6pt;width:348.45pt;height:232.3pt;z-index:251665408;mso-position-horizontal-relative:text;mso-position-vertical-relative:text">
-            <v:imagedata r:id="rId15" o:title="Sauvegarde Horaire 2"/>
+            <v:imagedata r:id="rId14" o:title="Sauvegarde Horaire 2"/>
             <w10:wrap type="square"/>
           </v:shape>
         </w:pict>
@@ -8292,7 +8340,7 @@
     </w:p>
     <w:p>
       <w:pPr>
-        <w:pStyle w:val="Heading2"/>
+        <w:pStyle w:val="Titre2"/>
       </w:pPr>
       <w:bookmarkStart w:id="12" w:name="_Toc410296434"/>
       <w:r>
@@ -9342,7 +9390,7 @@
         </w:rPr>
         <w:pict>
           <v:shape id="_x0000_s1030" type="#_x0000_t75" style="position:absolute;margin-left:26.1pt;margin-top:12.8pt;width:379.7pt;height:182.7pt;z-index:251667456;mso-position-horizontal-relative:text;mso-position-vertical-relative:text">
-            <v:imagedata r:id="rId16" o:title="Changement champs d'un cours"/>
+            <v:imagedata r:id="rId15" o:title="Changement champs d'un cours"/>
             <w10:wrap type="square"/>
           </v:shape>
         </w:pict>
@@ -9358,7 +9406,7 @@
     </w:p>
     <w:p>
       <w:pPr>
-        <w:pStyle w:val="Heading2"/>
+        <w:pStyle w:val="Titre2"/>
       </w:pPr>
       <w:bookmarkStart w:id="13" w:name="_Toc410296435"/>
       <w:r>
@@ -10183,7 +10231,7 @@
         </w:rPr>
         <w:pict>
           <v:shape id="_x0000_s1031" type="#_x0000_t75" style="position:absolute;margin-left:37pt;margin-top:16.35pt;width:345.75pt;height:116.85pt;z-index:251669504;mso-position-horizontal-relative:text;mso-position-vertical-relative:text">
-            <v:imagedata r:id="rId17" o:title="Planification Automatique"/>
+            <v:imagedata r:id="rId16" o:title="Planification Automatique"/>
             <w10:wrap type="square"/>
           </v:shape>
         </w:pict>
@@ -10205,7 +10253,7 @@
     </w:p>
     <w:p>
       <w:pPr>
-        <w:pStyle w:val="Heading2"/>
+        <w:pStyle w:val="Titre2"/>
       </w:pPr>
       <w:bookmarkStart w:id="14" w:name="_Toc410296436"/>
       <w:r>
@@ -11392,7 +11440,7 @@
         </w:rPr>
         <w:pict>
           <v:shape id="_x0000_s1032" type="#_x0000_t75" style="position:absolute;margin-left:1.65pt;margin-top:10pt;width:386.5pt;height:171.85pt;z-index:251671552;mso-position-horizontal-relative:text;mso-position-vertical-relative:text">
-            <v:imagedata r:id="rId18" o:title="Exportation Image Horaire (Presse-Papier)"/>
+            <v:imagedata r:id="rId17" o:title="Exportation Image Horaire (Presse-Papier)"/>
             <w10:wrap type="square"/>
           </v:shape>
         </w:pict>
@@ -11409,7 +11457,7 @@
         <w:lastRenderedPageBreak/>
         <w:pict>
           <v:shape id="_x0000_s1033" type="#_x0000_t75" style="position:absolute;margin-left:.35pt;margin-top:-.3pt;width:398.7pt;height:249.3pt;z-index:251673600;mso-position-horizontal-relative:text;mso-position-vertical-relative:text">
-            <v:imagedata r:id="rId19" o:title="Exportation image horaire (sauvegarde)"/>
+            <v:imagedata r:id="rId18" o:title="Exportation image horaire (sauvegarde)"/>
             <w10:wrap type="square"/>
           </v:shape>
         </w:pict>
@@ -11438,7 +11486,7 @@
     </w:p>
     <w:p>
       <w:pPr>
-        <w:pStyle w:val="Heading2"/>
+        <w:pStyle w:val="Titre2"/>
       </w:pPr>
       <w:bookmarkStart w:id="15" w:name="_Toc410296437"/>
       <w:r>
@@ -12279,7 +12327,7 @@
         </w:rPr>
         <w:pict>
           <v:shape id="_x0000_s1034" type="#_x0000_t75" style="position:absolute;margin-left:12.55pt;margin-top:122.25pt;width:382.4pt;height:116.85pt;z-index:251675648;mso-position-horizontal-relative:text;mso-position-vertical-relative:text">
-            <v:imagedata r:id="rId20" o:title="Statistique"/>
+            <v:imagedata r:id="rId19" o:title="Statistique"/>
             <w10:wrap type="square"/>
           </v:shape>
         </w:pict>
@@ -12290,7 +12338,7 @@
     </w:p>
     <w:p>
       <w:pPr>
-        <w:pStyle w:val="Heading2"/>
+        <w:pStyle w:val="Titre2"/>
       </w:pPr>
       <w:bookmarkStart w:id="16" w:name="_Toc410296438"/>
       <w:r>
@@ -13366,7 +13414,7 @@
         </w:rPr>
         <w:pict>
           <v:shape id="_x0000_s1035" type="#_x0000_t75" style="position:absolute;margin-left:.3pt;margin-top:54.25pt;width:425.9pt;height:194.25pt;z-index:251677696;mso-position-horizontal-relative:text;mso-position-vertical-relative:text">
-            <v:imagedata r:id="rId21" o:title="Notes Horaire"/>
+            <v:imagedata r:id="rId20" o:title="Notes Horaire"/>
             <w10:wrap type="square"/>
           </v:shape>
         </w:pict>
@@ -13383,7 +13431,7 @@
     </w:p>
     <w:p>
       <w:pPr>
-        <w:pStyle w:val="Heading2"/>
+        <w:pStyle w:val="Titre2"/>
       </w:pPr>
       <w:bookmarkStart w:id="18" w:name="_Toc410296439"/>
       <w:r>
@@ -14964,7 +15012,7 @@
         <w:lastRenderedPageBreak/>
         <w:pict>
           <v:shape id="_x0000_s1036" type="#_x0000_t75" style="position:absolute;margin-left:28.8pt;margin-top:-12.85pt;width:374.25pt;height:218.7pt;z-index:251679744;mso-position-horizontal-relative:text;mso-position-vertical-relative:text">
-            <v:imagedata r:id="rId22" o:title="Ouverture Horaire sauvegardé"/>
+            <v:imagedata r:id="rId21" o:title="Ouverture Horaire sauvegardé"/>
             <w10:wrap type="square"/>
           </v:shape>
         </w:pict>
@@ -14972,7 +15020,7 @@
     </w:p>
     <w:p>
       <w:pPr>
-        <w:pStyle w:val="Heading2"/>
+        <w:pStyle w:val="Titre2"/>
         <w:rPr>
           <w:rFonts w:asciiTheme="minorHAnsi" w:hAnsiTheme="minorHAnsi"/>
         </w:rPr>
@@ -14980,7 +15028,7 @@
     </w:p>
     <w:p>
       <w:pPr>
-        <w:pStyle w:val="Heading2"/>
+        <w:pStyle w:val="Titre2"/>
         <w:rPr>
           <w:rFonts w:asciiTheme="minorHAnsi" w:hAnsiTheme="minorHAnsi"/>
         </w:rPr>
@@ -14988,7 +15036,7 @@
     </w:p>
     <w:p>
       <w:pPr>
-        <w:pStyle w:val="Heading2"/>
+        <w:pStyle w:val="Titre2"/>
         <w:rPr>
           <w:rFonts w:asciiTheme="minorHAnsi" w:hAnsiTheme="minorHAnsi"/>
         </w:rPr>
@@ -14996,7 +15044,7 @@
     </w:p>
     <w:p>
       <w:pPr>
-        <w:pStyle w:val="Heading2"/>
+        <w:pStyle w:val="Titre2"/>
         <w:rPr>
           <w:rFonts w:asciiTheme="minorHAnsi" w:hAnsiTheme="minorHAnsi"/>
         </w:rPr>
@@ -15004,7 +15052,7 @@
     </w:p>
     <w:p>
       <w:pPr>
-        <w:pStyle w:val="Heading2"/>
+        <w:pStyle w:val="Titre2"/>
         <w:rPr>
           <w:rFonts w:asciiTheme="minorHAnsi" w:hAnsiTheme="minorHAnsi"/>
         </w:rPr>
@@ -15017,7 +15065,7 @@
     <w:p/>
     <w:p>
       <w:pPr>
-        <w:pStyle w:val="Heading2"/>
+        <w:pStyle w:val="Titre2"/>
         <w:rPr>
           <w:rFonts w:asciiTheme="minorHAnsi" w:hAnsiTheme="minorHAnsi"/>
         </w:rPr>
@@ -15026,7 +15074,7 @@
     </w:p>
     <w:p>
       <w:pPr>
-        <w:pStyle w:val="Heading2"/>
+        <w:pStyle w:val="Titre2"/>
         <w:rPr>
           <w:rFonts w:asciiTheme="minorHAnsi" w:hAnsiTheme="minorHAnsi"/>
         </w:rPr>
@@ -15034,7 +15082,7 @@
     </w:p>
     <w:p>
       <w:pPr>
-        <w:pStyle w:val="Heading2"/>
+        <w:pStyle w:val="Titre2"/>
         <w:rPr>
           <w:rFonts w:asciiTheme="minorHAnsi" w:hAnsiTheme="minorHAnsi"/>
         </w:rPr>
@@ -15058,7 +15106,7 @@
     </w:p>
     <w:p>
       <w:pPr>
-        <w:pStyle w:val="ListParagraph"/>
+        <w:pStyle w:val="Paragraphedeliste"/>
         <w:numPr>
           <w:ilvl w:val="0"/>
           <w:numId w:val="18"/>
@@ -15079,7 +15127,7 @@
     </w:p>
     <w:p>
       <w:pPr>
-        <w:pStyle w:val="ListParagraph"/>
+        <w:pStyle w:val="Paragraphedeliste"/>
         <w:spacing w:line="360" w:lineRule="auto"/>
         <w:rPr>
           <w:rFonts w:cs="Arial"/>
@@ -15089,7 +15137,7 @@
     </w:p>
     <w:p>
       <w:pPr>
-        <w:pStyle w:val="ListParagraph"/>
+        <w:pStyle w:val="Paragraphedeliste"/>
         <w:numPr>
           <w:ilvl w:val="0"/>
           <w:numId w:val="18"/>
@@ -15109,7 +15157,7 @@
     </w:p>
     <w:p>
       <w:pPr>
-        <w:pStyle w:val="ListParagraph"/>
+        <w:pStyle w:val="Paragraphedeliste"/>
         <w:rPr>
           <w:rFonts w:cs="Arial"/>
           <w:sz w:val="24"/>
@@ -15118,7 +15166,7 @@
     </w:p>
     <w:p>
       <w:pPr>
-        <w:pStyle w:val="ListParagraph"/>
+        <w:pStyle w:val="Paragraphedeliste"/>
         <w:numPr>
           <w:ilvl w:val="0"/>
           <w:numId w:val="18"/>
@@ -15138,7 +15186,7 @@
     </w:p>
     <w:p>
       <w:pPr>
-        <w:pStyle w:val="ListParagraph"/>
+        <w:pStyle w:val="Paragraphedeliste"/>
         <w:rPr>
           <w:rFonts w:cs="Arial"/>
           <w:sz w:val="24"/>
@@ -15147,7 +15195,7 @@
     </w:p>
     <w:p>
       <w:pPr>
-        <w:pStyle w:val="ListParagraph"/>
+        <w:pStyle w:val="Paragraphedeliste"/>
         <w:numPr>
           <w:ilvl w:val="0"/>
           <w:numId w:val="18"/>
@@ -15167,7 +15215,7 @@
     </w:p>
     <w:p>
       <w:pPr>
-        <w:pStyle w:val="ListParagraph"/>
+        <w:pStyle w:val="Paragraphedeliste"/>
         <w:rPr>
           <w:rFonts w:cs="Arial"/>
           <w:sz w:val="24"/>
@@ -15176,7 +15224,7 @@
     </w:p>
     <w:p>
       <w:pPr>
-        <w:pStyle w:val="ListParagraph"/>
+        <w:pStyle w:val="Paragraphedeliste"/>
         <w:numPr>
           <w:ilvl w:val="0"/>
           <w:numId w:val="18"/>
@@ -15201,7 +15249,7 @@
     </w:p>
     <w:p>
       <w:pPr>
-        <w:pStyle w:val="Heading2"/>
+        <w:pStyle w:val="Titre2"/>
       </w:pPr>
       <w:bookmarkStart w:id="20" w:name="_Toc409979749"/>
       <w:bookmarkStart w:id="21" w:name="_Toc410296441"/>
@@ -15222,7 +15270,7 @@
     </w:p>
     <w:p>
       <w:pPr>
-        <w:pStyle w:val="Heading1"/>
+        <w:pStyle w:val="Titre1"/>
       </w:pPr>
       <w:bookmarkStart w:id="22" w:name="_Toc409979750"/>
       <w:bookmarkStart w:id="23" w:name="_Toc410296442"/>
@@ -15236,7 +15284,7 @@
     <w:p/>
     <w:p>
       <w:pPr>
-        <w:pStyle w:val="Heading2"/>
+        <w:pStyle w:val="Titre2"/>
       </w:pPr>
       <w:bookmarkStart w:id="24" w:name="_Toc409979751"/>
       <w:bookmarkStart w:id="25" w:name="_Toc410296443"/>
@@ -15249,7 +15297,7 @@
     <w:p/>
     <w:p>
       <w:pPr>
-        <w:pStyle w:val="ListParagraph"/>
+        <w:pStyle w:val="Paragraphedeliste"/>
         <w:numPr>
           <w:ilvl w:val="0"/>
           <w:numId w:val="20"/>
@@ -15274,7 +15322,7 @@
     </w:p>
     <w:p>
       <w:pPr>
-        <w:pStyle w:val="ListParagraph"/>
+        <w:pStyle w:val="Paragraphedeliste"/>
         <w:spacing w:line="360" w:lineRule="auto"/>
         <w:rPr>
           <w:sz w:val="24"/>
@@ -15284,7 +15332,7 @@
     </w:p>
     <w:p>
       <w:pPr>
-        <w:pStyle w:val="ListParagraph"/>
+        <w:pStyle w:val="Paragraphedeliste"/>
         <w:numPr>
           <w:ilvl w:val="0"/>
           <w:numId w:val="19"/>
@@ -15323,7 +15371,7 @@
     </w:p>
     <w:p>
       <w:pPr>
-        <w:pStyle w:val="ListParagraph"/>
+        <w:pStyle w:val="Paragraphedeliste"/>
         <w:numPr>
           <w:ilvl w:val="0"/>
           <w:numId w:val="19"/>
@@ -15362,7 +15410,7 @@
     </w:p>
     <w:p>
       <w:pPr>
-        <w:pStyle w:val="ListParagraph"/>
+        <w:pStyle w:val="Paragraphedeliste"/>
         <w:numPr>
           <w:ilvl w:val="0"/>
           <w:numId w:val="19"/>
@@ -15410,7 +15458,7 @@
     </w:p>
     <w:p>
       <w:pPr>
-        <w:pStyle w:val="ListParagraph"/>
+        <w:pStyle w:val="Paragraphedeliste"/>
         <w:numPr>
           <w:ilvl w:val="0"/>
           <w:numId w:val="19"/>
@@ -15458,7 +15506,7 @@
     </w:p>
     <w:p>
       <w:pPr>
-        <w:pStyle w:val="ListParagraph"/>
+        <w:pStyle w:val="Paragraphedeliste"/>
         <w:spacing w:line="360" w:lineRule="auto"/>
         <w:rPr>
           <w:b/>
@@ -15488,7 +15536,7 @@
     </w:p>
     <w:p>
       <w:pPr>
-        <w:pStyle w:val="ListParagraph"/>
+        <w:pStyle w:val="Paragraphedeliste"/>
         <w:numPr>
           <w:ilvl w:val="0"/>
           <w:numId w:val="19"/>
@@ -15518,7 +15566,7 @@
     </w:p>
     <w:p>
       <w:pPr>
-        <w:pStyle w:val="ListParagraph"/>
+        <w:pStyle w:val="Paragraphedeliste"/>
         <w:numPr>
           <w:ilvl w:val="0"/>
           <w:numId w:val="19"/>
@@ -15548,7 +15596,7 @@
     </w:p>
     <w:p>
       <w:pPr>
-        <w:pStyle w:val="ListParagraph"/>
+        <w:pStyle w:val="Paragraphedeliste"/>
         <w:numPr>
           <w:ilvl w:val="0"/>
           <w:numId w:val="19"/>
@@ -15578,7 +15626,7 @@
     </w:p>
     <w:p>
       <w:pPr>
-        <w:pStyle w:val="ListParagraph"/>
+        <w:pStyle w:val="Paragraphedeliste"/>
         <w:spacing w:line="360" w:lineRule="auto"/>
         <w:rPr>
           <w:sz w:val="24"/>
@@ -15588,7 +15636,7 @@
     </w:p>
     <w:p>
       <w:pPr>
-        <w:pStyle w:val="ListParagraph"/>
+        <w:pStyle w:val="Paragraphedeliste"/>
         <w:spacing w:line="360" w:lineRule="auto"/>
         <w:rPr>
           <w:sz w:val="24"/>
@@ -15613,7 +15661,7 @@
     </w:p>
     <w:p>
       <w:pPr>
-        <w:pStyle w:val="ListParagraph"/>
+        <w:pStyle w:val="Paragraphedeliste"/>
         <w:spacing w:line="360" w:lineRule="auto"/>
         <w:rPr>
           <w:b/>
@@ -15624,7 +15672,7 @@
     </w:p>
     <w:p>
       <w:pPr>
-        <w:pStyle w:val="ListParagraph"/>
+        <w:pStyle w:val="Paragraphedeliste"/>
         <w:spacing w:line="360" w:lineRule="auto"/>
         <w:rPr>
           <w:b/>
@@ -15635,7 +15683,7 @@
     </w:p>
     <w:p>
       <w:pPr>
-        <w:pStyle w:val="ListParagraph"/>
+        <w:pStyle w:val="Paragraphedeliste"/>
         <w:spacing w:line="360" w:lineRule="auto"/>
         <w:rPr>
           <w:b/>
@@ -15646,7 +15694,7 @@
     </w:p>
     <w:p>
       <w:pPr>
-        <w:pStyle w:val="ListParagraph"/>
+        <w:pStyle w:val="Paragraphedeliste"/>
         <w:spacing w:line="360" w:lineRule="auto"/>
         <w:rPr>
           <w:b/>
@@ -15679,7 +15727,7 @@
     </w:p>
     <w:p>
       <w:pPr>
-        <w:pStyle w:val="ListParagraph"/>
+        <w:pStyle w:val="Paragraphedeliste"/>
         <w:spacing w:line="360" w:lineRule="auto"/>
         <w:rPr>
           <w:b/>
@@ -15692,7 +15740,7 @@
     </w:p>
     <w:p>
       <w:pPr>
-        <w:pStyle w:val="ListParagraph"/>
+        <w:pStyle w:val="Paragraphedeliste"/>
         <w:numPr>
           <w:ilvl w:val="0"/>
           <w:numId w:val="19"/>
@@ -15722,7 +15770,7 @@
     </w:p>
     <w:p>
       <w:pPr>
-        <w:pStyle w:val="ListParagraph"/>
+        <w:pStyle w:val="Paragraphedeliste"/>
         <w:spacing w:line="360" w:lineRule="auto"/>
         <w:rPr>
           <w:sz w:val="24"/>
@@ -15732,7 +15780,7 @@
     </w:p>
     <w:p>
       <w:pPr>
-        <w:pStyle w:val="ListParagraph"/>
+        <w:pStyle w:val="Paragraphedeliste"/>
         <w:numPr>
           <w:ilvl w:val="0"/>
           <w:numId w:val="19"/>
@@ -15762,7 +15810,7 @@
     </w:p>
     <w:p>
       <w:pPr>
-        <w:pStyle w:val="ListParagraph"/>
+        <w:pStyle w:val="Paragraphedeliste"/>
         <w:rPr>
           <w:sz w:val="24"/>
           <w:szCs w:val="24"/>
@@ -15771,7 +15819,7 @@
     </w:p>
     <w:p>
       <w:pPr>
-        <w:pStyle w:val="ListParagraph"/>
+        <w:pStyle w:val="Paragraphedeliste"/>
         <w:numPr>
           <w:ilvl w:val="0"/>
           <w:numId w:val="19"/>
@@ -15801,7 +15849,7 @@
     </w:p>
     <w:p>
       <w:pPr>
-        <w:pStyle w:val="ListParagraph"/>
+        <w:pStyle w:val="Paragraphedeliste"/>
         <w:rPr>
           <w:sz w:val="24"/>
           <w:szCs w:val="24"/>
@@ -15810,7 +15858,7 @@
     </w:p>
     <w:p>
       <w:pPr>
-        <w:pStyle w:val="ListParagraph"/>
+        <w:pStyle w:val="Paragraphedeliste"/>
         <w:numPr>
           <w:ilvl w:val="0"/>
           <w:numId w:val="19"/>
@@ -15840,7 +15888,7 @@
     </w:p>
     <w:p>
       <w:pPr>
-        <w:pStyle w:val="ListParagraph"/>
+        <w:pStyle w:val="Paragraphedeliste"/>
         <w:rPr>
           <w:sz w:val="24"/>
           <w:szCs w:val="24"/>
@@ -15849,7 +15897,7 @@
     </w:p>
     <w:p>
       <w:pPr>
-        <w:pStyle w:val="ListParagraph"/>
+        <w:pStyle w:val="Paragraphedeliste"/>
         <w:numPr>
           <w:ilvl w:val="0"/>
           <w:numId w:val="19"/>
@@ -15879,7 +15927,7 @@
     </w:p>
     <w:p>
       <w:pPr>
-        <w:pStyle w:val="ListParagraph"/>
+        <w:pStyle w:val="Paragraphedeliste"/>
         <w:spacing w:line="360" w:lineRule="auto"/>
         <w:rPr>
           <w:b/>
@@ -15892,7 +15940,7 @@
     </w:p>
     <w:p>
       <w:pPr>
-        <w:pStyle w:val="ListParagraph"/>
+        <w:pStyle w:val="Paragraphedeliste"/>
         <w:spacing w:line="360" w:lineRule="auto"/>
         <w:rPr>
           <w:b/>
@@ -15905,7 +15953,7 @@
     </w:p>
     <w:p>
       <w:pPr>
-        <w:pStyle w:val="ListParagraph"/>
+        <w:pStyle w:val="Paragraphedeliste"/>
         <w:spacing w:line="360" w:lineRule="auto"/>
         <w:rPr>
           <w:b/>
@@ -15926,7 +15974,7 @@
     </w:p>
     <w:p>
       <w:pPr>
-        <w:pStyle w:val="ListParagraph"/>
+        <w:pStyle w:val="Paragraphedeliste"/>
         <w:spacing w:line="360" w:lineRule="auto"/>
         <w:rPr>
           <w:b/>
@@ -15957,7 +16005,7 @@
     </w:p>
     <w:p>
       <w:pPr>
-        <w:pStyle w:val="ListParagraph"/>
+        <w:pStyle w:val="Paragraphedeliste"/>
         <w:spacing w:line="360" w:lineRule="auto"/>
         <w:rPr>
           <w:b/>
@@ -15986,7 +16034,7 @@
     </w:p>
     <w:p>
       <w:pPr>
-        <w:pStyle w:val="ListParagraph"/>
+        <w:pStyle w:val="Paragraphedeliste"/>
         <w:spacing w:line="360" w:lineRule="auto"/>
         <w:rPr>
           <w:sz w:val="24"/>
@@ -15996,7 +16044,7 @@
     </w:p>
     <w:p>
       <w:pPr>
-        <w:pStyle w:val="ListParagraph"/>
+        <w:pStyle w:val="Paragraphedeliste"/>
         <w:spacing w:line="360" w:lineRule="auto"/>
         <w:rPr>
           <w:b/>
@@ -16007,7 +16055,7 @@
     </w:p>
     <w:p>
       <w:pPr>
-        <w:pStyle w:val="ListParagraph"/>
+        <w:pStyle w:val="Paragraphedeliste"/>
         <w:spacing w:line="360" w:lineRule="auto"/>
         <w:rPr>
           <w:b/>
@@ -16036,7 +16084,7 @@
     </w:p>
     <w:p>
       <w:pPr>
-        <w:pStyle w:val="ListParagraph"/>
+        <w:pStyle w:val="Paragraphedeliste"/>
         <w:spacing w:line="360" w:lineRule="auto"/>
         <w:rPr>
           <w:b/>
@@ -16049,7 +16097,7 @@
     </w:p>
     <w:p>
       <w:pPr>
-        <w:pStyle w:val="ListParagraph"/>
+        <w:pStyle w:val="Paragraphedeliste"/>
         <w:numPr>
           <w:ilvl w:val="0"/>
           <w:numId w:val="19"/>
@@ -16079,7 +16127,7 @@
     </w:p>
     <w:p>
       <w:pPr>
-        <w:pStyle w:val="ListParagraph"/>
+        <w:pStyle w:val="Paragraphedeliste"/>
         <w:spacing w:line="360" w:lineRule="auto"/>
         <w:rPr>
           <w:b/>
@@ -16092,7 +16140,7 @@
     </w:p>
     <w:p>
       <w:pPr>
-        <w:pStyle w:val="ListParagraph"/>
+        <w:pStyle w:val="Paragraphedeliste"/>
         <w:spacing w:line="360" w:lineRule="auto"/>
         <w:rPr>
           <w:b/>
@@ -16105,7 +16153,7 @@
     </w:p>
     <w:p>
       <w:pPr>
-        <w:pStyle w:val="ListParagraph"/>
+        <w:pStyle w:val="Paragraphedeliste"/>
         <w:spacing w:line="360" w:lineRule="auto"/>
         <w:rPr>
           <w:b/>
@@ -16268,7 +16316,7 @@
     </w:p>
     <w:p>
       <w:pPr>
-        <w:pStyle w:val="ListParagraph"/>
+        <w:pStyle w:val="Paragraphedeliste"/>
         <w:spacing w:line="360" w:lineRule="auto"/>
         <w:rPr>
           <w:b/>
@@ -16289,7 +16337,7 @@
     </w:p>
     <w:p>
       <w:pPr>
-        <w:pStyle w:val="ListParagraph"/>
+        <w:pStyle w:val="Paragraphedeliste"/>
         <w:spacing w:line="360" w:lineRule="auto"/>
         <w:rPr>
           <w:b/>
@@ -16340,7 +16388,7 @@
     </w:p>
     <w:p>
       <w:pPr>
-        <w:pStyle w:val="ListParagraph"/>
+        <w:pStyle w:val="Paragraphedeliste"/>
         <w:spacing w:line="360" w:lineRule="auto"/>
         <w:rPr>
           <w:b/>
@@ -16371,7 +16419,7 @@
     </w:p>
     <w:p>
       <w:pPr>
-        <w:pStyle w:val="Heading2"/>
+        <w:pStyle w:val="Titre2"/>
       </w:pPr>
       <w:bookmarkStart w:id="27" w:name="_Toc410296444"/>
       <w:r>
@@ -16393,7 +16441,7 @@
     </w:p>
     <w:tbl>
       <w:tblPr>
-        <w:tblStyle w:val="TableGrid"/>
+        <w:tblStyle w:val="Grilledutableau"/>
         <w:tblW w:w="0" w:type="auto"/>
         <w:tblLook w:val="04A0" w:firstRow="1" w:lastRow="0" w:firstColumn="1" w:lastColumn="0" w:noHBand="0" w:noVBand="1"/>
       </w:tblPr>
@@ -18269,13 +18317,13 @@
     </w:p>
     <w:p>
       <w:pPr>
-        <w:pStyle w:val="Heading2"/>
+        <w:pStyle w:val="Titre2"/>
       </w:pPr>
       <w:bookmarkStart w:id="28" w:name="_Toc409979753"/>
     </w:p>
     <w:p>
       <w:pPr>
-        <w:pStyle w:val="Heading2"/>
+        <w:pStyle w:val="Titre2"/>
       </w:pPr>
       <w:bookmarkStart w:id="29" w:name="_Toc410296445"/>
       <w:r>
@@ -18289,7 +18337,7 @@
       <w:r>
         <w:rPr>
           <w:noProof/>
-          <w:lang w:eastAsia="fr-CA"/>
+          <w:lang w:val="en-CA" w:eastAsia="en-CA"/>
         </w:rPr>
         <w:drawing>
           <wp:inline distT="0" distB="0" distL="0" distR="0">
@@ -18309,7 +18357,7 @@
                     </pic:cNvPicPr>
                   </pic:nvPicPr>
                   <pic:blipFill>
-                    <a:blip r:embed="rId23">
+                    <a:blip r:embed="rId22">
                       <a:extLst>
                         <a:ext uri="{28A0092B-C50C-407E-A947-70E740481C1C}">
                           <a14:useLocalDpi xmlns:a14="http://schemas.microsoft.com/office/drawing/2010/main" val="0"/>
@@ -18383,7 +18431,7 @@
     <w:p/>
     <w:p>
       <w:pPr>
-        <w:pStyle w:val="Heading2"/>
+        <w:pStyle w:val="Titre2"/>
       </w:pPr>
       <w:bookmarkStart w:id="30" w:name="_Toc410296446"/>
       <w:r>
@@ -18511,7 +18559,7 @@
     </w:p>
     <w:tbl>
       <w:tblPr>
-        <w:tblStyle w:val="TableGrid"/>
+        <w:tblStyle w:val="Grilledutableau"/>
         <w:tblW w:w="0" w:type="auto"/>
         <w:tblLook w:val="04A0" w:firstRow="1" w:lastRow="0" w:firstColumn="1" w:lastColumn="0" w:noHBand="0" w:noVBand="1"/>
       </w:tblPr>
@@ -20151,7 +20199,7 @@
 </file>
 
 <file path=word/endnotes.xml><?xml version="1.0" encoding="utf-8"?>
-<w:endnotes xmlns:wpc="http://schemas.microsoft.com/office/word/2010/wordprocessingCanvas" xmlns:mc="http://schemas.openxmlformats.org/markup-compatibility/2006" xmlns:o="urn:schemas-microsoft-com:office:office" xmlns:r="http://schemas.openxmlformats.org/officeDocument/2006/relationships" xmlns:m="http://schemas.openxmlformats.org/officeDocument/2006/math" xmlns:v="urn:schemas-microsoft-com:vml" xmlns:wp14="http://schemas.microsoft.com/office/word/2010/wordprocessingDrawing" xmlns:wp="http://schemas.openxmlformats.org/drawingml/2006/wordprocessingDrawing" xmlns:w10="urn:schemas-microsoft-com:office:word" xmlns:w="http://schemas.openxmlformats.org/wordprocessingml/2006/main" xmlns:w14="http://schemas.microsoft.com/office/word/2010/wordml" xmlns:wpg="http://schemas.microsoft.com/office/word/2010/wordprocessingGroup" xmlns:wpi="http://schemas.microsoft.com/office/word/2010/wordprocessingInk" xmlns:wne="http://schemas.microsoft.com/office/word/2006/wordml" xmlns:wps="http://schemas.microsoft.com/office/word/2010/wordprocessingShape" mc:Ignorable="w14 wp14">
+<w:endnotes xmlns:wpc="http://schemas.microsoft.com/office/word/2010/wordprocessingCanvas" xmlns:mc="http://schemas.openxmlformats.org/markup-compatibility/2006" xmlns:o="urn:schemas-microsoft-com:office:office" xmlns:r="http://schemas.openxmlformats.org/officeDocument/2006/relationships" xmlns:m="http://schemas.openxmlformats.org/officeDocument/2006/math" xmlns:v="urn:schemas-microsoft-com:vml" xmlns:wp14="http://schemas.microsoft.com/office/word/2010/wordprocessingDrawing" xmlns:wp="http://schemas.openxmlformats.org/drawingml/2006/wordprocessingDrawing" xmlns:w10="urn:schemas-microsoft-com:office:word" xmlns:w="http://schemas.openxmlformats.org/wordprocessingml/2006/main" xmlns:w14="http://schemas.microsoft.com/office/word/2010/wordml" xmlns:w15="http://schemas.microsoft.com/office/word/2012/wordml" xmlns:wpg="http://schemas.microsoft.com/office/word/2010/wordprocessingGroup" xmlns:wpi="http://schemas.microsoft.com/office/word/2010/wordprocessingInk" xmlns:wne="http://schemas.microsoft.com/office/word/2006/wordml" xmlns:wps="http://schemas.microsoft.com/office/word/2010/wordprocessingShape" mc:Ignorable="w14 w15 wp14">
   <w:endnote w:type="separator" w:id="-1">
     <w:p>
       <w:pPr>
@@ -20176,7 +20224,7 @@
 </file>
 
 <file path=word/footnotes.xml><?xml version="1.0" encoding="utf-8"?>
-<w:footnotes xmlns:wpc="http://schemas.microsoft.com/office/word/2010/wordprocessingCanvas" xmlns:mc="http://schemas.openxmlformats.org/markup-compatibility/2006" xmlns:o="urn:schemas-microsoft-com:office:office" xmlns:r="http://schemas.openxmlformats.org/officeDocument/2006/relationships" xmlns:m="http://schemas.openxmlformats.org/officeDocument/2006/math" xmlns:v="urn:schemas-microsoft-com:vml" xmlns:wp14="http://schemas.microsoft.com/office/word/2010/wordprocessingDrawing" xmlns:wp="http://schemas.openxmlformats.org/drawingml/2006/wordprocessingDrawing" xmlns:w10="urn:schemas-microsoft-com:office:word" xmlns:w="http://schemas.openxmlformats.org/wordprocessingml/2006/main" xmlns:w14="http://schemas.microsoft.com/office/word/2010/wordml" xmlns:wpg="http://schemas.microsoft.com/office/word/2010/wordprocessingGroup" xmlns:wpi="http://schemas.microsoft.com/office/word/2010/wordprocessingInk" xmlns:wne="http://schemas.microsoft.com/office/word/2006/wordml" xmlns:wps="http://schemas.microsoft.com/office/word/2010/wordprocessingShape" mc:Ignorable="w14 wp14">
+<w:footnotes xmlns:wpc="http://schemas.microsoft.com/office/word/2010/wordprocessingCanvas" xmlns:mc="http://schemas.openxmlformats.org/markup-compatibility/2006" xmlns:o="urn:schemas-microsoft-com:office:office" xmlns:r="http://schemas.openxmlformats.org/officeDocument/2006/relationships" xmlns:m="http://schemas.openxmlformats.org/officeDocument/2006/math" xmlns:v="urn:schemas-microsoft-com:vml" xmlns:wp14="http://schemas.microsoft.com/office/word/2010/wordprocessingDrawing" xmlns:wp="http://schemas.openxmlformats.org/drawingml/2006/wordprocessingDrawing" xmlns:w10="urn:schemas-microsoft-com:office:word" xmlns:w="http://schemas.openxmlformats.org/wordprocessingml/2006/main" xmlns:w14="http://schemas.microsoft.com/office/word/2010/wordml" xmlns:w15="http://schemas.microsoft.com/office/word/2012/wordml" xmlns:wpg="http://schemas.microsoft.com/office/word/2010/wordprocessingGroup" xmlns:wpi="http://schemas.microsoft.com/office/word/2010/wordprocessingInk" xmlns:wne="http://schemas.microsoft.com/office/word/2006/wordml" xmlns:wps="http://schemas.microsoft.com/office/word/2010/wordprocessingShape" mc:Ignorable="w14 w15 wp14">
   <w:footnote w:type="separator" w:id="-1">
     <w:p>
       <w:pPr>
@@ -20201,7 +20249,7 @@
 </file>
 
 <file path=word/numbering.xml><?xml version="1.0" encoding="utf-8"?>
-<w:numbering xmlns:wpc="http://schemas.microsoft.com/office/word/2010/wordprocessingCanvas" xmlns:mc="http://schemas.openxmlformats.org/markup-compatibility/2006" xmlns:o="urn:schemas-microsoft-com:office:office" xmlns:r="http://schemas.openxmlformats.org/officeDocument/2006/relationships" xmlns:m="http://schemas.openxmlformats.org/officeDocument/2006/math" xmlns:v="urn:schemas-microsoft-com:vml" xmlns:wp14="http://schemas.microsoft.com/office/word/2010/wordprocessingDrawing" xmlns:wp="http://schemas.openxmlformats.org/drawingml/2006/wordprocessingDrawing" xmlns:w10="urn:schemas-microsoft-com:office:word" xmlns:w="http://schemas.openxmlformats.org/wordprocessingml/2006/main" xmlns:w14="http://schemas.microsoft.com/office/word/2010/wordml" xmlns:wpg="http://schemas.microsoft.com/office/word/2010/wordprocessingGroup" xmlns:wpi="http://schemas.microsoft.com/office/word/2010/wordprocessingInk" xmlns:wne="http://schemas.microsoft.com/office/word/2006/wordml" xmlns:wps="http://schemas.microsoft.com/office/word/2010/wordprocessingShape" mc:Ignorable="w14 wp14">
+<w:numbering xmlns:wpc="http://schemas.microsoft.com/office/word/2010/wordprocessingCanvas" xmlns:mc="http://schemas.openxmlformats.org/markup-compatibility/2006" xmlns:o="urn:schemas-microsoft-com:office:office" xmlns:r="http://schemas.openxmlformats.org/officeDocument/2006/relationships" xmlns:m="http://schemas.openxmlformats.org/officeDocument/2006/math" xmlns:v="urn:schemas-microsoft-com:vml" xmlns:wp14="http://schemas.microsoft.com/office/word/2010/wordprocessingDrawing" xmlns:wp="http://schemas.openxmlformats.org/drawingml/2006/wordprocessingDrawing" xmlns:w10="urn:schemas-microsoft-com:office:word" xmlns:w="http://schemas.openxmlformats.org/wordprocessingml/2006/main" xmlns:w14="http://schemas.microsoft.com/office/word/2010/wordml" xmlns:w15="http://schemas.microsoft.com/office/word/2012/wordml" xmlns:wpg="http://schemas.microsoft.com/office/word/2010/wordprocessingGroup" xmlns:wpi="http://schemas.microsoft.com/office/word/2010/wordprocessingInk" xmlns:wne="http://schemas.microsoft.com/office/word/2006/wordml" xmlns:wps="http://schemas.microsoft.com/office/word/2010/wordprocessingShape" mc:Ignorable="w14 w15 wp14">
   <w:abstractNum w:abstractNumId="0">
     <w:nsid w:val="03D36AF8"/>
     <w:multiLevelType w:val="hybridMultilevel"/>
@@ -22116,7 +22164,7 @@
 </file>
 
 <file path=word/styles.xml><?xml version="1.0" encoding="utf-8"?>
-<w:styles xmlns:mc="http://schemas.openxmlformats.org/markup-compatibility/2006" xmlns:r="http://schemas.openxmlformats.org/officeDocument/2006/relationships" xmlns:w="http://schemas.openxmlformats.org/wordprocessingml/2006/main" xmlns:w14="http://schemas.microsoft.com/office/word/2010/wordml" mc:Ignorable="w14">
+<w:styles xmlns:mc="http://schemas.openxmlformats.org/markup-compatibility/2006" xmlns:r="http://schemas.openxmlformats.org/officeDocument/2006/relationships" xmlns:w="http://schemas.openxmlformats.org/wordprocessingml/2006/main" xmlns:w14="http://schemas.microsoft.com/office/word/2010/wordml" xmlns:w15="http://schemas.microsoft.com/office/word/2012/wordml" mc:Ignorable="w14 w15">
   <w:docDefaults>
     <w:rPrDefault>
       <w:rPr>
@@ -22132,144 +22180,378 @@
       </w:pPr>
     </w:pPrDefault>
   </w:docDefaults>
-  <w:latentStyles w:defLockedState="0" w:defUIPriority="99" w:defSemiHidden="1" w:defUnhideWhenUsed="1" w:defQFormat="0" w:count="267">
-    <w:lsdException w:name="Normal" w:semiHidden="0" w:uiPriority="0" w:unhideWhenUsed="0" w:qFormat="1"/>
-    <w:lsdException w:name="heading 1" w:semiHidden="0" w:uiPriority="9" w:unhideWhenUsed="0" w:qFormat="1"/>
-    <w:lsdException w:name="heading 2" w:uiPriority="9" w:qFormat="1"/>
-    <w:lsdException w:name="heading 3" w:uiPriority="9" w:qFormat="1"/>
-    <w:lsdException w:name="heading 4" w:uiPriority="9" w:qFormat="1"/>
-    <w:lsdException w:name="heading 5" w:uiPriority="9" w:qFormat="1"/>
-    <w:lsdException w:name="heading 6" w:uiPriority="9" w:qFormat="1"/>
-    <w:lsdException w:name="heading 7" w:uiPriority="9" w:qFormat="1"/>
-    <w:lsdException w:name="heading 8" w:uiPriority="9" w:qFormat="1"/>
-    <w:lsdException w:name="heading 9" w:uiPriority="9" w:qFormat="1"/>
-    <w:lsdException w:name="toc 1" w:uiPriority="39"/>
-    <w:lsdException w:name="toc 2" w:uiPriority="39"/>
-    <w:lsdException w:name="toc 3" w:uiPriority="39"/>
-    <w:lsdException w:name="toc 4" w:uiPriority="39"/>
-    <w:lsdException w:name="toc 5" w:uiPriority="39"/>
-    <w:lsdException w:name="toc 6" w:uiPriority="39"/>
-    <w:lsdException w:name="toc 7" w:uiPriority="39"/>
-    <w:lsdException w:name="toc 8" w:uiPriority="39"/>
-    <w:lsdException w:name="toc 9" w:uiPriority="39"/>
-    <w:lsdException w:name="caption" w:uiPriority="35" w:qFormat="1"/>
-    <w:lsdException w:name="Title" w:semiHidden="0" w:uiPriority="10" w:unhideWhenUsed="0" w:qFormat="1"/>
-    <w:lsdException w:name="Default Paragraph Font" w:uiPriority="1"/>
-    <w:lsdException w:name="Subtitle" w:semiHidden="0" w:uiPriority="11" w:unhideWhenUsed="0" w:qFormat="1"/>
-    <w:lsdException w:name="Strong" w:semiHidden="0" w:uiPriority="22" w:unhideWhenUsed="0" w:qFormat="1"/>
-    <w:lsdException w:name="Emphasis" w:semiHidden="0" w:uiPriority="20" w:unhideWhenUsed="0" w:qFormat="1"/>
-    <w:lsdException w:name="Table Grid" w:semiHidden="0" w:uiPriority="39" w:unhideWhenUsed="0"/>
-    <w:lsdException w:name="Placeholder Text" w:unhideWhenUsed="0"/>
-    <w:lsdException w:name="No Spacing" w:semiHidden="0" w:uiPriority="1" w:unhideWhenUsed="0" w:qFormat="1"/>
-    <w:lsdException w:name="Light Shading" w:semiHidden="0" w:uiPriority="60" w:unhideWhenUsed="0"/>
-    <w:lsdException w:name="Light List" w:semiHidden="0" w:uiPriority="61" w:unhideWhenUsed="0"/>
-    <w:lsdException w:name="Light Grid" w:semiHidden="0" w:uiPriority="62" w:unhideWhenUsed="0"/>
-    <w:lsdException w:name="Medium Shading 1" w:semiHidden="0" w:uiPriority="63" w:unhideWhenUsed="0"/>
-    <w:lsdException w:name="Medium Shading 2" w:semiHidden="0" w:uiPriority="64" w:unhideWhenUsed="0"/>
-    <w:lsdException w:name="Medium List 1" w:semiHidden="0" w:uiPriority="65" w:unhideWhenUsed="0"/>
-    <w:lsdException w:name="Medium List 2" w:semiHidden="0" w:uiPriority="66" w:unhideWhenUsed="0"/>
-    <w:lsdException w:name="Medium Grid 1" w:semiHidden="0" w:uiPriority="67" w:unhideWhenUsed="0"/>
-    <w:lsdException w:name="Medium Grid 2" w:semiHidden="0" w:uiPriority="68" w:unhideWhenUsed="0"/>
-    <w:lsdException w:name="Medium Grid 3" w:semiHidden="0" w:uiPriority="69" w:unhideWhenUsed="0"/>
-    <w:lsdException w:name="Dark List" w:semiHidden="0" w:uiPriority="70" w:unhideWhenUsed="0"/>
-    <w:lsdException w:name="Colorful Shading" w:semiHidden="0" w:uiPriority="71" w:unhideWhenUsed="0"/>
-    <w:lsdException w:name="Colorful List" w:semiHidden="0" w:uiPriority="72" w:unhideWhenUsed="0"/>
-    <w:lsdException w:name="Colorful Grid" w:semiHidden="0" w:uiPriority="73" w:unhideWhenUsed="0"/>
-    <w:lsdException w:name="Light Shading Accent 1" w:semiHidden="0" w:uiPriority="60" w:unhideWhenUsed="0"/>
-    <w:lsdException w:name="Light List Accent 1" w:semiHidden="0" w:uiPriority="61" w:unhideWhenUsed="0"/>
-    <w:lsdException w:name="Light Grid Accent 1" w:semiHidden="0" w:uiPriority="62" w:unhideWhenUsed="0"/>
-    <w:lsdException w:name="Medium Shading 1 Accent 1" w:semiHidden="0" w:uiPriority="63" w:unhideWhenUsed="0"/>
-    <w:lsdException w:name="Medium Shading 2 Accent 1" w:semiHidden="0" w:uiPriority="64" w:unhideWhenUsed="0"/>
-    <w:lsdException w:name="Medium List 1 Accent 1" w:semiHidden="0" w:uiPriority="65" w:unhideWhenUsed="0"/>
-    <w:lsdException w:name="Revision" w:unhideWhenUsed="0"/>
-    <w:lsdException w:name="List Paragraph" w:semiHidden="0" w:uiPriority="34" w:unhideWhenUsed="0" w:qFormat="1"/>
-    <w:lsdException w:name="Quote" w:semiHidden="0" w:uiPriority="29" w:unhideWhenUsed="0" w:qFormat="1"/>
-    <w:lsdException w:name="Intense Quote" w:semiHidden="0" w:uiPriority="30" w:unhideWhenUsed="0" w:qFormat="1"/>
-    <w:lsdException w:name="Medium List 2 Accent 1" w:semiHidden="0" w:uiPriority="66" w:unhideWhenUsed="0"/>
-    <w:lsdException w:name="Medium Grid 1 Accent 1" w:semiHidden="0" w:uiPriority="67" w:unhideWhenUsed="0"/>
-    <w:lsdException w:name="Medium Grid 2 Accent 1" w:semiHidden="0" w:uiPriority="68" w:unhideWhenUsed="0"/>
-    <w:lsdException w:name="Medium Grid 3 Accent 1" w:semiHidden="0" w:uiPriority="69" w:unhideWhenUsed="0"/>
-    <w:lsdException w:name="Dark List Accent 1" w:semiHidden="0" w:uiPriority="70" w:unhideWhenUsed="0"/>
-    <w:lsdException w:name="Colorful Shading Accent 1" w:semiHidden="0" w:uiPriority="71" w:unhideWhenUsed="0"/>
-    <w:lsdException w:name="Colorful List Accent 1" w:semiHidden="0" w:uiPriority="72" w:unhideWhenUsed="0"/>
-    <w:lsdException w:name="Colorful Grid Accent 1" w:semiHidden="0" w:uiPriority="73" w:unhideWhenUsed="0"/>
-    <w:lsdException w:name="Light Shading Accent 2" w:semiHidden="0" w:uiPriority="60" w:unhideWhenUsed="0"/>
-    <w:lsdException w:name="Light List Accent 2" w:semiHidden="0" w:uiPriority="61" w:unhideWhenUsed="0"/>
-    <w:lsdException w:name="Light Grid Accent 2" w:semiHidden="0" w:uiPriority="62" w:unhideWhenUsed="0"/>
-    <w:lsdException w:name="Medium Shading 1 Accent 2" w:semiHidden="0" w:uiPriority="63" w:unhideWhenUsed="0"/>
-    <w:lsdException w:name="Medium Shading 2 Accent 2" w:semiHidden="0" w:uiPriority="64" w:unhideWhenUsed="0"/>
-    <w:lsdException w:name="Medium List 1 Accent 2" w:semiHidden="0" w:uiPriority="65" w:unhideWhenUsed="0"/>
-    <w:lsdException w:name="Medium List 2 Accent 2" w:semiHidden="0" w:uiPriority="66" w:unhideWhenUsed="0"/>
-    <w:lsdException w:name="Medium Grid 1 Accent 2" w:semiHidden="0" w:uiPriority="67" w:unhideWhenUsed="0"/>
-    <w:lsdException w:name="Medium Grid 2 Accent 2" w:semiHidden="0" w:uiPriority="68" w:unhideWhenUsed="0"/>
-    <w:lsdException w:name="Medium Grid 3 Accent 2" w:semiHidden="0" w:uiPriority="69" w:unhideWhenUsed="0"/>
-    <w:lsdException w:name="Dark List Accent 2" w:semiHidden="0" w:uiPriority="70" w:unhideWhenUsed="0"/>
-    <w:lsdException w:name="Colorful Shading Accent 2" w:semiHidden="0" w:uiPriority="71" w:unhideWhenUsed="0"/>
-    <w:lsdException w:name="Colorful List Accent 2" w:semiHidden="0" w:uiPriority="72" w:unhideWhenUsed="0"/>
-    <w:lsdException w:name="Colorful Grid Accent 2" w:semiHidden="0" w:uiPriority="73" w:unhideWhenUsed="0"/>
-    <w:lsdException w:name="Light Shading Accent 3" w:semiHidden="0" w:uiPriority="60" w:unhideWhenUsed="0"/>
-    <w:lsdException w:name="Light List Accent 3" w:semiHidden="0" w:uiPriority="61" w:unhideWhenUsed="0"/>
-    <w:lsdException w:name="Light Grid Accent 3" w:semiHidden="0" w:uiPriority="62" w:unhideWhenUsed="0"/>
-    <w:lsdException w:name="Medium Shading 1 Accent 3" w:semiHidden="0" w:uiPriority="63" w:unhideWhenUsed="0"/>
-    <w:lsdException w:name="Medium Shading 2 Accent 3" w:semiHidden="0" w:uiPriority="64" w:unhideWhenUsed="0"/>
-    <w:lsdException w:name="Medium List 1 Accent 3" w:semiHidden="0" w:uiPriority="65" w:unhideWhenUsed="0"/>
-    <w:lsdException w:name="Medium List 2 Accent 3" w:semiHidden="0" w:uiPriority="66" w:unhideWhenUsed="0"/>
-    <w:lsdException w:name="Medium Grid 1 Accent 3" w:semiHidden="0" w:uiPriority="67" w:unhideWhenUsed="0"/>
-    <w:lsdException w:name="Medium Grid 2 Accent 3" w:semiHidden="0" w:uiPriority="68" w:unhideWhenUsed="0"/>
-    <w:lsdException w:name="Medium Grid 3 Accent 3" w:semiHidden="0" w:uiPriority="69" w:unhideWhenUsed="0"/>
-    <w:lsdException w:name="Dark List Accent 3" w:semiHidden="0" w:uiPriority="70" w:unhideWhenUsed="0"/>
-    <w:lsdException w:name="Colorful Shading Accent 3" w:semiHidden="0" w:uiPriority="71" w:unhideWhenUsed="0"/>
-    <w:lsdException w:name="Colorful List Accent 3" w:semiHidden="0" w:uiPriority="72" w:unhideWhenUsed="0"/>
-    <w:lsdException w:name="Colorful Grid Accent 3" w:semiHidden="0" w:uiPriority="73" w:unhideWhenUsed="0"/>
-    <w:lsdException w:name="Light Shading Accent 4" w:semiHidden="0" w:uiPriority="60" w:unhideWhenUsed="0"/>
-    <w:lsdException w:name="Light List Accent 4" w:semiHidden="0" w:uiPriority="61" w:unhideWhenUsed="0"/>
-    <w:lsdException w:name="Light Grid Accent 4" w:semiHidden="0" w:uiPriority="62" w:unhideWhenUsed="0"/>
-    <w:lsdException w:name="Medium Shading 1 Accent 4" w:semiHidden="0" w:uiPriority="63" w:unhideWhenUsed="0"/>
-    <w:lsdException w:name="Medium Shading 2 Accent 4" w:semiHidden="0" w:uiPriority="64" w:unhideWhenUsed="0"/>
-    <w:lsdException w:name="Medium List 1 Accent 4" w:semiHidden="0" w:uiPriority="65" w:unhideWhenUsed="0"/>
-    <w:lsdException w:name="Medium List 2 Accent 4" w:semiHidden="0" w:uiPriority="66" w:unhideWhenUsed="0"/>
-    <w:lsdException w:name="Medium Grid 1 Accent 4" w:semiHidden="0" w:uiPriority="67" w:unhideWhenUsed="0"/>
-    <w:lsdException w:name="Medium Grid 2 Accent 4" w:semiHidden="0" w:uiPriority="68" w:unhideWhenUsed="0"/>
-    <w:lsdException w:name="Medium Grid 3 Accent 4" w:semiHidden="0" w:uiPriority="69" w:unhideWhenUsed="0"/>
-    <w:lsdException w:name="Dark List Accent 4" w:semiHidden="0" w:uiPriority="70" w:unhideWhenUsed="0"/>
-    <w:lsdException w:name="Colorful Shading Accent 4" w:semiHidden="0" w:uiPriority="71" w:unhideWhenUsed="0"/>
-    <w:lsdException w:name="Colorful List Accent 4" w:semiHidden="0" w:uiPriority="72" w:unhideWhenUsed="0"/>
-    <w:lsdException w:name="Colorful Grid Accent 4" w:semiHidden="0" w:uiPriority="73" w:unhideWhenUsed="0"/>
-    <w:lsdException w:name="Light Shading Accent 5" w:semiHidden="0" w:uiPriority="60" w:unhideWhenUsed="0"/>
-    <w:lsdException w:name="Light List Accent 5" w:semiHidden="0" w:uiPriority="61" w:unhideWhenUsed="0"/>
-    <w:lsdException w:name="Light Grid Accent 5" w:semiHidden="0" w:uiPriority="62" w:unhideWhenUsed="0"/>
-    <w:lsdException w:name="Medium Shading 1 Accent 5" w:semiHidden="0" w:uiPriority="63" w:unhideWhenUsed="0"/>
-    <w:lsdException w:name="Medium Shading 2 Accent 5" w:semiHidden="0" w:uiPriority="64" w:unhideWhenUsed="0"/>
-    <w:lsdException w:name="Medium List 1 Accent 5" w:semiHidden="0" w:uiPriority="65" w:unhideWhenUsed="0"/>
-    <w:lsdException w:name="Medium List 2 Accent 5" w:semiHidden="0" w:uiPriority="66" w:unhideWhenUsed="0"/>
-    <w:lsdException w:name="Medium Grid 1 Accent 5" w:semiHidden="0" w:uiPriority="67" w:unhideWhenUsed="0"/>
-    <w:lsdException w:name="Medium Grid 2 Accent 5" w:semiHidden="0" w:uiPriority="68" w:unhideWhenUsed="0"/>
-    <w:lsdException w:name="Medium Grid 3 Accent 5" w:semiHidden="0" w:uiPriority="69" w:unhideWhenUsed="0"/>
-    <w:lsdException w:name="Dark List Accent 5" w:semiHidden="0" w:uiPriority="70" w:unhideWhenUsed="0"/>
-    <w:lsdException w:name="Colorful Shading Accent 5" w:semiHidden="0" w:uiPriority="71" w:unhideWhenUsed="0"/>
-    <w:lsdException w:name="Colorful List Accent 5" w:semiHidden="0" w:uiPriority="72" w:unhideWhenUsed="0"/>
-    <w:lsdException w:name="Colorful Grid Accent 5" w:semiHidden="0" w:uiPriority="73" w:unhideWhenUsed="0"/>
-    <w:lsdException w:name="Light Shading Accent 6" w:semiHidden="0" w:uiPriority="60" w:unhideWhenUsed="0"/>
-    <w:lsdException w:name="Light List Accent 6" w:semiHidden="0" w:uiPriority="61" w:unhideWhenUsed="0"/>
-    <w:lsdException w:name="Light Grid Accent 6" w:semiHidden="0" w:uiPriority="62" w:unhideWhenUsed="0"/>
-    <w:lsdException w:name="Medium Shading 1 Accent 6" w:semiHidden="0" w:uiPriority="63" w:unhideWhenUsed="0"/>
-    <w:lsdException w:name="Medium Shading 2 Accent 6" w:semiHidden="0" w:uiPriority="64" w:unhideWhenUsed="0"/>
-    <w:lsdException w:name="Medium List 1 Accent 6" w:semiHidden="0" w:uiPriority="65" w:unhideWhenUsed="0"/>
-    <w:lsdException w:name="Medium List 2 Accent 6" w:semiHidden="0" w:uiPriority="66" w:unhideWhenUsed="0"/>
-    <w:lsdException w:name="Medium Grid 1 Accent 6" w:semiHidden="0" w:uiPriority="67" w:unhideWhenUsed="0"/>
-    <w:lsdException w:name="Medium Grid 2 Accent 6" w:semiHidden="0" w:uiPriority="68" w:unhideWhenUsed="0"/>
-    <w:lsdException w:name="Medium Grid 3 Accent 6" w:semiHidden="0" w:uiPriority="69" w:unhideWhenUsed="0"/>
-    <w:lsdException w:name="Dark List Accent 6" w:semiHidden="0" w:uiPriority="70" w:unhideWhenUsed="0"/>
-    <w:lsdException w:name="Colorful Shading Accent 6" w:semiHidden="0" w:uiPriority="71" w:unhideWhenUsed="0"/>
-    <w:lsdException w:name="Colorful List Accent 6" w:semiHidden="0" w:uiPriority="72" w:unhideWhenUsed="0"/>
-    <w:lsdException w:name="Colorful Grid Accent 6" w:semiHidden="0" w:uiPriority="73" w:unhideWhenUsed="0"/>
-    <w:lsdException w:name="Subtle Emphasis" w:semiHidden="0" w:uiPriority="19" w:unhideWhenUsed="0" w:qFormat="1"/>
-    <w:lsdException w:name="Intense Emphasis" w:semiHidden="0" w:uiPriority="21" w:unhideWhenUsed="0" w:qFormat="1"/>
-    <w:lsdException w:name="Subtle Reference" w:semiHidden="0" w:uiPriority="31" w:unhideWhenUsed="0" w:qFormat="1"/>
-    <w:lsdException w:name="Intense Reference" w:semiHidden="0" w:uiPriority="32" w:unhideWhenUsed="0" w:qFormat="1"/>
-    <w:lsdException w:name="Book Title" w:semiHidden="0" w:uiPriority="33" w:unhideWhenUsed="0" w:qFormat="1"/>
-    <w:lsdException w:name="Bibliography" w:uiPriority="37"/>
-    <w:lsdException w:name="TOC Heading" w:uiPriority="39" w:qFormat="1"/>
+  <w:latentStyles w:defLockedState="0" w:defUIPriority="99" w:defSemiHidden="0" w:defUnhideWhenUsed="0" w:defQFormat="0" w:count="371">
+    <w:lsdException w:name="Normal" w:uiPriority="0" w:qFormat="1"/>
+    <w:lsdException w:name="heading 1" w:uiPriority="9" w:qFormat="1"/>
+    <w:lsdException w:name="heading 2" w:semiHidden="1" w:uiPriority="9" w:unhideWhenUsed="1" w:qFormat="1"/>
+    <w:lsdException w:name="heading 3" w:semiHidden="1" w:uiPriority="9" w:unhideWhenUsed="1" w:qFormat="1"/>
+    <w:lsdException w:name="heading 4" w:semiHidden="1" w:uiPriority="9" w:unhideWhenUsed="1" w:qFormat="1"/>
+    <w:lsdException w:name="heading 5" w:semiHidden="1" w:uiPriority="9" w:unhideWhenUsed="1" w:qFormat="1"/>
+    <w:lsdException w:name="heading 6" w:semiHidden="1" w:uiPriority="9" w:unhideWhenUsed="1" w:qFormat="1"/>
+    <w:lsdException w:name="heading 7" w:semiHidden="1" w:uiPriority="9" w:unhideWhenUsed="1" w:qFormat="1"/>
+    <w:lsdException w:name="heading 8" w:semiHidden="1" w:uiPriority="9" w:unhideWhenUsed="1" w:qFormat="1"/>
+    <w:lsdException w:name="heading 9" w:semiHidden="1" w:uiPriority="9" w:unhideWhenUsed="1" w:qFormat="1"/>
+    <w:lsdException w:name="index 1" w:semiHidden="1" w:unhideWhenUsed="1"/>
+    <w:lsdException w:name="index 2" w:semiHidden="1" w:unhideWhenUsed="1"/>
+    <w:lsdException w:name="index 3" w:semiHidden="1" w:unhideWhenUsed="1"/>
+    <w:lsdException w:name="index 4" w:semiHidden="1" w:unhideWhenUsed="1"/>
+    <w:lsdException w:name="index 5" w:semiHidden="1" w:unhideWhenUsed="1"/>
+    <w:lsdException w:name="index 6" w:semiHidden="1" w:unhideWhenUsed="1"/>
+    <w:lsdException w:name="index 7" w:semiHidden="1" w:unhideWhenUsed="1"/>
+    <w:lsdException w:name="index 8" w:semiHidden="1" w:unhideWhenUsed="1"/>
+    <w:lsdException w:name="index 9" w:semiHidden="1" w:unhideWhenUsed="1"/>
+    <w:lsdException w:name="toc 1" w:semiHidden="1" w:uiPriority="39" w:unhideWhenUsed="1"/>
+    <w:lsdException w:name="toc 2" w:semiHidden="1" w:uiPriority="39" w:unhideWhenUsed="1"/>
+    <w:lsdException w:name="toc 3" w:semiHidden="1" w:uiPriority="39" w:unhideWhenUsed="1"/>
+    <w:lsdException w:name="toc 4" w:semiHidden="1" w:uiPriority="39" w:unhideWhenUsed="1"/>
+    <w:lsdException w:name="toc 5" w:semiHidden="1" w:uiPriority="39" w:unhideWhenUsed="1"/>
+    <w:lsdException w:name="toc 6" w:semiHidden="1" w:uiPriority="39" w:unhideWhenUsed="1"/>
+    <w:lsdException w:name="toc 7" w:semiHidden="1" w:uiPriority="39" w:unhideWhenUsed="1"/>
+    <w:lsdException w:name="toc 8" w:semiHidden="1" w:uiPriority="39" w:unhideWhenUsed="1"/>
+    <w:lsdException w:name="toc 9" w:semiHidden="1" w:uiPriority="39" w:unhideWhenUsed="1"/>
+    <w:lsdException w:name="Normal Indent" w:semiHidden="1" w:unhideWhenUsed="1"/>
+    <w:lsdException w:name="footnote text" w:semiHidden="1" w:unhideWhenUsed="1"/>
+    <w:lsdException w:name="annotation text" w:semiHidden="1" w:unhideWhenUsed="1"/>
+    <w:lsdException w:name="header" w:semiHidden="1" w:unhideWhenUsed="1"/>
+    <w:lsdException w:name="footer" w:semiHidden="1" w:unhideWhenUsed="1"/>
+    <w:lsdException w:name="index heading" w:semiHidden="1" w:unhideWhenUsed="1"/>
+    <w:lsdException w:name="caption" w:semiHidden="1" w:uiPriority="35" w:unhideWhenUsed="1" w:qFormat="1"/>
+    <w:lsdException w:name="table of figures" w:semiHidden="1" w:unhideWhenUsed="1"/>
+    <w:lsdException w:name="envelope address" w:semiHidden="1" w:unhideWhenUsed="1"/>
+    <w:lsdException w:name="envelope return" w:semiHidden="1" w:unhideWhenUsed="1"/>
+    <w:lsdException w:name="footnote reference" w:semiHidden="1" w:unhideWhenUsed="1"/>
+    <w:lsdException w:name="annotation reference" w:semiHidden="1" w:unhideWhenUsed="1"/>
+    <w:lsdException w:name="line number" w:semiHidden="1" w:unhideWhenUsed="1"/>
+    <w:lsdException w:name="page number" w:semiHidden="1" w:unhideWhenUsed="1"/>
+    <w:lsdException w:name="endnote reference" w:semiHidden="1" w:unhideWhenUsed="1"/>
+    <w:lsdException w:name="endnote text" w:semiHidden="1" w:unhideWhenUsed="1"/>
+    <w:lsdException w:name="table of authorities" w:semiHidden="1" w:unhideWhenUsed="1"/>
+    <w:lsdException w:name="macro" w:semiHidden="1" w:unhideWhenUsed="1"/>
+    <w:lsdException w:name="toa heading" w:semiHidden="1" w:unhideWhenUsed="1"/>
+    <w:lsdException w:name="List" w:semiHidden="1" w:unhideWhenUsed="1"/>
+    <w:lsdException w:name="List Bullet" w:semiHidden="1" w:unhideWhenUsed="1"/>
+    <w:lsdException w:name="List Number" w:semiHidden="1" w:unhideWhenUsed="1"/>
+    <w:lsdException w:name="List 2" w:semiHidden="1" w:unhideWhenUsed="1"/>
+    <w:lsdException w:name="List 3" w:semiHidden="1" w:unhideWhenUsed="1"/>
+    <w:lsdException w:name="List 4" w:semiHidden="1" w:unhideWhenUsed="1"/>
+    <w:lsdException w:name="List 5" w:semiHidden="1" w:unhideWhenUsed="1"/>
+    <w:lsdException w:name="List Bullet 2" w:semiHidden="1" w:unhideWhenUsed="1"/>
+    <w:lsdException w:name="List Bullet 3" w:semiHidden="1" w:unhideWhenUsed="1"/>
+    <w:lsdException w:name="List Bullet 4" w:semiHidden="1" w:unhideWhenUsed="1"/>
+    <w:lsdException w:name="List Bullet 5" w:semiHidden="1" w:unhideWhenUsed="1"/>
+    <w:lsdException w:name="List Number 2" w:semiHidden="1" w:unhideWhenUsed="1"/>
+    <w:lsdException w:name="List Number 3" w:semiHidden="1" w:unhideWhenUsed="1"/>
+    <w:lsdException w:name="List Number 4" w:semiHidden="1" w:unhideWhenUsed="1"/>
+    <w:lsdException w:name="List Number 5" w:semiHidden="1" w:unhideWhenUsed="1"/>
+    <w:lsdException w:name="Title" w:uiPriority="10" w:qFormat="1"/>
+    <w:lsdException w:name="Closing" w:semiHidden="1" w:unhideWhenUsed="1"/>
+    <w:lsdException w:name="Signature" w:semiHidden="1" w:unhideWhenUsed="1"/>
+    <w:lsdException w:name="Default Paragraph Font" w:semiHidden="1" w:uiPriority="1" w:unhideWhenUsed="1"/>
+    <w:lsdException w:name="Body Text" w:semiHidden="1" w:unhideWhenUsed="1"/>
+    <w:lsdException w:name="Body Text Indent" w:semiHidden="1" w:unhideWhenUsed="1"/>
+    <w:lsdException w:name="List Continue" w:semiHidden="1" w:unhideWhenUsed="1"/>
+    <w:lsdException w:name="List Continue 2" w:semiHidden="1" w:unhideWhenUsed="1"/>
+    <w:lsdException w:name="List Continue 3" w:semiHidden="1" w:unhideWhenUsed="1"/>
+    <w:lsdException w:name="List Continue 4" w:semiHidden="1" w:unhideWhenUsed="1"/>
+    <w:lsdException w:name="List Continue 5" w:semiHidden="1" w:unhideWhenUsed="1"/>
+    <w:lsdException w:name="Message Header" w:semiHidden="1" w:unhideWhenUsed="1"/>
+    <w:lsdException w:name="Subtitle" w:uiPriority="11" w:qFormat="1"/>
+    <w:lsdException w:name="Salutation" w:semiHidden="1" w:unhideWhenUsed="1"/>
+    <w:lsdException w:name="Date" w:semiHidden="1" w:unhideWhenUsed="1"/>
+    <w:lsdException w:name="Body Text First Indent" w:semiHidden="1" w:unhideWhenUsed="1"/>
+    <w:lsdException w:name="Body Text First Indent 2" w:semiHidden="1" w:unhideWhenUsed="1"/>
+    <w:lsdException w:name="Note Heading" w:semiHidden="1" w:unhideWhenUsed="1"/>
+    <w:lsdException w:name="Body Text 2" w:semiHidden="1" w:unhideWhenUsed="1"/>
+    <w:lsdException w:name="Body Text 3" w:semiHidden="1" w:unhideWhenUsed="1"/>
+    <w:lsdException w:name="Body Text Indent 2" w:semiHidden="1" w:unhideWhenUsed="1"/>
+    <w:lsdException w:name="Body Text Indent 3" w:semiHidden="1" w:unhideWhenUsed="1"/>
+    <w:lsdException w:name="Block Text" w:semiHidden="1" w:unhideWhenUsed="1"/>
+    <w:lsdException w:name="Hyperlink" w:semiHidden="1" w:unhideWhenUsed="1"/>
+    <w:lsdException w:name="FollowedHyperlink" w:semiHidden="1" w:unhideWhenUsed="1"/>
+    <w:lsdException w:name="Strong" w:uiPriority="22" w:qFormat="1"/>
+    <w:lsdException w:name="Emphasis" w:uiPriority="20" w:qFormat="1"/>
+    <w:lsdException w:name="Document Map" w:semiHidden="1" w:unhideWhenUsed="1"/>
+    <w:lsdException w:name="Plain Text" w:semiHidden="1" w:unhideWhenUsed="1"/>
+    <w:lsdException w:name="E-mail Signature" w:semiHidden="1" w:unhideWhenUsed="1"/>
+    <w:lsdException w:name="HTML Top of Form" w:semiHidden="1" w:unhideWhenUsed="1"/>
+    <w:lsdException w:name="HTML Bottom of Form" w:semiHidden="1" w:unhideWhenUsed="1"/>
+    <w:lsdException w:name="Normal (Web)" w:semiHidden="1" w:unhideWhenUsed="1"/>
+    <w:lsdException w:name="HTML Acronym" w:semiHidden="1" w:unhideWhenUsed="1"/>
+    <w:lsdException w:name="HTML Address" w:semiHidden="1" w:unhideWhenUsed="1"/>
+    <w:lsdException w:name="HTML Cite" w:semiHidden="1" w:unhideWhenUsed="1"/>
+    <w:lsdException w:name="HTML Code" w:semiHidden="1" w:unhideWhenUsed="1"/>
+    <w:lsdException w:name="HTML Definition" w:semiHidden="1" w:unhideWhenUsed="1"/>
+    <w:lsdException w:name="HTML Keyboard" w:semiHidden="1" w:unhideWhenUsed="1"/>
+    <w:lsdException w:name="HTML Preformatted" w:semiHidden="1" w:unhideWhenUsed="1"/>
+    <w:lsdException w:name="HTML Sample" w:semiHidden="1" w:unhideWhenUsed="1"/>
+    <w:lsdException w:name="HTML Typewriter" w:semiHidden="1" w:unhideWhenUsed="1"/>
+    <w:lsdException w:name="HTML Variable" w:semiHidden="1" w:unhideWhenUsed="1"/>
+    <w:lsdException w:name="Normal Table" w:semiHidden="1" w:unhideWhenUsed="1"/>
+    <w:lsdException w:name="annotation subject" w:semiHidden="1" w:unhideWhenUsed="1"/>
+    <w:lsdException w:name="No List" w:semiHidden="1" w:unhideWhenUsed="1"/>
+    <w:lsdException w:name="Outline List 1" w:semiHidden="1" w:unhideWhenUsed="1"/>
+    <w:lsdException w:name="Outline List 2" w:semiHidden="1" w:unhideWhenUsed="1"/>
+    <w:lsdException w:name="Outline List 3" w:semiHidden="1" w:unhideWhenUsed="1"/>
+    <w:lsdException w:name="Table Simple 1" w:semiHidden="1" w:unhideWhenUsed="1"/>
+    <w:lsdException w:name="Table Simple 2" w:semiHidden="1" w:unhideWhenUsed="1"/>
+    <w:lsdException w:name="Table Simple 3" w:semiHidden="1" w:unhideWhenUsed="1"/>
+    <w:lsdException w:name="Table Classic 1" w:semiHidden="1" w:unhideWhenUsed="1"/>
+    <w:lsdException w:name="Table Classic 2" w:semiHidden="1" w:unhideWhenUsed="1"/>
+    <w:lsdException w:name="Table Classic 3" w:semiHidden="1" w:unhideWhenUsed="1"/>
+    <w:lsdException w:name="Table Classic 4" w:semiHidden="1" w:unhideWhenUsed="1"/>
+    <w:lsdException w:name="Table Colorful 1" w:semiHidden="1" w:unhideWhenUsed="1"/>
+    <w:lsdException w:name="Table Colorful 2" w:semiHidden="1" w:unhideWhenUsed="1"/>
+    <w:lsdException w:name="Table Colorful 3" w:semiHidden="1" w:unhideWhenUsed="1"/>
+    <w:lsdException w:name="Table Columns 1" w:semiHidden="1" w:unhideWhenUsed="1"/>
+    <w:lsdException w:name="Table Columns 2" w:semiHidden="1" w:unhideWhenUsed="1"/>
+    <w:lsdException w:name="Table Columns 3" w:semiHidden="1" w:unhideWhenUsed="1"/>
+    <w:lsdException w:name="Table Columns 4" w:semiHidden="1" w:unhideWhenUsed="1"/>
+    <w:lsdException w:name="Table Columns 5" w:semiHidden="1" w:unhideWhenUsed="1"/>
+    <w:lsdException w:name="Table Grid 1" w:semiHidden="1" w:unhideWhenUsed="1"/>
+    <w:lsdException w:name="Table Grid 2" w:semiHidden="1" w:unhideWhenUsed="1"/>
+    <w:lsdException w:name="Table Grid 3" w:semiHidden="1" w:unhideWhenUsed="1"/>
+    <w:lsdException w:name="Table Grid 4" w:semiHidden="1" w:unhideWhenUsed="1"/>
+    <w:lsdException w:name="Table Grid 5" w:semiHidden="1" w:unhideWhenUsed="1"/>
+    <w:lsdException w:name="Table Grid 6" w:semiHidden="1" w:unhideWhenUsed="1"/>
+    <w:lsdException w:name="Table Grid 7" w:semiHidden="1" w:unhideWhenUsed="1"/>
+    <w:lsdException w:name="Table Grid 8" w:semiHidden="1" w:unhideWhenUsed="1"/>
+    <w:lsdException w:name="Table List 1" w:semiHidden="1" w:unhideWhenUsed="1"/>
+    <w:lsdException w:name="Table List 2" w:semiHidden="1" w:unhideWhenUsed="1"/>
+    <w:lsdException w:name="Table List 3" w:semiHidden="1" w:unhideWhenUsed="1"/>
+    <w:lsdException w:name="Table List 4" w:semiHidden="1" w:unhideWhenUsed="1"/>
+    <w:lsdException w:name="Table List 5" w:semiHidden="1" w:unhideWhenUsed="1"/>
+    <w:lsdException w:name="Table List 6" w:semiHidden="1" w:unhideWhenUsed="1"/>
+    <w:lsdException w:name="Table List 7" w:semiHidden="1" w:unhideWhenUsed="1"/>
+    <w:lsdException w:name="Table List 8" w:semiHidden="1" w:unhideWhenUsed="1"/>
+    <w:lsdException w:name="Table 3D effects 1" w:semiHidden="1" w:unhideWhenUsed="1"/>
+    <w:lsdException w:name="Table 3D effects 2" w:semiHidden="1" w:unhideWhenUsed="1"/>
+    <w:lsdException w:name="Table 3D effects 3" w:semiHidden="1" w:unhideWhenUsed="1"/>
+    <w:lsdException w:name="Table Contemporary" w:semiHidden="1" w:unhideWhenUsed="1"/>
+    <w:lsdException w:name="Table Elegant" w:semiHidden="1" w:unhideWhenUsed="1"/>
+    <w:lsdException w:name="Table Professional" w:semiHidden="1" w:unhideWhenUsed="1"/>
+    <w:lsdException w:name="Table Subtle 1" w:semiHidden="1" w:unhideWhenUsed="1"/>
+    <w:lsdException w:name="Table Subtle 2" w:semiHidden="1" w:unhideWhenUsed="1"/>
+    <w:lsdException w:name="Table Web 1" w:semiHidden="1" w:unhideWhenUsed="1"/>
+    <w:lsdException w:name="Table Web 2" w:semiHidden="1" w:unhideWhenUsed="1"/>
+    <w:lsdException w:name="Table Web 3" w:semiHidden="1" w:unhideWhenUsed="1"/>
+    <w:lsdException w:name="Balloon Text" w:semiHidden="1" w:unhideWhenUsed="1"/>
+    <w:lsdException w:name="Table Grid" w:uiPriority="39"/>
+    <w:lsdException w:name="Table Theme" w:semiHidden="1" w:unhideWhenUsed="1"/>
+    <w:lsdException w:name="Placeholder Text" w:semiHidden="1"/>
+    <w:lsdException w:name="No Spacing" w:uiPriority="1" w:qFormat="1"/>
+    <w:lsdException w:name="Light Shading" w:uiPriority="60"/>
+    <w:lsdException w:name="Light List" w:uiPriority="61"/>
+    <w:lsdException w:name="Light Grid" w:uiPriority="62"/>
+    <w:lsdException w:name="Medium Shading 1" w:uiPriority="63"/>
+    <w:lsdException w:name="Medium Shading 2" w:uiPriority="64"/>
+    <w:lsdException w:name="Medium List 1" w:uiPriority="65"/>
+    <w:lsdException w:name="Medium List 2" w:uiPriority="66"/>
+    <w:lsdException w:name="Medium Grid 1" w:uiPriority="67"/>
+    <w:lsdException w:name="Medium Grid 2" w:uiPriority="68"/>
+    <w:lsdException w:name="Medium Grid 3" w:uiPriority="69"/>
+    <w:lsdException w:name="Dark List" w:uiPriority="70"/>
+    <w:lsdException w:name="Colorful Shading" w:uiPriority="71"/>
+    <w:lsdException w:name="Colorful List" w:uiPriority="72"/>
+    <w:lsdException w:name="Colorful Grid" w:uiPriority="73"/>
+    <w:lsdException w:name="Light Shading Accent 1" w:uiPriority="60"/>
+    <w:lsdException w:name="Light List Accent 1" w:uiPriority="61"/>
+    <w:lsdException w:name="Light Grid Accent 1" w:uiPriority="62"/>
+    <w:lsdException w:name="Medium Shading 1 Accent 1" w:uiPriority="63"/>
+    <w:lsdException w:name="Medium Shading 2 Accent 1" w:uiPriority="64"/>
+    <w:lsdException w:name="Medium List 1 Accent 1" w:uiPriority="65"/>
+    <w:lsdException w:name="Revision" w:semiHidden="1"/>
+    <w:lsdException w:name="List Paragraph" w:uiPriority="34" w:qFormat="1"/>
+    <w:lsdException w:name="Quote" w:uiPriority="29" w:qFormat="1"/>
+    <w:lsdException w:name="Intense Quote" w:uiPriority="30" w:qFormat="1"/>
+    <w:lsdException w:name="Medium List 2 Accent 1" w:uiPriority="66"/>
+    <w:lsdException w:name="Medium Grid 1 Accent 1" w:uiPriority="67"/>
+    <w:lsdException w:name="Medium Grid 2 Accent 1" w:uiPriority="68"/>
+    <w:lsdException w:name="Medium Grid 3 Accent 1" w:uiPriority="69"/>
+    <w:lsdException w:name="Dark List Accent 1" w:uiPriority="70"/>
+    <w:lsdException w:name="Colorful Shading Accent 1" w:uiPriority="71"/>
+    <w:lsdException w:name="Colorful List Accent 1" w:uiPriority="72"/>
+    <w:lsdException w:name="Colorful Grid Accent 1" w:uiPriority="73"/>
+    <w:lsdException w:name="Light Shading Accent 2" w:uiPriority="60"/>
+    <w:lsdException w:name="Light List Accent 2" w:uiPriority="61"/>
+    <w:lsdException w:name="Light Grid Accent 2" w:uiPriority="62"/>
+    <w:lsdException w:name="Medium Shading 1 Accent 2" w:uiPriority="63"/>
+    <w:lsdException w:name="Medium Shading 2 Accent 2" w:uiPriority="64"/>
+    <w:lsdException w:name="Medium List 1 Accent 2" w:uiPriority="65"/>
+    <w:lsdException w:name="Medium List 2 Accent 2" w:uiPriority="66"/>
+    <w:lsdException w:name="Medium Grid 1 Accent 2" w:uiPriority="67"/>
+    <w:lsdException w:name="Medium Grid 2 Accent 2" w:uiPriority="68"/>
+    <w:lsdException w:name="Medium Grid 3 Accent 2" w:uiPriority="69"/>
+    <w:lsdException w:name="Dark List Accent 2" w:uiPriority="70"/>
+    <w:lsdException w:name="Colorful Shading Accent 2" w:uiPriority="71"/>
+    <w:lsdException w:name="Colorful List Accent 2" w:uiPriority="72"/>
+    <w:lsdException w:name="Colorful Grid Accent 2" w:uiPriority="73"/>
+    <w:lsdException w:name="Light Shading Accent 3" w:uiPriority="60"/>
+    <w:lsdException w:name="Light List Accent 3" w:uiPriority="61"/>
+    <w:lsdException w:name="Light Grid Accent 3" w:uiPriority="62"/>
+    <w:lsdException w:name="Medium Shading 1 Accent 3" w:uiPriority="63"/>
+    <w:lsdException w:name="Medium Shading 2 Accent 3" w:uiPriority="64"/>
+    <w:lsdException w:name="Medium List 1 Accent 3" w:uiPriority="65"/>
+    <w:lsdException w:name="Medium List 2 Accent 3" w:uiPriority="66"/>
+    <w:lsdException w:name="Medium Grid 1 Accent 3" w:uiPriority="67"/>
+    <w:lsdException w:name="Medium Grid 2 Accent 3" w:uiPriority="68"/>
+    <w:lsdException w:name="Medium Grid 3 Accent 3" w:uiPriority="69"/>
+    <w:lsdException w:name="Dark List Accent 3" w:uiPriority="70"/>
+    <w:lsdException w:name="Colorful Shading Accent 3" w:uiPriority="71"/>
+    <w:lsdException w:name="Colorful List Accent 3" w:uiPriority="72"/>
+    <w:lsdException w:name="Colorful Grid Accent 3" w:uiPriority="73"/>
+    <w:lsdException w:name="Light Shading Accent 4" w:uiPriority="60"/>
+    <w:lsdException w:name="Light List Accent 4" w:uiPriority="61"/>
+    <w:lsdException w:name="Light Grid Accent 4" w:uiPriority="62"/>
+    <w:lsdException w:name="Medium Shading 1 Accent 4" w:uiPriority="63"/>
+    <w:lsdException w:name="Medium Shading 2 Accent 4" w:uiPriority="64"/>
+    <w:lsdException w:name="Medium List 1 Accent 4" w:uiPriority="65"/>
+    <w:lsdException w:name="Medium List 2 Accent 4" w:uiPriority="66"/>
+    <w:lsdException w:name="Medium Grid 1 Accent 4" w:uiPriority="67"/>
+    <w:lsdException w:name="Medium Grid 2 Accent 4" w:uiPriority="68"/>
+    <w:lsdException w:name="Medium Grid 3 Accent 4" w:uiPriority="69"/>
+    <w:lsdException w:name="Dark List Accent 4" w:uiPriority="70"/>
+    <w:lsdException w:name="Colorful Shading Accent 4" w:uiPriority="71"/>
+    <w:lsdException w:name="Colorful List Accent 4" w:uiPriority="72"/>
+    <w:lsdException w:name="Colorful Grid Accent 4" w:uiPriority="73"/>
+    <w:lsdException w:name="Light Shading Accent 5" w:uiPriority="60"/>
+    <w:lsdException w:name="Light List Accent 5" w:uiPriority="61"/>
+    <w:lsdException w:name="Light Grid Accent 5" w:uiPriority="62"/>
+    <w:lsdException w:name="Medium Shading 1 Accent 5" w:uiPriority="63"/>
+    <w:lsdException w:name="Medium Shading 2 Accent 5" w:uiPriority="64"/>
+    <w:lsdException w:name="Medium List 1 Accent 5" w:uiPriority="65"/>
+    <w:lsdException w:name="Medium List 2 Accent 5" w:uiPriority="66"/>
+    <w:lsdException w:name="Medium Grid 1 Accent 5" w:uiPriority="67"/>
+    <w:lsdException w:name="Medium Grid 2 Accent 5" w:uiPriority="68"/>
+    <w:lsdException w:name="Medium Grid 3 Accent 5" w:uiPriority="69"/>
+    <w:lsdException w:name="Dark List Accent 5" w:uiPriority="70"/>
+    <w:lsdException w:name="Colorful Shading Accent 5" w:uiPriority="71"/>
+    <w:lsdException w:name="Colorful List Accent 5" w:uiPriority="72"/>
+    <w:lsdException w:name="Colorful Grid Accent 5" w:uiPriority="73"/>
+    <w:lsdException w:name="Light Shading Accent 6" w:uiPriority="60"/>
+    <w:lsdException w:name="Light List Accent 6" w:uiPriority="61"/>
+    <w:lsdException w:name="Light Grid Accent 6" w:uiPriority="62"/>
+    <w:lsdException w:name="Medium Shading 1 Accent 6" w:uiPriority="63"/>
+    <w:lsdException w:name="Medium Shading 2 Accent 6" w:uiPriority="64"/>
+    <w:lsdException w:name="Medium List 1 Accent 6" w:uiPriority="65"/>
+    <w:lsdException w:name="Medium List 2 Accent 6" w:uiPriority="66"/>
+    <w:lsdException w:name="Medium Grid 1 Accent 6" w:uiPriority="67"/>
+    <w:lsdException w:name="Medium Grid 2 Accent 6" w:uiPriority="68"/>
+    <w:lsdException w:name="Medium Grid 3 Accent 6" w:uiPriority="69"/>
+    <w:lsdException w:name="Dark List Accent 6" w:uiPriority="70"/>
+    <w:lsdException w:name="Colorful Shading Accent 6" w:uiPriority="71"/>
+    <w:lsdException w:name="Colorful List Accent 6" w:uiPriority="72"/>
+    <w:lsdException w:name="Colorful Grid Accent 6" w:uiPriority="73"/>
+    <w:lsdException w:name="Subtle Emphasis" w:uiPriority="19" w:qFormat="1"/>
+    <w:lsdException w:name="Intense Emphasis" w:uiPriority="21" w:qFormat="1"/>
+    <w:lsdException w:name="Subtle Reference" w:uiPriority="31" w:qFormat="1"/>
+    <w:lsdException w:name="Intense Reference" w:uiPriority="32" w:qFormat="1"/>
+    <w:lsdException w:name="Book Title" w:uiPriority="33" w:qFormat="1"/>
+    <w:lsdException w:name="Bibliography" w:semiHidden="1" w:uiPriority="37" w:unhideWhenUsed="1"/>
+    <w:lsdException w:name="TOC Heading" w:semiHidden="1" w:uiPriority="39" w:unhideWhenUsed="1" w:qFormat="1"/>
+    <w:lsdException w:name="Plain Table 1" w:uiPriority="41"/>
+    <w:lsdException w:name="Plain Table 2" w:uiPriority="42"/>
+    <w:lsdException w:name="Plain Table 3" w:uiPriority="43"/>
+    <w:lsdException w:name="Plain Table 4" w:uiPriority="44"/>
+    <w:lsdException w:name="Plain Table 5" w:uiPriority="45"/>
+    <w:lsdException w:name="Grid Table Light" w:uiPriority="40"/>
+    <w:lsdException w:name="Grid Table 1 Light" w:uiPriority="46"/>
+    <w:lsdException w:name="Grid Table 2" w:uiPriority="47"/>
+    <w:lsdException w:name="Grid Table 3" w:uiPriority="48"/>
+    <w:lsdException w:name="Grid Table 4" w:uiPriority="49"/>
+    <w:lsdException w:name="Grid Table 5 Dark" w:uiPriority="50"/>
+    <w:lsdException w:name="Grid Table 6 Colorful" w:uiPriority="51"/>
+    <w:lsdException w:name="Grid Table 7 Colorful" w:uiPriority="52"/>
+    <w:lsdException w:name="Grid Table 1 Light Accent 1" w:uiPriority="46"/>
+    <w:lsdException w:name="Grid Table 2 Accent 1" w:uiPriority="47"/>
+    <w:lsdException w:name="Grid Table 3 Accent 1" w:uiPriority="48"/>
+    <w:lsdException w:name="Grid Table 4 Accent 1" w:uiPriority="49"/>
+    <w:lsdException w:name="Grid Table 5 Dark Accent 1" w:uiPriority="50"/>
+    <w:lsdException w:name="Grid Table 6 Colorful Accent 1" w:uiPriority="51"/>
+    <w:lsdException w:name="Grid Table 7 Colorful Accent 1" w:uiPriority="52"/>
+    <w:lsdException w:name="Grid Table 1 Light Accent 2" w:uiPriority="46"/>
+    <w:lsdException w:name="Grid Table 2 Accent 2" w:uiPriority="47"/>
+    <w:lsdException w:name="Grid Table 3 Accent 2" w:uiPriority="48"/>
+    <w:lsdException w:name="Grid Table 4 Accent 2" w:uiPriority="49"/>
+    <w:lsdException w:name="Grid Table 5 Dark Accent 2" w:uiPriority="50"/>
+    <w:lsdException w:name="Grid Table 6 Colorful Accent 2" w:uiPriority="51"/>
+    <w:lsdException w:name="Grid Table 7 Colorful Accent 2" w:uiPriority="52"/>
+    <w:lsdException w:name="Grid Table 1 Light Accent 3" w:uiPriority="46"/>
+    <w:lsdException w:name="Grid Table 2 Accent 3" w:uiPriority="47"/>
+    <w:lsdException w:name="Grid Table 3 Accent 3" w:uiPriority="48"/>
+    <w:lsdException w:name="Grid Table 4 Accent 3" w:uiPriority="49"/>
+    <w:lsdException w:name="Grid Table 5 Dark Accent 3" w:uiPriority="50"/>
+    <w:lsdException w:name="Grid Table 6 Colorful Accent 3" w:uiPriority="51"/>
+    <w:lsdException w:name="Grid Table 7 Colorful Accent 3" w:uiPriority="52"/>
+    <w:lsdException w:name="Grid Table 1 Light Accent 4" w:uiPriority="46"/>
+    <w:lsdException w:name="Grid Table 2 Accent 4" w:uiPriority="47"/>
+    <w:lsdException w:name="Grid Table 3 Accent 4" w:uiPriority="48"/>
+    <w:lsdException w:name="Grid Table 4 Accent 4" w:uiPriority="49"/>
+    <w:lsdException w:name="Grid Table 5 Dark Accent 4" w:uiPriority="50"/>
+    <w:lsdException w:name="Grid Table 6 Colorful Accent 4" w:uiPriority="51"/>
+    <w:lsdException w:name="Grid Table 7 Colorful Accent 4" w:uiPriority="52"/>
+    <w:lsdException w:name="Grid Table 1 Light Accent 5" w:uiPriority="46"/>
+    <w:lsdException w:name="Grid Table 2 Accent 5" w:uiPriority="47"/>
+    <w:lsdException w:name="Grid Table 3 Accent 5" w:uiPriority="48"/>
+    <w:lsdException w:name="Grid Table 4 Accent 5" w:uiPriority="49"/>
+    <w:lsdException w:name="Grid Table 5 Dark Accent 5" w:uiPriority="50"/>
+    <w:lsdException w:name="Grid Table 6 Colorful Accent 5" w:uiPriority="51"/>
+    <w:lsdException w:name="Grid Table 7 Colorful Accent 5" w:uiPriority="52"/>
+    <w:lsdException w:name="Grid Table 1 Light Accent 6" w:uiPriority="46"/>
+    <w:lsdException w:name="Grid Table 2 Accent 6" w:uiPriority="47"/>
+    <w:lsdException w:name="Grid Table 3 Accent 6" w:uiPriority="48"/>
+    <w:lsdException w:name="Grid Table 4 Accent 6" w:uiPriority="49"/>
+    <w:lsdException w:name="Grid Table 5 Dark Accent 6" w:uiPriority="50"/>
+    <w:lsdException w:name="Grid Table 6 Colorful Accent 6" w:uiPriority="51"/>
+    <w:lsdException w:name="Grid Table 7 Colorful Accent 6" w:uiPriority="52"/>
+    <w:lsdException w:name="List Table 1 Light" w:uiPriority="46"/>
+    <w:lsdException w:name="List Table 2" w:uiPriority="47"/>
+    <w:lsdException w:name="List Table 3" w:uiPriority="48"/>
+    <w:lsdException w:name="List Table 4" w:uiPriority="49"/>
+    <w:lsdException w:name="List Table 5 Dark" w:uiPriority="50"/>
+    <w:lsdException w:name="List Table 6 Colorful" w:uiPriority="51"/>
+    <w:lsdException w:name="List Table 7 Colorful" w:uiPriority="52"/>
+    <w:lsdException w:name="List Table 1 Light Accent 1" w:uiPriority="46"/>
+    <w:lsdException w:name="List Table 2 Accent 1" w:uiPriority="47"/>
+    <w:lsdException w:name="List Table 3 Accent 1" w:uiPriority="48"/>
+    <w:lsdException w:name="List Table 4 Accent 1" w:uiPriority="49"/>
+    <w:lsdException w:name="List Table 5 Dark Accent 1" w:uiPriority="50"/>
+    <w:lsdException w:name="List Table 6 Colorful Accent 1" w:uiPriority="51"/>
+    <w:lsdException w:name="List Table 7 Colorful Accent 1" w:uiPriority="52"/>
+    <w:lsdException w:name="List Table 1 Light Accent 2" w:uiPriority="46"/>
+    <w:lsdException w:name="List Table 2 Accent 2" w:uiPriority="47"/>
+    <w:lsdException w:name="List Table 3 Accent 2" w:uiPriority="48"/>
+    <w:lsdException w:name="List Table 4 Accent 2" w:uiPriority="49"/>
+    <w:lsdException w:name="List Table 5 Dark Accent 2" w:uiPriority="50"/>
+    <w:lsdException w:name="List Table 6 Colorful Accent 2" w:uiPriority="51"/>
+    <w:lsdException w:name="List Table 7 Colorful Accent 2" w:uiPriority="52"/>
+    <w:lsdException w:name="List Table 1 Light Accent 3" w:uiPriority="46"/>
+    <w:lsdException w:name="List Table 2 Accent 3" w:uiPriority="47"/>
+    <w:lsdException w:name="List Table 3 Accent 3" w:uiPriority="48"/>
+    <w:lsdException w:name="List Table 4 Accent 3" w:uiPriority="49"/>
+    <w:lsdException w:name="List Table 5 Dark Accent 3" w:uiPriority="50"/>
+    <w:lsdException w:name="List Table 6 Colorful Accent 3" w:uiPriority="51"/>
+    <w:lsdException w:name="List Table 7 Colorful Accent 3" w:uiPriority="52"/>
+    <w:lsdException w:name="List Table 1 Light Accent 4" w:uiPriority="46"/>
+    <w:lsdException w:name="List Table 2 Accent 4" w:uiPriority="47"/>
+    <w:lsdException w:name="List Table 3 Accent 4" w:uiPriority="48"/>
+    <w:lsdException w:name="List Table 4 Accent 4" w:uiPriority="49"/>
+    <w:lsdException w:name="List Table 5 Dark Accent 4" w:uiPriority="50"/>
+    <w:lsdException w:name="List Table 6 Colorful Accent 4" w:uiPriority="51"/>
+    <w:lsdException w:name="List Table 7 Colorful Accent 4" w:uiPriority="52"/>
+    <w:lsdException w:name="List Table 1 Light Accent 5" w:uiPriority="46"/>
+    <w:lsdException w:name="List Table 2 Accent 5" w:uiPriority="47"/>
+    <w:lsdException w:name="List Table 3 Accent 5" w:uiPriority="48"/>
+    <w:lsdException w:name="List Table 4 Accent 5" w:uiPriority="49"/>
+    <w:lsdException w:name="List Table 5 Dark Accent 5" w:uiPriority="50"/>
+    <w:lsdException w:name="List Table 6 Colorful Accent 5" w:uiPriority="51"/>
+    <w:lsdException w:name="List Table 7 Colorful Accent 5" w:uiPriority="52"/>
+    <w:lsdException w:name="List Table 1 Light Accent 6" w:uiPriority="46"/>
+    <w:lsdException w:name="List Table 2 Accent 6" w:uiPriority="47"/>
+    <w:lsdException w:name="List Table 3 Accent 6" w:uiPriority="48"/>
+    <w:lsdException w:name="List Table 4 Accent 6" w:uiPriority="49"/>
+    <w:lsdException w:name="List Table 5 Dark Accent 6" w:uiPriority="50"/>
+    <w:lsdException w:name="List Table 6 Colorful Accent 6" w:uiPriority="51"/>
+    <w:lsdException w:name="List Table 7 Colorful Accent 6" w:uiPriority="52"/>
   </w:latentStyles>
   <w:style w:type="paragraph" w:default="1" w:styleId="Normal">
     <w:name w:val="Normal"/>
@@ -22284,11 +22566,11 @@
       <w:szCs w:val="21"/>
     </w:rPr>
   </w:style>
-  <w:style w:type="paragraph" w:styleId="Heading1">
+  <w:style w:type="paragraph" w:styleId="Titre1">
     <w:name w:val="heading 1"/>
     <w:basedOn w:val="Normal"/>
     <w:next w:val="Normal"/>
-    <w:link w:val="Heading1Char"/>
+    <w:link w:val="Titre1Car"/>
     <w:uiPriority w:val="9"/>
     <w:qFormat/>
     <w:rsid w:val="001C321B"/>
@@ -22308,11 +22590,11 @@
       <w:szCs w:val="36"/>
     </w:rPr>
   </w:style>
-  <w:style w:type="paragraph" w:styleId="Heading2">
+  <w:style w:type="paragraph" w:styleId="Titre2">
     <w:name w:val="heading 2"/>
     <w:basedOn w:val="Normal"/>
     <w:next w:val="Normal"/>
-    <w:link w:val="Heading2Char"/>
+    <w:link w:val="Titre2Car"/>
     <w:uiPriority w:val="9"/>
     <w:unhideWhenUsed/>
     <w:qFormat/>
@@ -22332,11 +22614,11 @@
       <w:szCs w:val="26"/>
     </w:rPr>
   </w:style>
-  <w:style w:type="paragraph" w:styleId="Heading3">
+  <w:style w:type="paragraph" w:styleId="Titre3">
     <w:name w:val="heading 3"/>
     <w:basedOn w:val="Normal"/>
     <w:next w:val="Normal"/>
-    <w:link w:val="Heading3Char"/>
+    <w:link w:val="Titre3Car"/>
     <w:uiPriority w:val="9"/>
     <w:unhideWhenUsed/>
     <w:qFormat/>
@@ -22354,13 +22636,13 @@
       <w:color w:val="4F81BD" w:themeColor="accent1"/>
     </w:rPr>
   </w:style>
-  <w:style w:type="character" w:default="1" w:styleId="DefaultParagraphFont">
+  <w:style w:type="character" w:default="1" w:styleId="Policepardfaut">
     <w:name w:val="Default Paragraph Font"/>
     <w:uiPriority w:val="1"/>
     <w:semiHidden/>
     <w:unhideWhenUsed/>
   </w:style>
-  <w:style w:type="table" w:default="1" w:styleId="TableNormal">
+  <w:style w:type="table" w:default="1" w:styleId="TableauNormal">
     <w:name w:val="Normal Table"/>
     <w:uiPriority w:val="99"/>
     <w:semiHidden/>
@@ -22375,16 +22657,16 @@
       </w:tblCellMar>
     </w:tblPr>
   </w:style>
-  <w:style w:type="numbering" w:default="1" w:styleId="NoList">
+  <w:style w:type="numbering" w:default="1" w:styleId="Aucuneliste">
     <w:name w:val="No List"/>
     <w:uiPriority w:val="99"/>
     <w:semiHidden/>
     <w:unhideWhenUsed/>
   </w:style>
-  <w:style w:type="paragraph" w:styleId="BalloonText">
+  <w:style w:type="paragraph" w:styleId="Textedebulles">
     <w:name w:val="Balloon Text"/>
     <w:basedOn w:val="Normal"/>
-    <w:link w:val="BalloonTextChar"/>
+    <w:link w:val="TextedebullesCar"/>
     <w:uiPriority w:val="99"/>
     <w:semiHidden/>
     <w:unhideWhenUsed/>
@@ -22398,10 +22680,10 @@
       <w:szCs w:val="16"/>
     </w:rPr>
   </w:style>
-  <w:style w:type="character" w:customStyle="1" w:styleId="BalloonTextChar">
-    <w:name w:val="Balloon Text Char"/>
-    <w:basedOn w:val="DefaultParagraphFont"/>
-    <w:link w:val="BalloonText"/>
+  <w:style w:type="character" w:customStyle="1" w:styleId="TextedebullesCar">
+    <w:name w:val="Texte de bulles Car"/>
+    <w:basedOn w:val="Policepardfaut"/>
+    <w:link w:val="Textedebulles"/>
     <w:uiPriority w:val="99"/>
     <w:semiHidden/>
     <w:rsid w:val="00A14BDB"/>
@@ -22411,10 +22693,10 @@
       <w:szCs w:val="16"/>
     </w:rPr>
   </w:style>
-  <w:style w:type="character" w:customStyle="1" w:styleId="Heading1Char">
-    <w:name w:val="Heading 1 Char"/>
-    <w:basedOn w:val="DefaultParagraphFont"/>
-    <w:link w:val="Heading1"/>
+  <w:style w:type="character" w:customStyle="1" w:styleId="Titre1Car">
+    <w:name w:val="Titre 1 Car"/>
+    <w:basedOn w:val="Policepardfaut"/>
+    <w:link w:val="Titre1"/>
     <w:uiPriority w:val="9"/>
     <w:rsid w:val="001C321B"/>
     <w:rPr>
@@ -22424,7 +22706,7 @@
       <w:szCs w:val="36"/>
     </w:rPr>
   </w:style>
-  <w:style w:type="paragraph" w:styleId="ListParagraph">
+  <w:style w:type="paragraph" w:styleId="Paragraphedeliste">
     <w:name w:val="List Paragraph"/>
     <w:basedOn w:val="Normal"/>
     <w:uiPriority w:val="34"/>
@@ -22441,10 +22723,10 @@
       <w:szCs w:val="22"/>
     </w:rPr>
   </w:style>
-  <w:style w:type="character" w:customStyle="1" w:styleId="Heading2Char">
-    <w:name w:val="Heading 2 Char"/>
-    <w:basedOn w:val="DefaultParagraphFont"/>
-    <w:link w:val="Heading2"/>
+  <w:style w:type="character" w:customStyle="1" w:styleId="Titre2Car">
+    <w:name w:val="Titre 2 Car"/>
+    <w:basedOn w:val="Policepardfaut"/>
+    <w:link w:val="Titre2"/>
     <w:uiPriority w:val="9"/>
     <w:rsid w:val="002A1D31"/>
     <w:rPr>
@@ -22456,16 +22738,15 @@
       <w:szCs w:val="26"/>
     </w:rPr>
   </w:style>
-  <w:style w:type="table" w:styleId="TableGrid">
+  <w:style w:type="table" w:styleId="Grilledutableau">
     <w:name w:val="Table Grid"/>
-    <w:basedOn w:val="TableNormal"/>
+    <w:basedOn w:val="TableauNormal"/>
     <w:uiPriority w:val="39"/>
     <w:rsid w:val="002A1D31"/>
     <w:pPr>
       <w:spacing w:after="0" w:line="240" w:lineRule="auto"/>
     </w:pPr>
     <w:tblPr>
-      <w:tblInd w:w="0" w:type="dxa"/>
       <w:tblBorders>
         <w:top w:val="single" w:sz="4" w:space="0" w:color="auto"/>
         <w:left w:val="single" w:sz="4" w:space="0" w:color="auto"/>
@@ -22474,12 +22755,6 @@
         <w:insideH w:val="single" w:sz="4" w:space="0" w:color="auto"/>
         <w:insideV w:val="single" w:sz="4" w:space="0" w:color="auto"/>
       </w:tblBorders>
-      <w:tblCellMar>
-        <w:top w:w="0" w:type="dxa"/>
-        <w:left w:w="108" w:type="dxa"/>
-        <w:bottom w:w="0" w:type="dxa"/>
-        <w:right w:w="108" w:type="dxa"/>
-      </w:tblCellMar>
     </w:tblPr>
   </w:style>
   <w:style w:type="paragraph" w:customStyle="1" w:styleId="Default">
@@ -22498,9 +22773,9 @@
       <w:szCs w:val="24"/>
     </w:rPr>
   </w:style>
-  <w:style w:type="paragraph" w:styleId="TOCHeading">
+  <w:style w:type="paragraph" w:styleId="En-ttedetabledesmatires">
     <w:name w:val="TOC Heading"/>
-    <w:basedOn w:val="Heading1"/>
+    <w:basedOn w:val="Titre1"/>
     <w:next w:val="Normal"/>
     <w:uiPriority w:val="39"/>
     <w:semiHidden/>
@@ -22522,7 +22797,7 @@
       <w:lang w:val="en-US" w:eastAsia="ja-JP"/>
     </w:rPr>
   </w:style>
-  <w:style w:type="paragraph" w:styleId="TOC1">
+  <w:style w:type="paragraph" w:styleId="TM1">
     <w:name w:val="toc 1"/>
     <w:basedOn w:val="Normal"/>
     <w:next w:val="Normal"/>
@@ -22534,7 +22809,7 @@
       <w:spacing w:after="100"/>
     </w:pPr>
   </w:style>
-  <w:style w:type="paragraph" w:styleId="TOC2">
+  <w:style w:type="paragraph" w:styleId="TM2">
     <w:name w:val="toc 2"/>
     <w:basedOn w:val="Normal"/>
     <w:next w:val="Normal"/>
@@ -22547,9 +22822,9 @@
       <w:ind w:left="210"/>
     </w:pPr>
   </w:style>
-  <w:style w:type="character" w:styleId="Hyperlink">
+  <w:style w:type="character" w:styleId="Lienhypertexte">
     <w:name w:val="Hyperlink"/>
-    <w:basedOn w:val="DefaultParagraphFont"/>
+    <w:basedOn w:val="Policepardfaut"/>
     <w:uiPriority w:val="99"/>
     <w:unhideWhenUsed/>
     <w:rsid w:val="0035208F"/>
@@ -22558,10 +22833,10 @@
       <w:u w:val="single"/>
     </w:rPr>
   </w:style>
-  <w:style w:type="paragraph" w:styleId="Header">
+  <w:style w:type="paragraph" w:styleId="En-tte">
     <w:name w:val="header"/>
     <w:basedOn w:val="Normal"/>
-    <w:link w:val="HeaderChar"/>
+    <w:link w:val="En-tteCar"/>
     <w:uiPriority w:val="99"/>
     <w:unhideWhenUsed/>
     <w:rsid w:val="00602700"/>
@@ -22573,10 +22848,10 @@
       <w:spacing w:after="0" w:line="240" w:lineRule="auto"/>
     </w:pPr>
   </w:style>
-  <w:style w:type="character" w:customStyle="1" w:styleId="HeaderChar">
-    <w:name w:val="Header Char"/>
-    <w:basedOn w:val="DefaultParagraphFont"/>
-    <w:link w:val="Header"/>
+  <w:style w:type="character" w:customStyle="1" w:styleId="En-tteCar">
+    <w:name w:val="En-tête Car"/>
+    <w:basedOn w:val="Policepardfaut"/>
+    <w:link w:val="En-tte"/>
     <w:uiPriority w:val="99"/>
     <w:rsid w:val="00602700"/>
     <w:rPr>
@@ -22585,10 +22860,10 @@
       <w:szCs w:val="21"/>
     </w:rPr>
   </w:style>
-  <w:style w:type="paragraph" w:styleId="Footer">
+  <w:style w:type="paragraph" w:styleId="Pieddepage">
     <w:name w:val="footer"/>
     <w:basedOn w:val="Normal"/>
-    <w:link w:val="FooterChar"/>
+    <w:link w:val="PieddepageCar"/>
     <w:uiPriority w:val="99"/>
     <w:unhideWhenUsed/>
     <w:rsid w:val="00602700"/>
@@ -22600,10 +22875,10 @@
       <w:spacing w:after="0" w:line="240" w:lineRule="auto"/>
     </w:pPr>
   </w:style>
-  <w:style w:type="character" w:customStyle="1" w:styleId="FooterChar">
-    <w:name w:val="Footer Char"/>
-    <w:basedOn w:val="DefaultParagraphFont"/>
-    <w:link w:val="Footer"/>
+  <w:style w:type="character" w:customStyle="1" w:styleId="PieddepageCar">
+    <w:name w:val="Pied de page Car"/>
+    <w:basedOn w:val="Policepardfaut"/>
+    <w:link w:val="Pieddepage"/>
     <w:uiPriority w:val="99"/>
     <w:rsid w:val="00602700"/>
     <w:rPr>
@@ -22612,525 +22887,10 @@
       <w:szCs w:val="21"/>
     </w:rPr>
   </w:style>
-  <w:style w:type="character" w:customStyle="1" w:styleId="Heading3Char">
-    <w:name w:val="Heading 3 Char"/>
-    <w:basedOn w:val="DefaultParagraphFont"/>
-    <w:link w:val="Heading3"/>
-    <w:uiPriority w:val="9"/>
-    <w:rsid w:val="007D17B9"/>
-    <w:rPr>
-      <w:rFonts w:asciiTheme="majorHAnsi" w:eastAsiaTheme="majorEastAsia" w:hAnsiTheme="majorHAnsi" w:cstheme="majorBidi"/>
-      <w:b/>
-      <w:bCs/>
-      <w:color w:val="4F81BD" w:themeColor="accent1"/>
-      <w:sz w:val="21"/>
-      <w:szCs w:val="21"/>
-    </w:rPr>
-  </w:style>
-</w:styles>
-</file>
-
-<file path=word/stylesWithEffects.xml><?xml version="1.0" encoding="utf-8"?>
-<w:styles xmlns:wpc="http://schemas.microsoft.com/office/word/2010/wordprocessingCanvas" xmlns:mc="http://schemas.openxmlformats.org/markup-compatibility/2006" xmlns:o="urn:schemas-microsoft-com:office:office" xmlns:r="http://schemas.openxmlformats.org/officeDocument/2006/relationships" xmlns:m="http://schemas.openxmlformats.org/officeDocument/2006/math" xmlns:v="urn:schemas-microsoft-com:vml" xmlns:wp14="http://schemas.microsoft.com/office/word/2010/wordprocessingDrawing" xmlns:wp="http://schemas.openxmlformats.org/drawingml/2006/wordprocessingDrawing" xmlns:w10="urn:schemas-microsoft-com:office:word" xmlns:w="http://schemas.openxmlformats.org/wordprocessingml/2006/main" xmlns:w14="http://schemas.microsoft.com/office/word/2010/wordml" xmlns:wpg="http://schemas.microsoft.com/office/word/2010/wordprocessingGroup" xmlns:wpi="http://schemas.microsoft.com/office/word/2010/wordprocessingInk" xmlns:wne="http://schemas.microsoft.com/office/word/2006/wordml" xmlns:wps="http://schemas.microsoft.com/office/word/2010/wordprocessingShape" mc:Ignorable="w14 wp14">
-  <w:docDefaults>
-    <w:rPrDefault>
-      <w:rPr>
-        <w:rFonts w:asciiTheme="minorHAnsi" w:eastAsiaTheme="minorHAnsi" w:hAnsiTheme="minorHAnsi" w:cstheme="minorBidi"/>
-        <w:sz w:val="22"/>
-        <w:szCs w:val="22"/>
-        <w:lang w:val="fr-CA" w:eastAsia="en-US" w:bidi="ar-SA"/>
-      </w:rPr>
-    </w:rPrDefault>
-    <w:pPrDefault>
-      <w:pPr>
-        <w:spacing w:after="200" w:line="276" w:lineRule="auto"/>
-      </w:pPr>
-    </w:pPrDefault>
-  </w:docDefaults>
-  <w:latentStyles w:defLockedState="0" w:defUIPriority="99" w:defSemiHidden="1" w:defUnhideWhenUsed="1" w:defQFormat="0" w:count="267">
-    <w:lsdException w:name="Normal" w:semiHidden="0" w:uiPriority="0" w:unhideWhenUsed="0" w:qFormat="1"/>
-    <w:lsdException w:name="heading 1" w:semiHidden="0" w:uiPriority="9" w:unhideWhenUsed="0" w:qFormat="1"/>
-    <w:lsdException w:name="heading 2" w:uiPriority="9" w:qFormat="1"/>
-    <w:lsdException w:name="heading 3" w:uiPriority="9" w:qFormat="1"/>
-    <w:lsdException w:name="heading 4" w:uiPriority="9" w:qFormat="1"/>
-    <w:lsdException w:name="heading 5" w:uiPriority="9" w:qFormat="1"/>
-    <w:lsdException w:name="heading 6" w:uiPriority="9" w:qFormat="1"/>
-    <w:lsdException w:name="heading 7" w:uiPriority="9" w:qFormat="1"/>
-    <w:lsdException w:name="heading 8" w:uiPriority="9" w:qFormat="1"/>
-    <w:lsdException w:name="heading 9" w:uiPriority="9" w:qFormat="1"/>
-    <w:lsdException w:name="toc 1" w:uiPriority="39"/>
-    <w:lsdException w:name="toc 2" w:uiPriority="39"/>
-    <w:lsdException w:name="toc 3" w:uiPriority="39"/>
-    <w:lsdException w:name="toc 4" w:uiPriority="39"/>
-    <w:lsdException w:name="toc 5" w:uiPriority="39"/>
-    <w:lsdException w:name="toc 6" w:uiPriority="39"/>
-    <w:lsdException w:name="toc 7" w:uiPriority="39"/>
-    <w:lsdException w:name="toc 8" w:uiPriority="39"/>
-    <w:lsdException w:name="toc 9" w:uiPriority="39"/>
-    <w:lsdException w:name="caption" w:uiPriority="35" w:qFormat="1"/>
-    <w:lsdException w:name="Title" w:semiHidden="0" w:uiPriority="10" w:unhideWhenUsed="0" w:qFormat="1"/>
-    <w:lsdException w:name="Default Paragraph Font" w:uiPriority="1"/>
-    <w:lsdException w:name="Subtitle" w:semiHidden="0" w:uiPriority="11" w:unhideWhenUsed="0" w:qFormat="1"/>
-    <w:lsdException w:name="Strong" w:semiHidden="0" w:uiPriority="22" w:unhideWhenUsed="0" w:qFormat="1"/>
-    <w:lsdException w:name="Emphasis" w:semiHidden="0" w:uiPriority="20" w:unhideWhenUsed="0" w:qFormat="1"/>
-    <w:lsdException w:name="Table Grid" w:semiHidden="0" w:uiPriority="39" w:unhideWhenUsed="0"/>
-    <w:lsdException w:name="Placeholder Text" w:unhideWhenUsed="0"/>
-    <w:lsdException w:name="No Spacing" w:semiHidden="0" w:uiPriority="1" w:unhideWhenUsed="0" w:qFormat="1"/>
-    <w:lsdException w:name="Light Shading" w:semiHidden="0" w:uiPriority="60" w:unhideWhenUsed="0"/>
-    <w:lsdException w:name="Light List" w:semiHidden="0" w:uiPriority="61" w:unhideWhenUsed="0"/>
-    <w:lsdException w:name="Light Grid" w:semiHidden="0" w:uiPriority="62" w:unhideWhenUsed="0"/>
-    <w:lsdException w:name="Medium Shading 1" w:semiHidden="0" w:uiPriority="63" w:unhideWhenUsed="0"/>
-    <w:lsdException w:name="Medium Shading 2" w:semiHidden="0" w:uiPriority="64" w:unhideWhenUsed="0"/>
-    <w:lsdException w:name="Medium List 1" w:semiHidden="0" w:uiPriority="65" w:unhideWhenUsed="0"/>
-    <w:lsdException w:name="Medium List 2" w:semiHidden="0" w:uiPriority="66" w:unhideWhenUsed="0"/>
-    <w:lsdException w:name="Medium Grid 1" w:semiHidden="0" w:uiPriority="67" w:unhideWhenUsed="0"/>
-    <w:lsdException w:name="Medium Grid 2" w:semiHidden="0" w:uiPriority="68" w:unhideWhenUsed="0"/>
-    <w:lsdException w:name="Medium Grid 3" w:semiHidden="0" w:uiPriority="69" w:unhideWhenUsed="0"/>
-    <w:lsdException w:name="Dark List" w:semiHidden="0" w:uiPriority="70" w:unhideWhenUsed="0"/>
-    <w:lsdException w:name="Colorful Shading" w:semiHidden="0" w:uiPriority="71" w:unhideWhenUsed="0"/>
-    <w:lsdException w:name="Colorful List" w:semiHidden="0" w:uiPriority="72" w:unhideWhenUsed="0"/>
-    <w:lsdException w:name="Colorful Grid" w:semiHidden="0" w:uiPriority="73" w:unhideWhenUsed="0"/>
-    <w:lsdException w:name="Light Shading Accent 1" w:semiHidden="0" w:uiPriority="60" w:unhideWhenUsed="0"/>
-    <w:lsdException w:name="Light List Accent 1" w:semiHidden="0" w:uiPriority="61" w:unhideWhenUsed="0"/>
-    <w:lsdException w:name="Light Grid Accent 1" w:semiHidden="0" w:uiPriority="62" w:unhideWhenUsed="0"/>
-    <w:lsdException w:name="Medium Shading 1 Accent 1" w:semiHidden="0" w:uiPriority="63" w:unhideWhenUsed="0"/>
-    <w:lsdException w:name="Medium Shading 2 Accent 1" w:semiHidden="0" w:uiPriority="64" w:unhideWhenUsed="0"/>
-    <w:lsdException w:name="Medium List 1 Accent 1" w:semiHidden="0" w:uiPriority="65" w:unhideWhenUsed="0"/>
-    <w:lsdException w:name="Revision" w:unhideWhenUsed="0"/>
-    <w:lsdException w:name="List Paragraph" w:semiHidden="0" w:uiPriority="34" w:unhideWhenUsed="0" w:qFormat="1"/>
-    <w:lsdException w:name="Quote" w:semiHidden="0" w:uiPriority="29" w:unhideWhenUsed="0" w:qFormat="1"/>
-    <w:lsdException w:name="Intense Quote" w:semiHidden="0" w:uiPriority="30" w:unhideWhenUsed="0" w:qFormat="1"/>
-    <w:lsdException w:name="Medium List 2 Accent 1" w:semiHidden="0" w:uiPriority="66" w:unhideWhenUsed="0"/>
-    <w:lsdException w:name="Medium Grid 1 Accent 1" w:semiHidden="0" w:uiPriority="67" w:unhideWhenUsed="0"/>
-    <w:lsdException w:name="Medium Grid 2 Accent 1" w:semiHidden="0" w:uiPriority="68" w:unhideWhenUsed="0"/>
-    <w:lsdException w:name="Medium Grid 3 Accent 1" w:semiHidden="0" w:uiPriority="69" w:unhideWhenUsed="0"/>
-    <w:lsdException w:name="Dark List Accent 1" w:semiHidden="0" w:uiPriority="70" w:unhideWhenUsed="0"/>
-    <w:lsdException w:name="Colorful Shading Accent 1" w:semiHidden="0" w:uiPriority="71" w:unhideWhenUsed="0"/>
-    <w:lsdException w:name="Colorful List Accent 1" w:semiHidden="0" w:uiPriority="72" w:unhideWhenUsed="0"/>
-    <w:lsdException w:name="Colorful Grid Accent 1" w:semiHidden="0" w:uiPriority="73" w:unhideWhenUsed="0"/>
-    <w:lsdException w:name="Light Shading Accent 2" w:semiHidden="0" w:uiPriority="60" w:unhideWhenUsed="0"/>
-    <w:lsdException w:name="Light List Accent 2" w:semiHidden="0" w:uiPriority="61" w:unhideWhenUsed="0"/>
-    <w:lsdException w:name="Light Grid Accent 2" w:semiHidden="0" w:uiPriority="62" w:unhideWhenUsed="0"/>
-    <w:lsdException w:name="Medium Shading 1 Accent 2" w:semiHidden="0" w:uiPriority="63" w:unhideWhenUsed="0"/>
-    <w:lsdException w:name="Medium Shading 2 Accent 2" w:semiHidden="0" w:uiPriority="64" w:unhideWhenUsed="0"/>
-    <w:lsdException w:name="Medium List 1 Accent 2" w:semiHidden="0" w:uiPriority="65" w:unhideWhenUsed="0"/>
-    <w:lsdException w:name="Medium List 2 Accent 2" w:semiHidden="0" w:uiPriority="66" w:unhideWhenUsed="0"/>
-    <w:lsdException w:name="Medium Grid 1 Accent 2" w:semiHidden="0" w:uiPriority="67" w:unhideWhenUsed="0"/>
-    <w:lsdException w:name="Medium Grid 2 Accent 2" w:semiHidden="0" w:uiPriority="68" w:unhideWhenUsed="0"/>
-    <w:lsdException w:name="Medium Grid 3 Accent 2" w:semiHidden="0" w:uiPriority="69" w:unhideWhenUsed="0"/>
-    <w:lsdException w:name="Dark List Accent 2" w:semiHidden="0" w:uiPriority="70" w:unhideWhenUsed="0"/>
-    <w:lsdException w:name="Colorful Shading Accent 2" w:semiHidden="0" w:uiPriority="71" w:unhideWhenUsed="0"/>
-    <w:lsdException w:name="Colorful List Accent 2" w:semiHidden="0" w:uiPriority="72" w:unhideWhenUsed="0"/>
-    <w:lsdException w:name="Colorful Grid Accent 2" w:semiHidden="0" w:uiPriority="73" w:unhideWhenUsed="0"/>
-    <w:lsdException w:name="Light Shading Accent 3" w:semiHidden="0" w:uiPriority="60" w:unhideWhenUsed="0"/>
-    <w:lsdException w:name="Light List Accent 3" w:semiHidden="0" w:uiPriority="61" w:unhideWhenUsed="0"/>
-    <w:lsdException w:name="Light Grid Accent 3" w:semiHidden="0" w:uiPriority="62" w:unhideWhenUsed="0"/>
-    <w:lsdException w:name="Medium Shading 1 Accent 3" w:semiHidden="0" w:uiPriority="63" w:unhideWhenUsed="0"/>
-    <w:lsdException w:name="Medium Shading 2 Accent 3" w:semiHidden="0" w:uiPriority="64" w:unhideWhenUsed="0"/>
-    <w:lsdException w:name="Medium List 1 Accent 3" w:semiHidden="0" w:uiPriority="65" w:unhideWhenUsed="0"/>
-    <w:lsdException w:name="Medium List 2 Accent 3" w:semiHidden="0" w:uiPriority="66" w:unhideWhenUsed="0"/>
-    <w:lsdException w:name="Medium Grid 1 Accent 3" w:semiHidden="0" w:uiPriority="67" w:unhideWhenUsed="0"/>
-    <w:lsdException w:name="Medium Grid 2 Accent 3" w:semiHidden="0" w:uiPriority="68" w:unhideWhenUsed="0"/>
-    <w:lsdException w:name="Medium Grid 3 Accent 3" w:semiHidden="0" w:uiPriority="69" w:unhideWhenUsed="0"/>
-    <w:lsdException w:name="Dark List Accent 3" w:semiHidden="0" w:uiPriority="70" w:unhideWhenUsed="0"/>
-    <w:lsdException w:name="Colorful Shading Accent 3" w:semiHidden="0" w:uiPriority="71" w:unhideWhenUsed="0"/>
-    <w:lsdException w:name="Colorful List Accent 3" w:semiHidden="0" w:uiPriority="72" w:unhideWhenUsed="0"/>
-    <w:lsdException w:name="Colorful Grid Accent 3" w:semiHidden="0" w:uiPriority="73" w:unhideWhenUsed="0"/>
-    <w:lsdException w:name="Light Shading Accent 4" w:semiHidden="0" w:uiPriority="60" w:unhideWhenUsed="0"/>
-    <w:lsdException w:name="Light List Accent 4" w:semiHidden="0" w:uiPriority="61" w:unhideWhenUsed="0"/>
-    <w:lsdException w:name="Light Grid Accent 4" w:semiHidden="0" w:uiPriority="62" w:unhideWhenUsed="0"/>
-    <w:lsdException w:name="Medium Shading 1 Accent 4" w:semiHidden="0" w:uiPriority="63" w:unhideWhenUsed="0"/>
-    <w:lsdException w:name="Medium Shading 2 Accent 4" w:semiHidden="0" w:uiPriority="64" w:unhideWhenUsed="0"/>
-    <w:lsdException w:name="Medium List 1 Accent 4" w:semiHidden="0" w:uiPriority="65" w:unhideWhenUsed="0"/>
-    <w:lsdException w:name="Medium List 2 Accent 4" w:semiHidden="0" w:uiPriority="66" w:unhideWhenUsed="0"/>
-    <w:lsdException w:name="Medium Grid 1 Accent 4" w:semiHidden="0" w:uiPriority="67" w:unhideWhenUsed="0"/>
-    <w:lsdException w:name="Medium Grid 2 Accent 4" w:semiHidden="0" w:uiPriority="68" w:unhideWhenUsed="0"/>
-    <w:lsdException w:name="Medium Grid 3 Accent 4" w:semiHidden="0" w:uiPriority="69" w:unhideWhenUsed="0"/>
-    <w:lsdException w:name="Dark List Accent 4" w:semiHidden="0" w:uiPriority="70" w:unhideWhenUsed="0"/>
-    <w:lsdException w:name="Colorful Shading Accent 4" w:semiHidden="0" w:uiPriority="71" w:unhideWhenUsed="0"/>
-    <w:lsdException w:name="Colorful List Accent 4" w:semiHidden="0" w:uiPriority="72" w:unhideWhenUsed="0"/>
-    <w:lsdException w:name="Colorful Grid Accent 4" w:semiHidden="0" w:uiPriority="73" w:unhideWhenUsed="0"/>
-    <w:lsdException w:name="Light Shading Accent 5" w:semiHidden="0" w:uiPriority="60" w:unhideWhenUsed="0"/>
-    <w:lsdException w:name="Light List Accent 5" w:semiHidden="0" w:uiPriority="61" w:unhideWhenUsed="0"/>
-    <w:lsdException w:name="Light Grid Accent 5" w:semiHidden="0" w:uiPriority="62" w:unhideWhenUsed="0"/>
-    <w:lsdException w:name="Medium Shading 1 Accent 5" w:semiHidden="0" w:uiPriority="63" w:unhideWhenUsed="0"/>
-    <w:lsdException w:name="Medium Shading 2 Accent 5" w:semiHidden="0" w:uiPriority="64" w:unhideWhenUsed="0"/>
-    <w:lsdException w:name="Medium List 1 Accent 5" w:semiHidden="0" w:uiPriority="65" w:unhideWhenUsed="0"/>
-    <w:lsdException w:name="Medium List 2 Accent 5" w:semiHidden="0" w:uiPriority="66" w:unhideWhenUsed="0"/>
-    <w:lsdException w:name="Medium Grid 1 Accent 5" w:semiHidden="0" w:uiPriority="67" w:unhideWhenUsed="0"/>
-    <w:lsdException w:name="Medium Grid 2 Accent 5" w:semiHidden="0" w:uiPriority="68" w:unhideWhenUsed="0"/>
-    <w:lsdException w:name="Medium Grid 3 Accent 5" w:semiHidden="0" w:uiPriority="69" w:unhideWhenUsed="0"/>
-    <w:lsdException w:name="Dark List Accent 5" w:semiHidden="0" w:uiPriority="70" w:unhideWhenUsed="0"/>
-    <w:lsdException w:name="Colorful Shading Accent 5" w:semiHidden="0" w:uiPriority="71" w:unhideWhenUsed="0"/>
-    <w:lsdException w:name="Colorful List Accent 5" w:semiHidden="0" w:uiPriority="72" w:unhideWhenUsed="0"/>
-    <w:lsdException w:name="Colorful Grid Accent 5" w:semiHidden="0" w:uiPriority="73" w:unhideWhenUsed="0"/>
-    <w:lsdException w:name="Light Shading Accent 6" w:semiHidden="0" w:uiPriority="60" w:unhideWhenUsed="0"/>
-    <w:lsdException w:name="Light List Accent 6" w:semiHidden="0" w:uiPriority="61" w:unhideWhenUsed="0"/>
-    <w:lsdException w:name="Light Grid Accent 6" w:semiHidden="0" w:uiPriority="62" w:unhideWhenUsed="0"/>
-    <w:lsdException w:name="Medium Shading 1 Accent 6" w:semiHidden="0" w:uiPriority="63" w:unhideWhenUsed="0"/>
-    <w:lsdException w:name="Medium Shading 2 Accent 6" w:semiHidden="0" w:uiPriority="64" w:unhideWhenUsed="0"/>
-    <w:lsdException w:name="Medium List 1 Accent 6" w:semiHidden="0" w:uiPriority="65" w:unhideWhenUsed="0"/>
-    <w:lsdException w:name="Medium List 2 Accent 6" w:semiHidden="0" w:uiPriority="66" w:unhideWhenUsed="0"/>
-    <w:lsdException w:name="Medium Grid 1 Accent 6" w:semiHidden="0" w:uiPriority="67" w:unhideWhenUsed="0"/>
-    <w:lsdException w:name="Medium Grid 2 Accent 6" w:semiHidden="0" w:uiPriority="68" w:unhideWhenUsed="0"/>
-    <w:lsdException w:name="Medium Grid 3 Accent 6" w:semiHidden="0" w:uiPriority="69" w:unhideWhenUsed="0"/>
-    <w:lsdException w:name="Dark List Accent 6" w:semiHidden="0" w:uiPriority="70" w:unhideWhenUsed="0"/>
-    <w:lsdException w:name="Colorful Shading Accent 6" w:semiHidden="0" w:uiPriority="71" w:unhideWhenUsed="0"/>
-    <w:lsdException w:name="Colorful List Accent 6" w:semiHidden="0" w:uiPriority="72" w:unhideWhenUsed="0"/>
-    <w:lsdException w:name="Colorful Grid Accent 6" w:semiHidden="0" w:uiPriority="73" w:unhideWhenUsed="0"/>
-    <w:lsdException w:name="Subtle Emphasis" w:semiHidden="0" w:uiPriority="19" w:unhideWhenUsed="0" w:qFormat="1"/>
-    <w:lsdException w:name="Intense Emphasis" w:semiHidden="0" w:uiPriority="21" w:unhideWhenUsed="0" w:qFormat="1"/>
-    <w:lsdException w:name="Subtle Reference" w:semiHidden="0" w:uiPriority="31" w:unhideWhenUsed="0" w:qFormat="1"/>
-    <w:lsdException w:name="Intense Reference" w:semiHidden="0" w:uiPriority="32" w:unhideWhenUsed="0" w:qFormat="1"/>
-    <w:lsdException w:name="Book Title" w:semiHidden="0" w:uiPriority="33" w:unhideWhenUsed="0" w:qFormat="1"/>
-    <w:lsdException w:name="Bibliography" w:uiPriority="37"/>
-    <w:lsdException w:name="TOC Heading" w:uiPriority="39" w:qFormat="1"/>
-  </w:latentStyles>
-  <w:style w:type="paragraph" w:default="1" w:styleId="Normal">
-    <w:name w:val="Normal"/>
-    <w:qFormat/>
-    <w:rsid w:val="00A14BDB"/>
-    <w:pPr>
-      <w:spacing w:after="120" w:line="264" w:lineRule="auto"/>
-    </w:pPr>
-    <w:rPr>
-      <w:rFonts w:eastAsiaTheme="minorEastAsia"/>
-      <w:sz w:val="21"/>
-      <w:szCs w:val="21"/>
-    </w:rPr>
-  </w:style>
-  <w:style w:type="paragraph" w:styleId="Heading1">
-    <w:name w:val="heading 1"/>
-    <w:basedOn w:val="Normal"/>
-    <w:next w:val="Normal"/>
-    <w:link w:val="Heading1Char"/>
-    <w:uiPriority w:val="9"/>
-    <w:qFormat/>
-    <w:rsid w:val="001C321B"/>
-    <w:pPr>
-      <w:keepNext/>
-      <w:keepLines/>
-      <w:pBdr>
-        <w:bottom w:val="single" w:sz="4" w:space="1" w:color="4F81BD" w:themeColor="accent1"/>
-      </w:pBdr>
-      <w:spacing w:before="400" w:after="40" w:line="240" w:lineRule="auto"/>
-      <w:outlineLvl w:val="0"/>
-    </w:pPr>
-    <w:rPr>
-      <w:rFonts w:asciiTheme="majorHAnsi" w:eastAsiaTheme="majorEastAsia" w:hAnsiTheme="majorHAnsi" w:cstheme="majorBidi"/>
-      <w:color w:val="365F91" w:themeColor="accent1" w:themeShade="BF"/>
-      <w:sz w:val="36"/>
-      <w:szCs w:val="36"/>
-    </w:rPr>
-  </w:style>
-  <w:style w:type="paragraph" w:styleId="Heading2">
-    <w:name w:val="heading 2"/>
-    <w:basedOn w:val="Normal"/>
-    <w:next w:val="Normal"/>
-    <w:link w:val="Heading2Char"/>
-    <w:uiPriority w:val="9"/>
-    <w:unhideWhenUsed/>
-    <w:qFormat/>
-    <w:rsid w:val="002A1D31"/>
-    <w:pPr>
-      <w:keepNext/>
-      <w:keepLines/>
-      <w:spacing w:before="200" w:after="0"/>
-      <w:outlineLvl w:val="1"/>
-    </w:pPr>
-    <w:rPr>
-      <w:rFonts w:asciiTheme="majorHAnsi" w:eastAsiaTheme="majorEastAsia" w:hAnsiTheme="majorHAnsi" w:cstheme="majorBidi"/>
-      <w:b/>
-      <w:bCs/>
-      <w:color w:val="4F81BD" w:themeColor="accent1"/>
-      <w:sz w:val="26"/>
-      <w:szCs w:val="26"/>
-    </w:rPr>
-  </w:style>
-  <w:style w:type="paragraph" w:styleId="Heading3">
-    <w:name w:val="heading 3"/>
-    <w:basedOn w:val="Normal"/>
-    <w:next w:val="Normal"/>
-    <w:link w:val="Heading3Char"/>
-    <w:uiPriority w:val="9"/>
-    <w:unhideWhenUsed/>
-    <w:qFormat/>
-    <w:rsid w:val="007D17B9"/>
-    <w:pPr>
-      <w:keepNext/>
-      <w:keepLines/>
-      <w:spacing w:before="200" w:after="0"/>
-      <w:outlineLvl w:val="2"/>
-    </w:pPr>
-    <w:rPr>
-      <w:rFonts w:asciiTheme="majorHAnsi" w:eastAsiaTheme="majorEastAsia" w:hAnsiTheme="majorHAnsi" w:cstheme="majorBidi"/>
-      <w:b/>
-      <w:bCs/>
-      <w:color w:val="4F81BD" w:themeColor="accent1"/>
-    </w:rPr>
-  </w:style>
-  <w:style w:type="character" w:default="1" w:styleId="DefaultParagraphFont">
-    <w:name w:val="Default Paragraph Font"/>
-    <w:uiPriority w:val="1"/>
-    <w:semiHidden/>
-    <w:unhideWhenUsed/>
-  </w:style>
-  <w:style w:type="table" w:default="1" w:styleId="TableNormal">
-    <w:name w:val="Normal Table"/>
-    <w:uiPriority w:val="99"/>
-    <w:semiHidden/>
-    <w:unhideWhenUsed/>
-    <w:tblPr>
-      <w:tblInd w:w="0" w:type="dxa"/>
-      <w:tblCellMar>
-        <w:top w:w="0" w:type="dxa"/>
-        <w:left w:w="108" w:type="dxa"/>
-        <w:bottom w:w="0" w:type="dxa"/>
-        <w:right w:w="108" w:type="dxa"/>
-      </w:tblCellMar>
-    </w:tblPr>
-  </w:style>
-  <w:style w:type="numbering" w:default="1" w:styleId="NoList">
-    <w:name w:val="No List"/>
-    <w:uiPriority w:val="99"/>
-    <w:semiHidden/>
-    <w:unhideWhenUsed/>
-  </w:style>
-  <w:style w:type="paragraph" w:styleId="BalloonText">
-    <w:name w:val="Balloon Text"/>
-    <w:basedOn w:val="Normal"/>
-    <w:link w:val="BalloonTextChar"/>
-    <w:uiPriority w:val="99"/>
-    <w:semiHidden/>
-    <w:unhideWhenUsed/>
-    <w:rsid w:val="00A14BDB"/>
-    <w:pPr>
-      <w:spacing w:after="0" w:line="240" w:lineRule="auto"/>
-    </w:pPr>
-    <w:rPr>
-      <w:rFonts w:ascii="Tahoma" w:hAnsi="Tahoma" w:cs="Tahoma"/>
-      <w:sz w:val="16"/>
-      <w:szCs w:val="16"/>
-    </w:rPr>
-  </w:style>
-  <w:style w:type="character" w:customStyle="1" w:styleId="BalloonTextChar">
-    <w:name w:val="Balloon Text Char"/>
-    <w:basedOn w:val="DefaultParagraphFont"/>
-    <w:link w:val="BalloonText"/>
-    <w:uiPriority w:val="99"/>
-    <w:semiHidden/>
-    <w:rsid w:val="00A14BDB"/>
-    <w:rPr>
-      <w:rFonts w:ascii="Tahoma" w:eastAsiaTheme="minorEastAsia" w:hAnsi="Tahoma" w:cs="Tahoma"/>
-      <w:sz w:val="16"/>
-      <w:szCs w:val="16"/>
-    </w:rPr>
-  </w:style>
-  <w:style w:type="character" w:customStyle="1" w:styleId="Heading1Char">
-    <w:name w:val="Heading 1 Char"/>
-    <w:basedOn w:val="DefaultParagraphFont"/>
-    <w:link w:val="Heading1"/>
-    <w:uiPriority w:val="9"/>
-    <w:rsid w:val="001C321B"/>
-    <w:rPr>
-      <w:rFonts w:asciiTheme="majorHAnsi" w:eastAsiaTheme="majorEastAsia" w:hAnsiTheme="majorHAnsi" w:cstheme="majorBidi"/>
-      <w:color w:val="365F91" w:themeColor="accent1" w:themeShade="BF"/>
-      <w:sz w:val="36"/>
-      <w:szCs w:val="36"/>
-    </w:rPr>
-  </w:style>
-  <w:style w:type="paragraph" w:styleId="ListParagraph">
-    <w:name w:val="List Paragraph"/>
-    <w:basedOn w:val="Normal"/>
-    <w:uiPriority w:val="34"/>
-    <w:qFormat/>
-    <w:rsid w:val="001C321B"/>
-    <w:pPr>
-      <w:spacing w:after="200" w:line="276" w:lineRule="auto"/>
-      <w:ind w:left="720"/>
-      <w:contextualSpacing/>
-    </w:pPr>
-    <w:rPr>
-      <w:rFonts w:eastAsiaTheme="minorHAnsi"/>
-      <w:sz w:val="22"/>
-      <w:szCs w:val="22"/>
-    </w:rPr>
-  </w:style>
-  <w:style w:type="character" w:customStyle="1" w:styleId="Heading2Char">
-    <w:name w:val="Heading 2 Char"/>
-    <w:basedOn w:val="DefaultParagraphFont"/>
-    <w:link w:val="Heading2"/>
-    <w:uiPriority w:val="9"/>
-    <w:rsid w:val="002A1D31"/>
-    <w:rPr>
-      <w:rFonts w:asciiTheme="majorHAnsi" w:eastAsiaTheme="majorEastAsia" w:hAnsiTheme="majorHAnsi" w:cstheme="majorBidi"/>
-      <w:b/>
-      <w:bCs/>
-      <w:color w:val="4F81BD" w:themeColor="accent1"/>
-      <w:sz w:val="26"/>
-      <w:szCs w:val="26"/>
-    </w:rPr>
-  </w:style>
-  <w:style w:type="table" w:styleId="TableGrid">
-    <w:name w:val="Table Grid"/>
-    <w:basedOn w:val="TableNormal"/>
-    <w:uiPriority w:val="39"/>
-    <w:rsid w:val="002A1D31"/>
-    <w:pPr>
-      <w:spacing w:after="0" w:line="240" w:lineRule="auto"/>
-    </w:pPr>
-    <w:tblPr>
-      <w:tblInd w:w="0" w:type="dxa"/>
-      <w:tblBorders>
-        <w:top w:val="single" w:sz="4" w:space="0" w:color="auto"/>
-        <w:left w:val="single" w:sz="4" w:space="0" w:color="auto"/>
-        <w:bottom w:val="single" w:sz="4" w:space="0" w:color="auto"/>
-        <w:right w:val="single" w:sz="4" w:space="0" w:color="auto"/>
-        <w:insideH w:val="single" w:sz="4" w:space="0" w:color="auto"/>
-        <w:insideV w:val="single" w:sz="4" w:space="0" w:color="auto"/>
-      </w:tblBorders>
-      <w:tblCellMar>
-        <w:top w:w="0" w:type="dxa"/>
-        <w:left w:w="108" w:type="dxa"/>
-        <w:bottom w:w="0" w:type="dxa"/>
-        <w:right w:w="108" w:type="dxa"/>
-      </w:tblCellMar>
-    </w:tblPr>
-  </w:style>
-  <w:style w:type="paragraph" w:customStyle="1" w:styleId="Default">
-    <w:name w:val="Default"/>
-    <w:rsid w:val="00AF7EDD"/>
-    <w:pPr>
-      <w:autoSpaceDE w:val="0"/>
-      <w:autoSpaceDN w:val="0"/>
-      <w:adjustRightInd w:val="0"/>
-      <w:spacing w:after="0" w:line="240" w:lineRule="auto"/>
-    </w:pPr>
-    <w:rPr>
-      <w:rFonts w:ascii="Calibri" w:hAnsi="Calibri" w:cs="Calibri"/>
-      <w:color w:val="000000"/>
-      <w:sz w:val="24"/>
-      <w:szCs w:val="24"/>
-    </w:rPr>
-  </w:style>
-  <w:style w:type="paragraph" w:styleId="TOCHeading">
-    <w:name w:val="TOC Heading"/>
-    <w:basedOn w:val="Heading1"/>
-    <w:next w:val="Normal"/>
-    <w:uiPriority w:val="39"/>
-    <w:semiHidden/>
-    <w:unhideWhenUsed/>
-    <w:qFormat/>
-    <w:rsid w:val="0035208F"/>
-    <w:pPr>
-      <w:pBdr>
-        <w:bottom w:val="none" w:sz="0" w:space="0" w:color="auto"/>
-      </w:pBdr>
-      <w:spacing w:before="480" w:after="0" w:line="276" w:lineRule="auto"/>
-      <w:outlineLvl w:val="9"/>
-    </w:pPr>
-    <w:rPr>
-      <w:b/>
-      <w:bCs/>
-      <w:sz w:val="28"/>
-      <w:szCs w:val="28"/>
-      <w:lang w:val="en-US" w:eastAsia="ja-JP"/>
-    </w:rPr>
-  </w:style>
-  <w:style w:type="paragraph" w:styleId="TOC1">
-    <w:name w:val="toc 1"/>
-    <w:basedOn w:val="Normal"/>
-    <w:next w:val="Normal"/>
-    <w:autoRedefine/>
-    <w:uiPriority w:val="39"/>
-    <w:unhideWhenUsed/>
-    <w:rsid w:val="0035208F"/>
-    <w:pPr>
-      <w:spacing w:after="100"/>
-    </w:pPr>
-  </w:style>
-  <w:style w:type="paragraph" w:styleId="TOC2">
-    <w:name w:val="toc 2"/>
-    <w:basedOn w:val="Normal"/>
-    <w:next w:val="Normal"/>
-    <w:autoRedefine/>
-    <w:uiPriority w:val="39"/>
-    <w:unhideWhenUsed/>
-    <w:rsid w:val="0035208F"/>
-    <w:pPr>
-      <w:spacing w:after="100"/>
-      <w:ind w:left="210"/>
-    </w:pPr>
-  </w:style>
-  <w:style w:type="character" w:styleId="Hyperlink">
-    <w:name w:val="Hyperlink"/>
-    <w:basedOn w:val="DefaultParagraphFont"/>
-    <w:uiPriority w:val="99"/>
-    <w:unhideWhenUsed/>
-    <w:rsid w:val="0035208F"/>
-    <w:rPr>
-      <w:color w:val="0000FF" w:themeColor="hyperlink"/>
-      <w:u w:val="single"/>
-    </w:rPr>
-  </w:style>
-  <w:style w:type="paragraph" w:styleId="Header">
-    <w:name w:val="header"/>
-    <w:basedOn w:val="Normal"/>
-    <w:link w:val="HeaderChar"/>
-    <w:uiPriority w:val="99"/>
-    <w:unhideWhenUsed/>
-    <w:rsid w:val="00602700"/>
-    <w:pPr>
-      <w:tabs>
-        <w:tab w:val="center" w:pos="4680"/>
-        <w:tab w:val="right" w:pos="9360"/>
-      </w:tabs>
-      <w:spacing w:after="0" w:line="240" w:lineRule="auto"/>
-    </w:pPr>
-  </w:style>
-  <w:style w:type="character" w:customStyle="1" w:styleId="HeaderChar">
-    <w:name w:val="Header Char"/>
-    <w:basedOn w:val="DefaultParagraphFont"/>
-    <w:link w:val="Header"/>
-    <w:uiPriority w:val="99"/>
-    <w:rsid w:val="00602700"/>
-    <w:rPr>
-      <w:rFonts w:eastAsiaTheme="minorEastAsia"/>
-      <w:sz w:val="21"/>
-      <w:szCs w:val="21"/>
-    </w:rPr>
-  </w:style>
-  <w:style w:type="paragraph" w:styleId="Footer">
-    <w:name w:val="footer"/>
-    <w:basedOn w:val="Normal"/>
-    <w:link w:val="FooterChar"/>
-    <w:uiPriority w:val="99"/>
-    <w:unhideWhenUsed/>
-    <w:rsid w:val="00602700"/>
-    <w:pPr>
-      <w:tabs>
-        <w:tab w:val="center" w:pos="4680"/>
-        <w:tab w:val="right" w:pos="9360"/>
-      </w:tabs>
-      <w:spacing w:after="0" w:line="240" w:lineRule="auto"/>
-    </w:pPr>
-  </w:style>
-  <w:style w:type="character" w:customStyle="1" w:styleId="FooterChar">
-    <w:name w:val="Footer Char"/>
-    <w:basedOn w:val="DefaultParagraphFont"/>
-    <w:link w:val="Footer"/>
-    <w:uiPriority w:val="99"/>
-    <w:rsid w:val="00602700"/>
-    <w:rPr>
-      <w:rFonts w:eastAsiaTheme="minorEastAsia"/>
-      <w:sz w:val="21"/>
-      <w:szCs w:val="21"/>
-    </w:rPr>
-  </w:style>
-  <w:style w:type="character" w:customStyle="1" w:styleId="Heading3Char">
-    <w:name w:val="Heading 3 Char"/>
-    <w:basedOn w:val="DefaultParagraphFont"/>
-    <w:link w:val="Heading3"/>
+  <w:style w:type="character" w:customStyle="1" w:styleId="Titre3Car">
+    <w:name w:val="Titre 3 Car"/>
+    <w:basedOn w:val="Policepardfaut"/>
+    <w:link w:val="Titre3"/>
     <w:uiPriority w:val="9"/>
     <w:rsid w:val="007D17B9"/>
     <w:rPr>
@@ -23435,7 +23195,7 @@
 </file>
 
 <file path=customXml/itemProps1.xml><?xml version="1.0" encoding="utf-8"?>
-<ds:datastoreItem xmlns:ds="http://schemas.openxmlformats.org/officeDocument/2006/customXml" ds:itemID="{6358BC8E-3725-41DD-998A-BCE0522C13C4}">
+<ds:datastoreItem xmlns:ds="http://schemas.openxmlformats.org/officeDocument/2006/customXml" ds:itemID="{9BAA23FD-7A6C-458F-8594-D805020D9240}">
   <ds:schemaRefs>
     <ds:schemaRef ds:uri="http://schemas.openxmlformats.org/officeDocument/2006/bibliography"/>
   </ds:schemaRefs>

</xml_diff>

<commit_message>
Glossaire terminé et j'ai ajouté des trucs d'Abdou qui manquaient avec correction
</commit_message>
<xml_diff>
--- a/rapport/rapport final.docx
+++ b/rapport/rapport final.docx
@@ -130,6 +130,7 @@
           <w:szCs w:val="60"/>
         </w:rPr>
       </w:pPr>
+      <w:proofErr w:type="spellStart"/>
       <w:r>
         <w:rPr>
           <w:b/>
@@ -139,6 +140,7 @@
         </w:rPr>
         <w:t>PlanIFTiCateur</w:t>
       </w:r>
+      <w:proofErr w:type="spellEnd"/>
     </w:p>
     <w:p>
       <w:pPr>
@@ -324,7 +326,23 @@
           <w:sz w:val="23"/>
           <w:szCs w:val="23"/>
         </w:rPr>
-        <w:t xml:space="preserve">M. Jonathan Gaudreault </w:t>
+        <w:t xml:space="preserve">M. Jonathan </w:t>
+      </w:r>
+      <w:proofErr w:type="spellStart"/>
+      <w:r>
+        <w:rPr>
+          <w:sz w:val="23"/>
+          <w:szCs w:val="23"/>
+        </w:rPr>
+        <w:t>Gaudreault</w:t>
+      </w:r>
+      <w:proofErr w:type="spellEnd"/>
+      <w:r>
+        <w:rPr>
+          <w:sz w:val="23"/>
+          <w:szCs w:val="23"/>
+        </w:rPr>
+        <w:t xml:space="preserve"> </w:t>
       </w:r>
     </w:p>
     <w:p>
@@ -374,12 +392,21 @@
           <w:szCs w:val="23"/>
         </w:rPr>
       </w:pPr>
+      <w:proofErr w:type="spellStart"/>
       <w:r>
         <w:rPr>
           <w:sz w:val="23"/>
           <w:szCs w:val="23"/>
         </w:rPr>
-        <w:t>Chayer, Philippe</w:t>
+        <w:t>Chayer</w:t>
+      </w:r>
+      <w:proofErr w:type="spellEnd"/>
+      <w:r>
+        <w:rPr>
+          <w:sz w:val="23"/>
+          <w:szCs w:val="23"/>
+        </w:rPr>
+        <w:t>, Philippe</w:t>
       </w:r>
       <w:r>
         <w:rPr>
@@ -442,31 +469,34 @@
           <w:lang w:val="en-CA"/>
         </w:rPr>
       </w:pPr>
+      <w:proofErr w:type="spellStart"/>
       <w:r>
         <w:rPr>
           <w:sz w:val="23"/>
           <w:szCs w:val="23"/>
           <w:lang w:val="en-CA"/>
         </w:rPr>
-        <w:t>Khouma, Abdou</w:t>
-      </w:r>
-    </w:p>
-    <w:p>
-      <w:pPr>
+        <w:t>Khouma</w:t>
+      </w:r>
+      <w:proofErr w:type="spellEnd"/>
+      <w:r>
         <w:rPr>
           <w:sz w:val="23"/>
           <w:szCs w:val="23"/>
           <w:lang w:val="en-CA"/>
         </w:rPr>
-      </w:pPr>
+        <w:t xml:space="preserve">, </w:t>
+      </w:r>
+      <w:proofErr w:type="spellStart"/>
       <w:r>
         <w:rPr>
           <w:sz w:val="23"/>
           <w:szCs w:val="23"/>
           <w:lang w:val="en-CA"/>
         </w:rPr>
-        <w:t>Gadoury, Gabriel</w:t>
-      </w:r>
+        <w:t>Abdou</w:t>
+      </w:r>
+      <w:proofErr w:type="spellEnd"/>
     </w:p>
     <w:p>
       <w:pPr>
@@ -476,14 +506,69 @@
           <w:lang w:val="en-CA"/>
         </w:rPr>
       </w:pPr>
+      <w:proofErr w:type="spellStart"/>
       <w:r>
         <w:rPr>
           <w:sz w:val="23"/>
           <w:szCs w:val="23"/>
           <w:lang w:val="en-CA"/>
         </w:rPr>
-        <w:t>Yeo, Clotioloman Yann</w:t>
-      </w:r>
+        <w:t>Gadoury</w:t>
+      </w:r>
+      <w:proofErr w:type="spellEnd"/>
+      <w:r>
+        <w:rPr>
+          <w:sz w:val="23"/>
+          <w:szCs w:val="23"/>
+          <w:lang w:val="en-CA"/>
+        </w:rPr>
+        <w:t>, Gabriel</w:t>
+      </w:r>
+    </w:p>
+    <w:p>
+      <w:pPr>
+        <w:rPr>
+          <w:sz w:val="23"/>
+          <w:szCs w:val="23"/>
+          <w:lang w:val="en-CA"/>
+        </w:rPr>
+      </w:pPr>
+      <w:r>
+        <w:rPr>
+          <w:sz w:val="23"/>
+          <w:szCs w:val="23"/>
+          <w:lang w:val="en-CA"/>
+        </w:rPr>
+        <w:t xml:space="preserve">Yeo, </w:t>
+      </w:r>
+      <w:proofErr w:type="spellStart"/>
+      <w:r>
+        <w:rPr>
+          <w:sz w:val="23"/>
+          <w:szCs w:val="23"/>
+          <w:lang w:val="en-CA"/>
+        </w:rPr>
+        <w:t>Clotioloman</w:t>
+      </w:r>
+      <w:proofErr w:type="spellEnd"/>
+      <w:r>
+        <w:rPr>
+          <w:sz w:val="23"/>
+          <w:szCs w:val="23"/>
+          <w:lang w:val="en-CA"/>
+        </w:rPr>
+        <w:t xml:space="preserve"> </w:t>
+      </w:r>
+      <w:proofErr w:type="spellStart"/>
+      <w:r>
+        <w:rPr>
+          <w:sz w:val="23"/>
+          <w:szCs w:val="23"/>
+          <w:lang w:val="en-CA"/>
+        </w:rPr>
+        <w:t>Yann</w:t>
+      </w:r>
+      <w:proofErr w:type="spellEnd"/>
     </w:p>
     <w:sdt>
       <w:sdtPr>
@@ -551,7 +636,7 @@
           <w:r>
             <w:fldChar w:fldCharType="separate"/>
           </w:r>
-          <w:hyperlink w:anchor="_Toc410296426" w:history="1">
+          <w:hyperlink w:anchor="_Toc410641129" w:history="1">
             <w:r>
               <w:rPr>
                 <w:rStyle w:val="Hyperlink"/>
@@ -578,7 +663,7 @@
                 <w:noProof/>
                 <w:webHidden/>
               </w:rPr>
-              <w:instrText xml:space="preserve"> PAGEREF _Toc410296426 \h </w:instrText>
+              <w:instrText xml:space="preserve"> PAGEREF _Toc410641129 \h </w:instrText>
             </w:r>
             <w:r>
               <w:rPr>
@@ -598,7 +683,7 @@
                 <w:noProof/>
                 <w:webHidden/>
               </w:rPr>
-              <w:t>3</w:t>
+              <w:t>4</w:t>
             </w:r>
             <w:r>
               <w:rPr>
@@ -622,7 +707,7 @@
               <w:lang w:eastAsia="fr-CA"/>
             </w:rPr>
           </w:pPr>
-          <w:hyperlink w:anchor="_Toc410296427" w:history="1">
+          <w:hyperlink w:anchor="_Toc410641130" w:history="1">
             <w:r>
               <w:rPr>
                 <w:rStyle w:val="Hyperlink"/>
@@ -657,7 +742,7 @@
                 <w:noProof/>
                 <w:webHidden/>
               </w:rPr>
-              <w:instrText xml:space="preserve"> PAGEREF _Toc410296427 \h </w:instrText>
+              <w:instrText xml:space="preserve"> PAGEREF _Toc410641130 \h </w:instrText>
             </w:r>
             <w:r>
               <w:rPr>
@@ -677,7 +762,7 @@
                 <w:noProof/>
                 <w:webHidden/>
               </w:rPr>
-              <w:t>4</w:t>
+              <w:t>5</w:t>
             </w:r>
             <w:r>
               <w:rPr>
@@ -701,13 +786,13 @@
               <w:lang w:eastAsia="fr-CA"/>
             </w:rPr>
           </w:pPr>
-          <w:hyperlink w:anchor="_Toc410296428" w:history="1">
+          <w:hyperlink w:anchor="_Toc410641131" w:history="1">
             <w:r>
               <w:rPr>
                 <w:rStyle w:val="Hyperlink"/>
                 <w:noProof/>
               </w:rPr>
-              <w:t>I) Modélisation domaines d’affaires</w:t>
+              <w:t>I) Modélisation du domaine d’affaires</w:t>
             </w:r>
             <w:r>
               <w:rPr>
@@ -728,7 +813,7 @@
                 <w:noProof/>
                 <w:webHidden/>
               </w:rPr>
-              <w:instrText xml:space="preserve"> PAGEREF _Toc410296428 \h </w:instrText>
+              <w:instrText xml:space="preserve"> PAGEREF _Toc410641131 \h </w:instrText>
             </w:r>
             <w:r>
               <w:rPr>
@@ -748,7 +833,79 @@
                 <w:noProof/>
                 <w:webHidden/>
               </w:rPr>
-              <w:t>5</w:t>
+              <w:t>6</w:t>
+            </w:r>
+            <w:r>
+              <w:rPr>
+                <w:noProof/>
+                <w:webHidden/>
+              </w:rPr>
+              <w:fldChar w:fldCharType="end"/>
+            </w:r>
+          </w:hyperlink>
+        </w:p>
+        <w:p>
+          <w:pPr>
+            <w:pStyle w:val="TOC2"/>
+            <w:tabs>
+              <w:tab w:val="right" w:leader="dot" w:pos="8630"/>
+            </w:tabs>
+            <w:rPr>
+              <w:noProof/>
+              <w:sz w:val="22"/>
+              <w:szCs w:val="22"/>
+              <w:lang w:eastAsia="fr-CA"/>
+            </w:rPr>
+          </w:pPr>
+          <w:hyperlink w:anchor="_Toc410641132" w:history="1">
+            <w:r>
+              <w:rPr>
+                <w:rStyle w:val="Hyperlink"/>
+                <w:rFonts w:ascii="Calibri" w:hAnsi="Calibri"/>
+                <w:noProof/>
+              </w:rPr>
+              <w:t>Modèle d'affaires</w:t>
+            </w:r>
+            <w:r>
+              <w:rPr>
+                <w:noProof/>
+                <w:webHidden/>
+              </w:rPr>
+              <w:tab/>
+            </w:r>
+            <w:r>
+              <w:rPr>
+                <w:noProof/>
+                <w:webHidden/>
+              </w:rPr>
+              <w:fldChar w:fldCharType="begin"/>
+            </w:r>
+            <w:r>
+              <w:rPr>
+                <w:noProof/>
+                <w:webHidden/>
+              </w:rPr>
+              <w:instrText xml:space="preserve"> PAGEREF _Toc410641132 \h </w:instrText>
+            </w:r>
+            <w:r>
+              <w:rPr>
+                <w:noProof/>
+                <w:webHidden/>
+              </w:rPr>
+            </w:r>
+            <w:r>
+              <w:rPr>
+                <w:noProof/>
+                <w:webHidden/>
+              </w:rPr>
+              <w:fldChar w:fldCharType="separate"/>
+            </w:r>
+            <w:r>
+              <w:rPr>
+                <w:noProof/>
+                <w:webHidden/>
+              </w:rPr>
+              <w:t>6</w:t>
             </w:r>
             <w:r>
               <w:rPr>
@@ -772,7 +929,7 @@
               <w:lang w:eastAsia="fr-CA"/>
             </w:rPr>
           </w:pPr>
-          <w:hyperlink w:anchor="_Toc410296429" w:history="1">
+          <w:hyperlink w:anchor="_Toc410641133" w:history="1">
             <w:r>
               <w:rPr>
                 <w:rStyle w:val="Hyperlink"/>
@@ -799,7 +956,7 @@
                 <w:noProof/>
                 <w:webHidden/>
               </w:rPr>
-              <w:instrText xml:space="preserve"> PAGEREF _Toc410296429 \h </w:instrText>
+              <w:instrText xml:space="preserve"> PAGEREF _Toc410641133 \h </w:instrText>
             </w:r>
             <w:r>
               <w:rPr>
@@ -819,7 +976,7 @@
                 <w:noProof/>
                 <w:webHidden/>
               </w:rPr>
-              <w:t>6</w:t>
+              <w:t>7</w:t>
             </w:r>
             <w:r>
               <w:rPr>
@@ -843,7 +1000,7 @@
               <w:lang w:eastAsia="fr-CA"/>
             </w:rPr>
           </w:pPr>
-          <w:hyperlink w:anchor="_Toc410296430" w:history="1">
+          <w:hyperlink w:anchor="_Toc410641134" w:history="1">
             <w:r>
               <w:rPr>
                 <w:rStyle w:val="Hyperlink"/>
@@ -870,7 +1027,7 @@
                 <w:noProof/>
                 <w:webHidden/>
               </w:rPr>
-              <w:instrText xml:space="preserve"> PAGEREF _Toc410296430 \h </w:instrText>
+              <w:instrText xml:space="preserve"> PAGEREF _Toc410641134 \h </w:instrText>
             </w:r>
             <w:r>
               <w:rPr>
@@ -890,7 +1047,7 @@
                 <w:noProof/>
                 <w:webHidden/>
               </w:rPr>
-              <w:t>6</w:t>
+              <w:t>7</w:t>
             </w:r>
             <w:r>
               <w:rPr>
@@ -914,7 +1071,7 @@
               <w:lang w:eastAsia="fr-CA"/>
             </w:rPr>
           </w:pPr>
-          <w:hyperlink w:anchor="_Toc410296431" w:history="1">
+          <w:hyperlink w:anchor="_Toc410641135" w:history="1">
             <w:r>
               <w:rPr>
                 <w:rStyle w:val="Hyperlink"/>
@@ -941,7 +1098,7 @@
                 <w:noProof/>
                 <w:webHidden/>
               </w:rPr>
-              <w:instrText xml:space="preserve"> PAGEREF _Toc410296431 \h </w:instrText>
+              <w:instrText xml:space="preserve"> PAGEREF _Toc410641135 \h </w:instrText>
             </w:r>
             <w:r>
               <w:rPr>
@@ -961,7 +1118,78 @@
                 <w:noProof/>
                 <w:webHidden/>
               </w:rPr>
-              <w:t>7</w:t>
+              <w:t>8</w:t>
+            </w:r>
+            <w:r>
+              <w:rPr>
+                <w:noProof/>
+                <w:webHidden/>
+              </w:rPr>
+              <w:fldChar w:fldCharType="end"/>
+            </w:r>
+          </w:hyperlink>
+        </w:p>
+        <w:p>
+          <w:pPr>
+            <w:pStyle w:val="TOC3"/>
+            <w:tabs>
+              <w:tab w:val="right" w:leader="dot" w:pos="8630"/>
+            </w:tabs>
+            <w:rPr>
+              <w:noProof/>
+              <w:sz w:val="22"/>
+              <w:szCs w:val="22"/>
+              <w:lang w:eastAsia="fr-CA"/>
+            </w:rPr>
+          </w:pPr>
+          <w:hyperlink w:anchor="_Toc410641136" w:history="1">
+            <w:r>
+              <w:rPr>
+                <w:rStyle w:val="Hyperlink"/>
+                <w:noProof/>
+              </w:rPr>
+              <w:t>DSS – Placer un cours à l’horaire</w:t>
+            </w:r>
+            <w:r>
+              <w:rPr>
+                <w:noProof/>
+                <w:webHidden/>
+              </w:rPr>
+              <w:tab/>
+            </w:r>
+            <w:r>
+              <w:rPr>
+                <w:noProof/>
+                <w:webHidden/>
+              </w:rPr>
+              <w:fldChar w:fldCharType="begin"/>
+            </w:r>
+            <w:r>
+              <w:rPr>
+                <w:noProof/>
+                <w:webHidden/>
+              </w:rPr>
+              <w:instrText xml:space="preserve"> PAGEREF _Toc410641136 \h </w:instrText>
+            </w:r>
+            <w:r>
+              <w:rPr>
+                <w:noProof/>
+                <w:webHidden/>
+              </w:rPr>
+            </w:r>
+            <w:r>
+              <w:rPr>
+                <w:noProof/>
+                <w:webHidden/>
+              </w:rPr>
+              <w:fldChar w:fldCharType="separate"/>
+            </w:r>
+            <w:r>
+              <w:rPr>
+                <w:noProof/>
+                <w:webHidden/>
+              </w:rPr>
+              <w:t>9</w:t>
             </w:r>
             <w:r>
               <w:rPr>
@@ -985,7 +1213,7 @@
               <w:lang w:eastAsia="fr-CA"/>
             </w:rPr>
           </w:pPr>
-          <w:hyperlink w:anchor="_Toc410296432" w:history="1">
+          <w:hyperlink w:anchor="_Toc410641137" w:history="1">
             <w:r>
               <w:rPr>
                 <w:rStyle w:val="Hyperlink"/>
@@ -1012,7 +1240,7 @@
                 <w:noProof/>
                 <w:webHidden/>
               </w:rPr>
-              <w:instrText xml:space="preserve"> PAGEREF _Toc410296432 \h </w:instrText>
+              <w:instrText xml:space="preserve"> PAGEREF _Toc410641137 \h </w:instrText>
             </w:r>
             <w:r>
               <w:rPr>
@@ -1032,7 +1260,78 @@
                 <w:noProof/>
                 <w:webHidden/>
               </w:rPr>
-              <w:t>9</w:t>
+              <w:t>10</w:t>
+            </w:r>
+            <w:r>
+              <w:rPr>
+                <w:noProof/>
+                <w:webHidden/>
+              </w:rPr>
+              <w:fldChar w:fldCharType="end"/>
+            </w:r>
+          </w:hyperlink>
+        </w:p>
+        <w:p>
+          <w:pPr>
+            <w:pStyle w:val="TOC3"/>
+            <w:tabs>
+              <w:tab w:val="right" w:leader="dot" w:pos="8630"/>
+            </w:tabs>
+            <w:rPr>
+              <w:noProof/>
+              <w:sz w:val="22"/>
+              <w:szCs w:val="22"/>
+              <w:lang w:eastAsia="fr-CA"/>
+            </w:rPr>
+          </w:pPr>
+          <w:hyperlink w:anchor="_Toc410641138" w:history="1">
+            <w:r>
+              <w:rPr>
+                <w:rStyle w:val="Hyperlink"/>
+                <w:noProof/>
+              </w:rPr>
+              <w:t>DSS – Importer les fichiers contenant les activités du cours</w:t>
+            </w:r>
+            <w:r>
+              <w:rPr>
+                <w:noProof/>
+                <w:webHidden/>
+              </w:rPr>
+              <w:tab/>
+            </w:r>
+            <w:r>
+              <w:rPr>
+                <w:noProof/>
+                <w:webHidden/>
+              </w:rPr>
+              <w:fldChar w:fldCharType="begin"/>
+            </w:r>
+            <w:r>
+              <w:rPr>
+                <w:noProof/>
+                <w:webHidden/>
+              </w:rPr>
+              <w:instrText xml:space="preserve"> PAGEREF _Toc410641138 \h </w:instrText>
+            </w:r>
+            <w:r>
+              <w:rPr>
+                <w:noProof/>
+                <w:webHidden/>
+              </w:rPr>
+            </w:r>
+            <w:r>
+              <w:rPr>
+                <w:noProof/>
+                <w:webHidden/>
+              </w:rPr>
+              <w:fldChar w:fldCharType="separate"/>
+            </w:r>
+            <w:r>
+              <w:rPr>
+                <w:noProof/>
+                <w:webHidden/>
+              </w:rPr>
+              <w:t>11</w:t>
             </w:r>
             <w:r>
               <w:rPr>
@@ -1056,7 +1355,7 @@
               <w:lang w:eastAsia="fr-CA"/>
             </w:rPr>
           </w:pPr>
-          <w:hyperlink w:anchor="_Toc410296433" w:history="1">
+          <w:hyperlink w:anchor="_Toc410641139" w:history="1">
             <w:r>
               <w:rPr>
                 <w:rStyle w:val="Hyperlink"/>
@@ -1083,7 +1382,7 @@
                 <w:noProof/>
                 <w:webHidden/>
               </w:rPr>
-              <w:instrText xml:space="preserve"> PAGEREF _Toc410296433 \h </w:instrText>
+              <w:instrText xml:space="preserve"> PAGEREF _Toc410641139 \h </w:instrText>
             </w:r>
             <w:r>
               <w:rPr>
@@ -1103,7 +1402,149 @@
                 <w:noProof/>
                 <w:webHidden/>
               </w:rPr>
-              <w:t>11</w:t>
+              <w:t>12</w:t>
+            </w:r>
+            <w:r>
+              <w:rPr>
+                <w:noProof/>
+                <w:webHidden/>
+              </w:rPr>
+              <w:fldChar w:fldCharType="end"/>
+            </w:r>
+          </w:hyperlink>
+        </w:p>
+        <w:p>
+          <w:pPr>
+            <w:pStyle w:val="TOC3"/>
+            <w:tabs>
+              <w:tab w:val="right" w:leader="dot" w:pos="8630"/>
+            </w:tabs>
+            <w:rPr>
+              <w:noProof/>
+              <w:sz w:val="22"/>
+              <w:szCs w:val="22"/>
+              <w:lang w:eastAsia="fr-CA"/>
+            </w:rPr>
+          </w:pPr>
+          <w:hyperlink w:anchor="_Toc410641140" w:history="1">
+            <w:r>
+              <w:rPr>
+                <w:rStyle w:val="Hyperlink"/>
+                <w:noProof/>
+              </w:rPr>
+              <w:t>DSS – Sauvegarde de l’horaire en construction (cas 1 – Par défaut)</w:t>
+            </w:r>
+            <w:r>
+              <w:rPr>
+                <w:noProof/>
+                <w:webHidden/>
+              </w:rPr>
+              <w:tab/>
+            </w:r>
+            <w:r>
+              <w:rPr>
+                <w:noProof/>
+                <w:webHidden/>
+              </w:rPr>
+              <w:fldChar w:fldCharType="begin"/>
+            </w:r>
+            <w:r>
+              <w:rPr>
+                <w:noProof/>
+                <w:webHidden/>
+              </w:rPr>
+              <w:instrText xml:space="preserve"> PAGEREF _Toc410641140 \h </w:instrText>
+            </w:r>
+            <w:r>
+              <w:rPr>
+                <w:noProof/>
+                <w:webHidden/>
+              </w:rPr>
+            </w:r>
+            <w:r>
+              <w:rPr>
+                <w:noProof/>
+                <w:webHidden/>
+              </w:rPr>
+              <w:fldChar w:fldCharType="separate"/>
+            </w:r>
+            <w:r>
+              <w:rPr>
+                <w:noProof/>
+                <w:webHidden/>
+              </w:rPr>
+              <w:t>13</w:t>
+            </w:r>
+            <w:r>
+              <w:rPr>
+                <w:noProof/>
+                <w:webHidden/>
+              </w:rPr>
+              <w:fldChar w:fldCharType="end"/>
+            </w:r>
+          </w:hyperlink>
+        </w:p>
+        <w:p>
+          <w:pPr>
+            <w:pStyle w:val="TOC3"/>
+            <w:tabs>
+              <w:tab w:val="right" w:leader="dot" w:pos="8630"/>
+            </w:tabs>
+            <w:rPr>
+              <w:noProof/>
+              <w:sz w:val="22"/>
+              <w:szCs w:val="22"/>
+              <w:lang w:eastAsia="fr-CA"/>
+            </w:rPr>
+          </w:pPr>
+          <w:hyperlink w:anchor="_Toc410641141" w:history="1">
+            <w:r>
+              <w:rPr>
+                <w:rStyle w:val="Hyperlink"/>
+                <w:noProof/>
+              </w:rPr>
+              <w:t>DSS – Sauvegarde de l’horaire en construction (cas 2 – scénario alternatif)</w:t>
+            </w:r>
+            <w:r>
+              <w:rPr>
+                <w:noProof/>
+                <w:webHidden/>
+              </w:rPr>
+              <w:tab/>
+            </w:r>
+            <w:r>
+              <w:rPr>
+                <w:noProof/>
+                <w:webHidden/>
+              </w:rPr>
+              <w:fldChar w:fldCharType="begin"/>
+            </w:r>
+            <w:r>
+              <w:rPr>
+                <w:noProof/>
+                <w:webHidden/>
+              </w:rPr>
+              <w:instrText xml:space="preserve"> PAGEREF _Toc410641141 \h </w:instrText>
+            </w:r>
+            <w:r>
+              <w:rPr>
+                <w:noProof/>
+                <w:webHidden/>
+              </w:rPr>
+            </w:r>
+            <w:r>
+              <w:rPr>
+                <w:noProof/>
+                <w:webHidden/>
+              </w:rPr>
+              <w:fldChar w:fldCharType="separate"/>
+            </w:r>
+            <w:r>
+              <w:rPr>
+                <w:noProof/>
+                <w:webHidden/>
+              </w:rPr>
+              <w:t>13</w:t>
             </w:r>
             <w:r>
               <w:rPr>
@@ -1127,7 +1568,7 @@
               <w:lang w:eastAsia="fr-CA"/>
             </w:rPr>
           </w:pPr>
-          <w:hyperlink w:anchor="_Toc410296434" w:history="1">
+          <w:hyperlink w:anchor="_Toc410641142" w:history="1">
             <w:r>
               <w:rPr>
                 <w:rStyle w:val="Hyperlink"/>
@@ -1154,7 +1595,7 @@
                 <w:noProof/>
                 <w:webHidden/>
               </w:rPr>
-              <w:instrText xml:space="preserve"> PAGEREF _Toc410296434 \h </w:instrText>
+              <w:instrText xml:space="preserve"> PAGEREF _Toc410641142 \h </w:instrText>
             </w:r>
             <w:r>
               <w:rPr>
@@ -1174,7 +1615,78 @@
                 <w:noProof/>
                 <w:webHidden/>
               </w:rPr>
-              <w:t>13</w:t>
+              <w:t>14</w:t>
+            </w:r>
+            <w:r>
+              <w:rPr>
+                <w:noProof/>
+                <w:webHidden/>
+              </w:rPr>
+              <w:fldChar w:fldCharType="end"/>
+            </w:r>
+          </w:hyperlink>
+        </w:p>
+        <w:p>
+          <w:pPr>
+            <w:pStyle w:val="TOC3"/>
+            <w:tabs>
+              <w:tab w:val="right" w:leader="dot" w:pos="8630"/>
+            </w:tabs>
+            <w:rPr>
+              <w:noProof/>
+              <w:sz w:val="22"/>
+              <w:szCs w:val="22"/>
+              <w:lang w:eastAsia="fr-CA"/>
+            </w:rPr>
+          </w:pPr>
+          <w:hyperlink w:anchor="_Toc410641143" w:history="1">
+            <w:r>
+              <w:rPr>
+                <w:rStyle w:val="Hyperlink"/>
+                <w:noProof/>
+              </w:rPr>
+              <w:t>DSS – Changer les champs d’un cours</w:t>
+            </w:r>
+            <w:r>
+              <w:rPr>
+                <w:noProof/>
+                <w:webHidden/>
+              </w:rPr>
+              <w:tab/>
+            </w:r>
+            <w:r>
+              <w:rPr>
+                <w:noProof/>
+                <w:webHidden/>
+              </w:rPr>
+              <w:fldChar w:fldCharType="begin"/>
+            </w:r>
+            <w:r>
+              <w:rPr>
+                <w:noProof/>
+                <w:webHidden/>
+              </w:rPr>
+              <w:instrText xml:space="preserve"> PAGEREF _Toc410641143 \h </w:instrText>
+            </w:r>
+            <w:r>
+              <w:rPr>
+                <w:noProof/>
+                <w:webHidden/>
+              </w:rPr>
+            </w:r>
+            <w:r>
+              <w:rPr>
+                <w:noProof/>
+                <w:webHidden/>
+              </w:rPr>
+              <w:fldChar w:fldCharType="separate"/>
+            </w:r>
+            <w:r>
+              <w:rPr>
+                <w:noProof/>
+                <w:webHidden/>
+              </w:rPr>
+              <w:t>14</w:t>
             </w:r>
             <w:r>
               <w:rPr>
@@ -1198,13 +1710,13 @@
               <w:lang w:eastAsia="fr-CA"/>
             </w:rPr>
           </w:pPr>
-          <w:hyperlink w:anchor="_Toc410296435" w:history="1">
+          <w:hyperlink w:anchor="_Toc410641144" w:history="1">
             <w:r>
               <w:rPr>
                 <w:rStyle w:val="Hyperlink"/>
                 <w:noProof/>
               </w:rPr>
-              <w:t>Planification Automatique</w:t>
+              <w:t>Planification automatique</w:t>
             </w:r>
             <w:r>
               <w:rPr>
@@ -1225,7 +1737,7 @@
                 <w:noProof/>
                 <w:webHidden/>
               </w:rPr>
-              <w:instrText xml:space="preserve"> PAGEREF _Toc410296435 \h </w:instrText>
+              <w:instrText xml:space="preserve"> PAGEREF _Toc410641144 \h </w:instrText>
             </w:r>
             <w:r>
               <w:rPr>
@@ -1245,7 +1757,78 @@
                 <w:noProof/>
                 <w:webHidden/>
               </w:rPr>
-              <w:t>14</w:t>
+              <w:t>15</w:t>
+            </w:r>
+            <w:r>
+              <w:rPr>
+                <w:noProof/>
+                <w:webHidden/>
+              </w:rPr>
+              <w:fldChar w:fldCharType="end"/>
+            </w:r>
+          </w:hyperlink>
+        </w:p>
+        <w:p>
+          <w:pPr>
+            <w:pStyle w:val="TOC3"/>
+            <w:tabs>
+              <w:tab w:val="right" w:leader="dot" w:pos="8630"/>
+            </w:tabs>
+            <w:rPr>
+              <w:noProof/>
+              <w:sz w:val="22"/>
+              <w:szCs w:val="22"/>
+              <w:lang w:eastAsia="fr-CA"/>
+            </w:rPr>
+          </w:pPr>
+          <w:hyperlink w:anchor="_Toc410641145" w:history="1">
+            <w:r>
+              <w:rPr>
+                <w:rStyle w:val="Hyperlink"/>
+                <w:noProof/>
+              </w:rPr>
+              <w:t>DSS – Planification automatique</w:t>
+            </w:r>
+            <w:r>
+              <w:rPr>
+                <w:noProof/>
+                <w:webHidden/>
+              </w:rPr>
+              <w:tab/>
+            </w:r>
+            <w:r>
+              <w:rPr>
+                <w:noProof/>
+                <w:webHidden/>
+              </w:rPr>
+              <w:fldChar w:fldCharType="begin"/>
+            </w:r>
+            <w:r>
+              <w:rPr>
+                <w:noProof/>
+                <w:webHidden/>
+              </w:rPr>
+              <w:instrText xml:space="preserve"> PAGEREF _Toc410641145 \h </w:instrText>
+            </w:r>
+            <w:r>
+              <w:rPr>
+                <w:noProof/>
+                <w:webHidden/>
+              </w:rPr>
+            </w:r>
+            <w:r>
+              <w:rPr>
+                <w:noProof/>
+                <w:webHidden/>
+              </w:rPr>
+              <w:fldChar w:fldCharType="separate"/>
+            </w:r>
+            <w:r>
+              <w:rPr>
+                <w:noProof/>
+                <w:webHidden/>
+              </w:rPr>
+              <w:t>15</w:t>
             </w:r>
             <w:r>
               <w:rPr>
@@ -1269,13 +1852,13 @@
               <w:lang w:eastAsia="fr-CA"/>
             </w:rPr>
           </w:pPr>
-          <w:hyperlink w:anchor="_Toc410296436" w:history="1">
+          <w:hyperlink w:anchor="_Toc410641146" w:history="1">
             <w:r>
               <w:rPr>
                 <w:rStyle w:val="Hyperlink"/>
                 <w:noProof/>
               </w:rPr>
-              <w:t>Export de l’horaire sous forme d’image</w:t>
+              <w:t>Exportation de l’horaire sous forme d’image</w:t>
             </w:r>
             <w:r>
               <w:rPr>
@@ -1296,7 +1879,7 @@
                 <w:noProof/>
                 <w:webHidden/>
               </w:rPr>
-              <w:instrText xml:space="preserve"> PAGEREF _Toc410296436 \h </w:instrText>
+              <w:instrText xml:space="preserve"> PAGEREF _Toc410641146 \h </w:instrText>
             </w:r>
             <w:r>
               <w:rPr>
@@ -1316,7 +1899,78 @@
                 <w:noProof/>
                 <w:webHidden/>
               </w:rPr>
-              <w:t>15</w:t>
+              <w:t>16</w:t>
+            </w:r>
+            <w:r>
+              <w:rPr>
+                <w:noProof/>
+                <w:webHidden/>
+              </w:rPr>
+              <w:fldChar w:fldCharType="end"/>
+            </w:r>
+          </w:hyperlink>
+        </w:p>
+        <w:p>
+          <w:pPr>
+            <w:pStyle w:val="TOC3"/>
+            <w:tabs>
+              <w:tab w:val="right" w:leader="dot" w:pos="8630"/>
+            </w:tabs>
+            <w:rPr>
+              <w:noProof/>
+              <w:sz w:val="22"/>
+              <w:szCs w:val="22"/>
+              <w:lang w:eastAsia="fr-CA"/>
+            </w:rPr>
+          </w:pPr>
+          <w:hyperlink w:anchor="_Toc410641147" w:history="1">
+            <w:r>
+              <w:rPr>
+                <w:rStyle w:val="Hyperlink"/>
+                <w:noProof/>
+              </w:rPr>
+              <w:t>DSS – Exportation de l’horaire sous forme d’image</w:t>
+            </w:r>
+            <w:r>
+              <w:rPr>
+                <w:noProof/>
+                <w:webHidden/>
+              </w:rPr>
+              <w:tab/>
+            </w:r>
+            <w:r>
+              <w:rPr>
+                <w:noProof/>
+                <w:webHidden/>
+              </w:rPr>
+              <w:fldChar w:fldCharType="begin"/>
+            </w:r>
+            <w:r>
+              <w:rPr>
+                <w:noProof/>
+                <w:webHidden/>
+              </w:rPr>
+              <w:instrText xml:space="preserve"> PAGEREF _Toc410641147 \h </w:instrText>
+            </w:r>
+            <w:r>
+              <w:rPr>
+                <w:noProof/>
+                <w:webHidden/>
+              </w:rPr>
+            </w:r>
+            <w:r>
+              <w:rPr>
+                <w:noProof/>
+                <w:webHidden/>
+              </w:rPr>
+              <w:fldChar w:fldCharType="separate"/>
+            </w:r>
+            <w:r>
+              <w:rPr>
+                <w:noProof/>
+                <w:webHidden/>
+              </w:rPr>
+              <w:t>16</w:t>
             </w:r>
             <w:r>
               <w:rPr>
@@ -1340,7 +1994,7 @@
               <w:lang w:eastAsia="fr-CA"/>
             </w:rPr>
           </w:pPr>
-          <w:hyperlink w:anchor="_Toc410296437" w:history="1">
+          <w:hyperlink w:anchor="_Toc410641148" w:history="1">
             <w:r>
               <w:rPr>
                 <w:rStyle w:val="Hyperlink"/>
@@ -1367,7 +2021,78 @@
                 <w:noProof/>
                 <w:webHidden/>
               </w:rPr>
-              <w:instrText xml:space="preserve"> PAGEREF _Toc410296437 \h </w:instrText>
+              <w:instrText xml:space="preserve"> PAGEREF _Toc410641148 \h </w:instrText>
+            </w:r>
+            <w:r>
+              <w:rPr>
+                <w:noProof/>
+                <w:webHidden/>
+              </w:rPr>
+            </w:r>
+            <w:r>
+              <w:rPr>
+                <w:noProof/>
+                <w:webHidden/>
+              </w:rPr>
+              <w:fldChar w:fldCharType="separate"/>
+            </w:r>
+            <w:r>
+              <w:rPr>
+                <w:noProof/>
+                <w:webHidden/>
+              </w:rPr>
+              <w:t>17</w:t>
+            </w:r>
+            <w:r>
+              <w:rPr>
+                <w:noProof/>
+                <w:webHidden/>
+              </w:rPr>
+              <w:fldChar w:fldCharType="end"/>
+            </w:r>
+          </w:hyperlink>
+        </w:p>
+        <w:p>
+          <w:pPr>
+            <w:pStyle w:val="TOC3"/>
+            <w:tabs>
+              <w:tab w:val="right" w:leader="dot" w:pos="8630"/>
+            </w:tabs>
+            <w:rPr>
+              <w:noProof/>
+              <w:sz w:val="22"/>
+              <w:szCs w:val="22"/>
+              <w:lang w:eastAsia="fr-CA"/>
+            </w:rPr>
+          </w:pPr>
+          <w:hyperlink w:anchor="_Toc410641149" w:history="1">
+            <w:r>
+              <w:rPr>
+                <w:rStyle w:val="Hyperlink"/>
+                <w:noProof/>
+              </w:rPr>
+              <w:t>DSS – Affichage des statistiques</w:t>
+            </w:r>
+            <w:r>
+              <w:rPr>
+                <w:noProof/>
+                <w:webHidden/>
+              </w:rPr>
+              <w:tab/>
+            </w:r>
+            <w:r>
+              <w:rPr>
+                <w:noProof/>
+                <w:webHidden/>
+              </w:rPr>
+              <w:fldChar w:fldCharType="begin"/>
+            </w:r>
+            <w:r>
+              <w:rPr>
+                <w:noProof/>
+                <w:webHidden/>
+              </w:rPr>
+              <w:instrText xml:space="preserve"> PAGEREF _Toc410641149 \h </w:instrText>
             </w:r>
             <w:r>
               <w:rPr>
@@ -1411,7 +2136,7 @@
               <w:lang w:eastAsia="fr-CA"/>
             </w:rPr>
           </w:pPr>
-          <w:hyperlink w:anchor="_Toc410296438" w:history="1">
+          <w:hyperlink w:anchor="_Toc410641150" w:history="1">
             <w:r>
               <w:rPr>
                 <w:rStyle w:val="Hyperlink"/>
@@ -1438,7 +2163,78 @@
                 <w:noProof/>
                 <w:webHidden/>
               </w:rPr>
-              <w:instrText xml:space="preserve"> PAGEREF _Toc410296438 \h </w:instrText>
+              <w:instrText xml:space="preserve"> PAGEREF _Toc410641150 \h </w:instrText>
+            </w:r>
+            <w:r>
+              <w:rPr>
+                <w:noProof/>
+                <w:webHidden/>
+              </w:rPr>
+            </w:r>
+            <w:r>
+              <w:rPr>
+                <w:noProof/>
+                <w:webHidden/>
+              </w:rPr>
+              <w:fldChar w:fldCharType="separate"/>
+            </w:r>
+            <w:r>
+              <w:rPr>
+                <w:noProof/>
+                <w:webHidden/>
+              </w:rPr>
+              <w:t>18</w:t>
+            </w:r>
+            <w:r>
+              <w:rPr>
+                <w:noProof/>
+                <w:webHidden/>
+              </w:rPr>
+              <w:fldChar w:fldCharType="end"/>
+            </w:r>
+          </w:hyperlink>
+        </w:p>
+        <w:p>
+          <w:pPr>
+            <w:pStyle w:val="TOC3"/>
+            <w:tabs>
+              <w:tab w:val="right" w:leader="dot" w:pos="8630"/>
+            </w:tabs>
+            <w:rPr>
+              <w:noProof/>
+              <w:sz w:val="22"/>
+              <w:szCs w:val="22"/>
+              <w:lang w:eastAsia="fr-CA"/>
+            </w:rPr>
+          </w:pPr>
+          <w:hyperlink w:anchor="_Toc410641151" w:history="1">
+            <w:r>
+              <w:rPr>
+                <w:rStyle w:val="Hyperlink"/>
+                <w:noProof/>
+              </w:rPr>
+              <w:t>DSS – Prendre des notes sur l’horaire</w:t>
+            </w:r>
+            <w:r>
+              <w:rPr>
+                <w:noProof/>
+                <w:webHidden/>
+              </w:rPr>
+              <w:tab/>
+            </w:r>
+            <w:r>
+              <w:rPr>
+                <w:noProof/>
+                <w:webHidden/>
+              </w:rPr>
+              <w:fldChar w:fldCharType="begin"/>
+            </w:r>
+            <w:r>
+              <w:rPr>
+                <w:noProof/>
+                <w:webHidden/>
+              </w:rPr>
+              <w:instrText xml:space="preserve"> PAGEREF _Toc410641151 \h </w:instrText>
             </w:r>
             <w:r>
               <w:rPr>
@@ -1482,13 +2278,13 @@
               <w:lang w:eastAsia="fr-CA"/>
             </w:rPr>
           </w:pPr>
-          <w:hyperlink w:anchor="_Toc410296439" w:history="1">
+          <w:hyperlink w:anchor="_Toc410641152" w:history="1">
             <w:r>
               <w:rPr>
                 <w:rStyle w:val="Hyperlink"/>
                 <w:noProof/>
               </w:rPr>
-              <w:t>Ouvrir un horaire sauvegardé</w:t>
+              <w:t>Charger un horaire</w:t>
             </w:r>
             <w:r>
               <w:rPr>
@@ -1509,7 +2305,7 @@
                 <w:noProof/>
                 <w:webHidden/>
               </w:rPr>
-              <w:instrText xml:space="preserve"> PAGEREF _Toc410296439 \h </w:instrText>
+              <w:instrText xml:space="preserve"> PAGEREF _Toc410641152 \h </w:instrText>
             </w:r>
             <w:r>
               <w:rPr>
@@ -1530,6 +2326,77 @@
                 <w:webHidden/>
               </w:rPr>
               <w:t>19</w:t>
+            </w:r>
+            <w:r>
+              <w:rPr>
+                <w:noProof/>
+                <w:webHidden/>
+              </w:rPr>
+              <w:fldChar w:fldCharType="end"/>
+            </w:r>
+          </w:hyperlink>
+        </w:p>
+        <w:p>
+          <w:pPr>
+            <w:pStyle w:val="TOC3"/>
+            <w:tabs>
+              <w:tab w:val="right" w:leader="dot" w:pos="8630"/>
+            </w:tabs>
+            <w:rPr>
+              <w:noProof/>
+              <w:sz w:val="22"/>
+              <w:szCs w:val="22"/>
+              <w:lang w:eastAsia="fr-CA"/>
+            </w:rPr>
+          </w:pPr>
+          <w:hyperlink w:anchor="_Toc410641153" w:history="1">
+            <w:r>
+              <w:rPr>
+                <w:rStyle w:val="Hyperlink"/>
+                <w:noProof/>
+              </w:rPr>
+              <w:t>DSS – Charger un horaire</w:t>
+            </w:r>
+            <w:r>
+              <w:rPr>
+                <w:noProof/>
+                <w:webHidden/>
+              </w:rPr>
+              <w:tab/>
+            </w:r>
+            <w:r>
+              <w:rPr>
+                <w:noProof/>
+                <w:webHidden/>
+              </w:rPr>
+              <w:fldChar w:fldCharType="begin"/>
+            </w:r>
+            <w:r>
+              <w:rPr>
+                <w:noProof/>
+                <w:webHidden/>
+              </w:rPr>
+              <w:instrText xml:space="preserve"> PAGEREF _Toc410641153 \h </w:instrText>
+            </w:r>
+            <w:r>
+              <w:rPr>
+                <w:noProof/>
+                <w:webHidden/>
+              </w:rPr>
+            </w:r>
+            <w:r>
+              <w:rPr>
+                <w:noProof/>
+                <w:webHidden/>
+              </w:rPr>
+              <w:fldChar w:fldCharType="separate"/>
+            </w:r>
+            <w:r>
+              <w:rPr>
+                <w:noProof/>
+                <w:webHidden/>
+              </w:rPr>
+              <w:t>20</w:t>
             </w:r>
             <w:r>
               <w:rPr>
@@ -1553,7 +2420,7 @@
               <w:lang w:eastAsia="fr-CA"/>
             </w:rPr>
           </w:pPr>
-          <w:hyperlink w:anchor="_Toc410296440" w:history="1">
+          <w:hyperlink w:anchor="_Toc410641154" w:history="1">
             <w:r>
               <w:rPr>
                 <w:rStyle w:val="Hyperlink"/>
@@ -1580,7 +2447,7 @@
                 <w:noProof/>
                 <w:webHidden/>
               </w:rPr>
-              <w:instrText xml:space="preserve"> PAGEREF _Toc410296440 \h </w:instrText>
+              <w:instrText xml:space="preserve"> PAGEREF _Toc410641154 \h </w:instrText>
             </w:r>
             <w:r>
               <w:rPr>
@@ -1600,7 +2467,7 @@
                 <w:noProof/>
                 <w:webHidden/>
               </w:rPr>
-              <w:t>20</w:t>
+              <w:t>21</w:t>
             </w:r>
             <w:r>
               <w:rPr>
@@ -1624,7 +2491,7 @@
               <w:lang w:eastAsia="fr-CA"/>
             </w:rPr>
           </w:pPr>
-          <w:hyperlink w:anchor="_Toc410296441" w:history="1">
+          <w:hyperlink w:anchor="_Toc410641155" w:history="1">
             <w:r>
               <w:rPr>
                 <w:rStyle w:val="Hyperlink"/>
@@ -1651,7 +2518,7 @@
                 <w:noProof/>
                 <w:webHidden/>
               </w:rPr>
-              <w:instrText xml:space="preserve"> PAGEREF _Toc410296441 \h </w:instrText>
+              <w:instrText xml:space="preserve"> PAGEREF _Toc410641155 \h </w:instrText>
             </w:r>
             <w:r>
               <w:rPr>
@@ -1671,7 +2538,7 @@
                 <w:noProof/>
                 <w:webHidden/>
               </w:rPr>
-              <w:t>21</w:t>
+              <w:t>22</w:t>
             </w:r>
             <w:r>
               <w:rPr>
@@ -1695,7 +2562,7 @@
               <w:lang w:eastAsia="fr-CA"/>
             </w:rPr>
           </w:pPr>
-          <w:hyperlink w:anchor="_Toc410296442" w:history="1">
+          <w:hyperlink w:anchor="_Toc410641156" w:history="1">
             <w:r>
               <w:rPr>
                 <w:rStyle w:val="Hyperlink"/>
@@ -1722,7 +2589,7 @@
                 <w:noProof/>
                 <w:webHidden/>
               </w:rPr>
-              <w:instrText xml:space="preserve"> PAGEREF _Toc410296442 \h </w:instrText>
+              <w:instrText xml:space="preserve"> PAGEREF _Toc410641156 \h </w:instrText>
             </w:r>
             <w:r>
               <w:rPr>
@@ -1742,7 +2609,7 @@
                 <w:noProof/>
                 <w:webHidden/>
               </w:rPr>
-              <w:t>22</w:t>
+              <w:t>23</w:t>
             </w:r>
             <w:r>
               <w:rPr>
@@ -1766,7 +2633,7 @@
               <w:lang w:eastAsia="fr-CA"/>
             </w:rPr>
           </w:pPr>
-          <w:hyperlink w:anchor="_Toc410296443" w:history="1">
+          <w:hyperlink w:anchor="_Toc410641157" w:history="1">
             <w:r>
               <w:rPr>
                 <w:rStyle w:val="Hyperlink"/>
@@ -1793,7 +2660,7 @@
                 <w:noProof/>
                 <w:webHidden/>
               </w:rPr>
-              <w:instrText xml:space="preserve"> PAGEREF _Toc410296443 \h </w:instrText>
+              <w:instrText xml:space="preserve"> PAGEREF _Toc410641157 \h </w:instrText>
             </w:r>
             <w:r>
               <w:rPr>
@@ -1813,7 +2680,504 @@
                 <w:noProof/>
                 <w:webHidden/>
               </w:rPr>
-              <w:t>22</w:t>
+              <w:t>23</w:t>
+            </w:r>
+            <w:r>
+              <w:rPr>
+                <w:noProof/>
+                <w:webHidden/>
+              </w:rPr>
+              <w:fldChar w:fldCharType="end"/>
+            </w:r>
+          </w:hyperlink>
+        </w:p>
+        <w:p>
+          <w:pPr>
+            <w:pStyle w:val="TOC3"/>
+            <w:tabs>
+              <w:tab w:val="right" w:leader="dot" w:pos="8630"/>
+            </w:tabs>
+            <w:rPr>
+              <w:noProof/>
+              <w:sz w:val="22"/>
+              <w:szCs w:val="22"/>
+              <w:lang w:eastAsia="fr-CA"/>
+            </w:rPr>
+          </w:pPr>
+          <w:hyperlink w:anchor="_Toc410641158" w:history="1">
+            <w:r>
+              <w:rPr>
+                <w:rStyle w:val="Hyperlink"/>
+                <w:noProof/>
+              </w:rPr>
+              <w:t>Nature des données</w:t>
+            </w:r>
+            <w:r>
+              <w:rPr>
+                <w:noProof/>
+                <w:webHidden/>
+              </w:rPr>
+              <w:tab/>
+            </w:r>
+            <w:r>
+              <w:rPr>
+                <w:noProof/>
+                <w:webHidden/>
+              </w:rPr>
+              <w:fldChar w:fldCharType="begin"/>
+            </w:r>
+            <w:r>
+              <w:rPr>
+                <w:noProof/>
+                <w:webHidden/>
+              </w:rPr>
+              <w:instrText xml:space="preserve"> PAGEREF _Toc410641158 \h </w:instrText>
+            </w:r>
+            <w:r>
+              <w:rPr>
+                <w:noProof/>
+                <w:webHidden/>
+              </w:rPr>
+            </w:r>
+            <w:r>
+              <w:rPr>
+                <w:noProof/>
+                <w:webHidden/>
+              </w:rPr>
+              <w:fldChar w:fldCharType="separate"/>
+            </w:r>
+            <w:r>
+              <w:rPr>
+                <w:noProof/>
+                <w:webHidden/>
+              </w:rPr>
+              <w:t>23</w:t>
+            </w:r>
+            <w:r>
+              <w:rPr>
+                <w:noProof/>
+                <w:webHidden/>
+              </w:rPr>
+              <w:fldChar w:fldCharType="end"/>
+            </w:r>
+          </w:hyperlink>
+        </w:p>
+        <w:p>
+          <w:pPr>
+            <w:pStyle w:val="TOC3"/>
+            <w:tabs>
+              <w:tab w:val="right" w:leader="dot" w:pos="8630"/>
+            </w:tabs>
+            <w:rPr>
+              <w:noProof/>
+              <w:sz w:val="22"/>
+              <w:szCs w:val="22"/>
+              <w:lang w:eastAsia="fr-CA"/>
+            </w:rPr>
+          </w:pPr>
+          <w:hyperlink w:anchor="_Toc410641159" w:history="1">
+            <w:r>
+              <w:rPr>
+                <w:rStyle w:val="Hyperlink"/>
+                <w:noProof/>
+              </w:rPr>
+              <w:t>Gestion des fichiers</w:t>
+            </w:r>
+            <w:r>
+              <w:rPr>
+                <w:noProof/>
+                <w:webHidden/>
+              </w:rPr>
+              <w:tab/>
+            </w:r>
+            <w:r>
+              <w:rPr>
+                <w:noProof/>
+                <w:webHidden/>
+              </w:rPr>
+              <w:fldChar w:fldCharType="begin"/>
+            </w:r>
+            <w:r>
+              <w:rPr>
+                <w:noProof/>
+                <w:webHidden/>
+              </w:rPr>
+              <w:instrText xml:space="preserve"> PAGEREF _Toc410641159 \h </w:instrText>
+            </w:r>
+            <w:r>
+              <w:rPr>
+                <w:noProof/>
+                <w:webHidden/>
+              </w:rPr>
+            </w:r>
+            <w:r>
+              <w:rPr>
+                <w:noProof/>
+                <w:webHidden/>
+              </w:rPr>
+              <w:fldChar w:fldCharType="separate"/>
+            </w:r>
+            <w:r>
+              <w:rPr>
+                <w:noProof/>
+                <w:webHidden/>
+              </w:rPr>
+              <w:t>23</w:t>
+            </w:r>
+            <w:r>
+              <w:rPr>
+                <w:noProof/>
+                <w:webHidden/>
+              </w:rPr>
+              <w:fldChar w:fldCharType="end"/>
+            </w:r>
+          </w:hyperlink>
+        </w:p>
+        <w:p>
+          <w:pPr>
+            <w:pStyle w:val="TOC3"/>
+            <w:tabs>
+              <w:tab w:val="right" w:leader="dot" w:pos="8630"/>
+            </w:tabs>
+            <w:rPr>
+              <w:noProof/>
+              <w:sz w:val="22"/>
+              <w:szCs w:val="22"/>
+              <w:lang w:eastAsia="fr-CA"/>
+            </w:rPr>
+          </w:pPr>
+          <w:hyperlink w:anchor="_Toc410641160" w:history="1">
+            <w:r>
+              <w:rPr>
+                <w:rStyle w:val="Hyperlink"/>
+                <w:noProof/>
+              </w:rPr>
+              <w:t>Interface utilisateur</w:t>
+            </w:r>
+            <w:r>
+              <w:rPr>
+                <w:noProof/>
+                <w:webHidden/>
+              </w:rPr>
+              <w:tab/>
+            </w:r>
+            <w:r>
+              <w:rPr>
+                <w:noProof/>
+                <w:webHidden/>
+              </w:rPr>
+              <w:fldChar w:fldCharType="begin"/>
+            </w:r>
+            <w:r>
+              <w:rPr>
+                <w:noProof/>
+                <w:webHidden/>
+              </w:rPr>
+              <w:instrText xml:space="preserve"> PAGEREF _Toc410641160 \h </w:instrText>
+            </w:r>
+            <w:r>
+              <w:rPr>
+                <w:noProof/>
+                <w:webHidden/>
+              </w:rPr>
+            </w:r>
+            <w:r>
+              <w:rPr>
+                <w:noProof/>
+                <w:webHidden/>
+              </w:rPr>
+              <w:fldChar w:fldCharType="separate"/>
+            </w:r>
+            <w:r>
+              <w:rPr>
+                <w:noProof/>
+                <w:webHidden/>
+              </w:rPr>
+              <w:t>24</w:t>
+            </w:r>
+            <w:r>
+              <w:rPr>
+                <w:noProof/>
+                <w:webHidden/>
+              </w:rPr>
+              <w:fldChar w:fldCharType="end"/>
+            </w:r>
+          </w:hyperlink>
+        </w:p>
+        <w:p>
+          <w:pPr>
+            <w:pStyle w:val="TOC3"/>
+            <w:tabs>
+              <w:tab w:val="right" w:leader="dot" w:pos="8630"/>
+            </w:tabs>
+            <w:rPr>
+              <w:noProof/>
+              <w:sz w:val="22"/>
+              <w:szCs w:val="22"/>
+              <w:lang w:eastAsia="fr-CA"/>
+            </w:rPr>
+          </w:pPr>
+          <w:hyperlink w:anchor="_Toc410641161" w:history="1">
+            <w:r>
+              <w:rPr>
+                <w:rStyle w:val="Hyperlink"/>
+                <w:noProof/>
+              </w:rPr>
+              <w:t>Validation de l’horaire</w:t>
+            </w:r>
+            <w:r>
+              <w:rPr>
+                <w:noProof/>
+                <w:webHidden/>
+              </w:rPr>
+              <w:tab/>
+            </w:r>
+            <w:r>
+              <w:rPr>
+                <w:noProof/>
+                <w:webHidden/>
+              </w:rPr>
+              <w:fldChar w:fldCharType="begin"/>
+            </w:r>
+            <w:r>
+              <w:rPr>
+                <w:noProof/>
+                <w:webHidden/>
+              </w:rPr>
+              <w:instrText xml:space="preserve"> PAGEREF _Toc410641161 \h </w:instrText>
+            </w:r>
+            <w:r>
+              <w:rPr>
+                <w:noProof/>
+                <w:webHidden/>
+              </w:rPr>
+            </w:r>
+            <w:r>
+              <w:rPr>
+                <w:noProof/>
+                <w:webHidden/>
+              </w:rPr>
+              <w:fldChar w:fldCharType="separate"/>
+            </w:r>
+            <w:r>
+              <w:rPr>
+                <w:noProof/>
+                <w:webHidden/>
+              </w:rPr>
+              <w:t>24</w:t>
+            </w:r>
+            <w:r>
+              <w:rPr>
+                <w:noProof/>
+                <w:webHidden/>
+              </w:rPr>
+              <w:fldChar w:fldCharType="end"/>
+            </w:r>
+          </w:hyperlink>
+        </w:p>
+        <w:p>
+          <w:pPr>
+            <w:pStyle w:val="TOC3"/>
+            <w:tabs>
+              <w:tab w:val="right" w:leader="dot" w:pos="8630"/>
+            </w:tabs>
+            <w:rPr>
+              <w:noProof/>
+              <w:sz w:val="22"/>
+              <w:szCs w:val="22"/>
+              <w:lang w:eastAsia="fr-CA"/>
+            </w:rPr>
+          </w:pPr>
+          <w:hyperlink w:anchor="_Toc410641162" w:history="1">
+            <w:r>
+              <w:rPr>
+                <w:rStyle w:val="Hyperlink"/>
+                <w:noProof/>
+              </w:rPr>
+              <w:t>Planification automatique</w:t>
+            </w:r>
+            <w:r>
+              <w:rPr>
+                <w:noProof/>
+                <w:webHidden/>
+              </w:rPr>
+              <w:tab/>
+            </w:r>
+            <w:r>
+              <w:rPr>
+                <w:noProof/>
+                <w:webHidden/>
+              </w:rPr>
+              <w:fldChar w:fldCharType="begin"/>
+            </w:r>
+            <w:r>
+              <w:rPr>
+                <w:noProof/>
+                <w:webHidden/>
+              </w:rPr>
+              <w:instrText xml:space="preserve"> PAGEREF _Toc410641162 \h </w:instrText>
+            </w:r>
+            <w:r>
+              <w:rPr>
+                <w:noProof/>
+                <w:webHidden/>
+              </w:rPr>
+            </w:r>
+            <w:r>
+              <w:rPr>
+                <w:noProof/>
+                <w:webHidden/>
+              </w:rPr>
+              <w:fldChar w:fldCharType="separate"/>
+            </w:r>
+            <w:r>
+              <w:rPr>
+                <w:noProof/>
+                <w:webHidden/>
+              </w:rPr>
+              <w:t>25</w:t>
+            </w:r>
+            <w:r>
+              <w:rPr>
+                <w:noProof/>
+                <w:webHidden/>
+              </w:rPr>
+              <w:fldChar w:fldCharType="end"/>
+            </w:r>
+          </w:hyperlink>
+        </w:p>
+        <w:p>
+          <w:pPr>
+            <w:pStyle w:val="TOC3"/>
+            <w:tabs>
+              <w:tab w:val="right" w:leader="dot" w:pos="8630"/>
+            </w:tabs>
+            <w:rPr>
+              <w:noProof/>
+              <w:sz w:val="22"/>
+              <w:szCs w:val="22"/>
+              <w:lang w:eastAsia="fr-CA"/>
+            </w:rPr>
+          </w:pPr>
+          <w:hyperlink w:anchor="_Toc410641163" w:history="1">
+            <w:r>
+              <w:rPr>
+                <w:rStyle w:val="Hyperlink"/>
+                <w:noProof/>
+              </w:rPr>
+              <w:t>Affichage de statistiques</w:t>
+            </w:r>
+            <w:r>
+              <w:rPr>
+                <w:noProof/>
+                <w:webHidden/>
+              </w:rPr>
+              <w:tab/>
+            </w:r>
+            <w:r>
+              <w:rPr>
+                <w:noProof/>
+                <w:webHidden/>
+              </w:rPr>
+              <w:fldChar w:fldCharType="begin"/>
+            </w:r>
+            <w:r>
+              <w:rPr>
+                <w:noProof/>
+                <w:webHidden/>
+              </w:rPr>
+              <w:instrText xml:space="preserve"> PAGEREF _Toc410641163 \h </w:instrText>
+            </w:r>
+            <w:r>
+              <w:rPr>
+                <w:noProof/>
+                <w:webHidden/>
+              </w:rPr>
+            </w:r>
+            <w:r>
+              <w:rPr>
+                <w:noProof/>
+                <w:webHidden/>
+              </w:rPr>
+              <w:fldChar w:fldCharType="separate"/>
+            </w:r>
+            <w:r>
+              <w:rPr>
+                <w:noProof/>
+                <w:webHidden/>
+              </w:rPr>
+              <w:t>25</w:t>
+            </w:r>
+            <w:r>
+              <w:rPr>
+                <w:noProof/>
+                <w:webHidden/>
+              </w:rPr>
+              <w:fldChar w:fldCharType="end"/>
+            </w:r>
+          </w:hyperlink>
+        </w:p>
+        <w:p>
+          <w:pPr>
+            <w:pStyle w:val="TOC3"/>
+            <w:tabs>
+              <w:tab w:val="right" w:leader="dot" w:pos="8630"/>
+            </w:tabs>
+            <w:rPr>
+              <w:noProof/>
+              <w:sz w:val="22"/>
+              <w:szCs w:val="22"/>
+              <w:lang w:eastAsia="fr-CA"/>
+            </w:rPr>
+          </w:pPr>
+          <w:hyperlink w:anchor="_Toc410641164" w:history="1">
+            <w:r>
+              <w:rPr>
+                <w:rStyle w:val="Hyperlink"/>
+                <w:noProof/>
+              </w:rPr>
+              <w:t>Divers</w:t>
+            </w:r>
+            <w:r>
+              <w:rPr>
+                <w:noProof/>
+                <w:webHidden/>
+              </w:rPr>
+              <w:tab/>
+            </w:r>
+            <w:r>
+              <w:rPr>
+                <w:noProof/>
+                <w:webHidden/>
+              </w:rPr>
+              <w:fldChar w:fldCharType="begin"/>
+            </w:r>
+            <w:r>
+              <w:rPr>
+                <w:noProof/>
+                <w:webHidden/>
+              </w:rPr>
+              <w:instrText xml:space="preserve"> PAGEREF _Toc410641164 \h </w:instrText>
+            </w:r>
+            <w:r>
+              <w:rPr>
+                <w:noProof/>
+                <w:webHidden/>
+              </w:rPr>
+            </w:r>
+            <w:r>
+              <w:rPr>
+                <w:noProof/>
+                <w:webHidden/>
+              </w:rPr>
+              <w:fldChar w:fldCharType="separate"/>
+            </w:r>
+            <w:r>
+              <w:rPr>
+                <w:noProof/>
+                <w:webHidden/>
+              </w:rPr>
+              <w:t>25</w:t>
             </w:r>
             <w:r>
               <w:rPr>
@@ -1837,7 +3201,7 @@
               <w:lang w:eastAsia="fr-CA"/>
             </w:rPr>
           </w:pPr>
-          <w:hyperlink w:anchor="_Toc410296444" w:history="1">
+          <w:hyperlink w:anchor="_Toc410641165" w:history="1">
             <w:r>
               <w:rPr>
                 <w:rStyle w:val="Hyperlink"/>
@@ -1864,7 +3228,7 @@
                 <w:noProof/>
                 <w:webHidden/>
               </w:rPr>
-              <w:instrText xml:space="preserve"> PAGEREF _Toc410296444 \h </w:instrText>
+              <w:instrText xml:space="preserve"> PAGEREF _Toc410641165 \h </w:instrText>
             </w:r>
             <w:r>
               <w:rPr>
@@ -1884,7 +3248,7 @@
                 <w:noProof/>
                 <w:webHidden/>
               </w:rPr>
-              <w:t>25</w:t>
+              <w:t>26</w:t>
             </w:r>
             <w:r>
               <w:rPr>
@@ -1908,7 +3272,7 @@
               <w:lang w:eastAsia="fr-CA"/>
             </w:rPr>
           </w:pPr>
-          <w:hyperlink w:anchor="_Toc410296445" w:history="1">
+          <w:hyperlink w:anchor="_Toc410641166" w:history="1">
             <w:r>
               <w:rPr>
                 <w:rStyle w:val="Hyperlink"/>
@@ -1935,7 +3299,7 @@
                 <w:noProof/>
                 <w:webHidden/>
               </w:rPr>
-              <w:instrText xml:space="preserve"> PAGEREF _Toc410296445 \h </w:instrText>
+              <w:instrText xml:space="preserve"> PAGEREF _Toc410641166 \h </w:instrText>
             </w:r>
             <w:r>
               <w:rPr>
@@ -1955,7 +3319,7 @@
                 <w:noProof/>
                 <w:webHidden/>
               </w:rPr>
-              <w:t>27</w:t>
+              <w:t>28</w:t>
             </w:r>
             <w:r>
               <w:rPr>
@@ -1979,7 +3343,7 @@
               <w:lang w:eastAsia="fr-CA"/>
             </w:rPr>
           </w:pPr>
-          <w:hyperlink w:anchor="_Toc410296446" w:history="1">
+          <w:hyperlink w:anchor="_Toc410641167" w:history="1">
             <w:r>
               <w:rPr>
                 <w:rStyle w:val="Hyperlink"/>
@@ -2006,7 +3370,7 @@
                 <w:noProof/>
                 <w:webHidden/>
               </w:rPr>
-              <w:instrText xml:space="preserve"> PAGEREF _Toc410296446 \h </w:instrText>
+              <w:instrText xml:space="preserve"> PAGEREF _Toc410641167 \h </w:instrText>
             </w:r>
             <w:r>
               <w:rPr>
@@ -2026,7 +3390,7 @@
                 <w:noProof/>
                 <w:webHidden/>
               </w:rPr>
-              <w:t>27</w:t>
+              <w:t>29</w:t>
             </w:r>
             <w:r>
               <w:rPr>
@@ -2064,7 +3428,7 @@
           <w:rFonts w:asciiTheme="minorHAnsi" w:hAnsiTheme="minorHAnsi"/>
         </w:rPr>
       </w:pPr>
-      <w:bookmarkStart w:id="0" w:name="_Toc410296426"/>
+      <w:bookmarkStart w:id="0" w:name="_Toc410641129"/>
       <w:r>
         <w:rPr>
           <w:rFonts w:asciiTheme="minorHAnsi" w:hAnsiTheme="minorHAnsi"/>
@@ -2234,7 +3598,13 @@
         <w:rPr>
           <w:sz w:val="24"/>
         </w:rPr>
-        <w:t>, cette tâche sera plus facile à réaliser.</w:t>
+        <w:t xml:space="preserve">, cette tâche deviendra visuelle et interactive, donc </w:t>
+      </w:r>
+      <w:r>
+        <w:rPr>
+          <w:sz w:val="24"/>
+        </w:rPr>
+        <w:t>plus facile à réaliser.</w:t>
       </w:r>
       <w:r>
         <w:rPr>
@@ -2590,7 +3960,7 @@
           <w:rFonts w:asciiTheme="minorHAnsi" w:hAnsiTheme="minorHAnsi"/>
         </w:rPr>
       </w:pPr>
-      <w:bookmarkStart w:id="1" w:name="_Toc410296427"/>
+      <w:bookmarkStart w:id="1" w:name="_Toc410641130"/>
       <w:r>
         <w:rPr>
           <w:rFonts w:asciiTheme="minorHAnsi" w:hAnsiTheme="minorHAnsi"/>
@@ -3120,7 +4490,7 @@
         </w:rPr>
       </w:pPr>
       <w:bookmarkStart w:id="2" w:name="_Toc409979744"/>
-      <w:bookmarkStart w:id="3" w:name="_Toc410296428"/>
+      <w:bookmarkStart w:id="3" w:name="_Toc410641131"/>
       <w:r>
         <w:rPr>
           <w:rFonts w:asciiTheme="minorHAnsi" w:hAnsiTheme="minorHAnsi"/>
@@ -3214,6 +4584,7 @@
           <w:rFonts w:ascii="Calibri" w:hAnsi="Calibri"/>
         </w:rPr>
       </w:pPr>
+      <w:bookmarkStart w:id="4" w:name="_Toc410641132"/>
       <w:r>
         <w:rPr>
           <w:noProof/>
@@ -3289,15 +4660,9 @@
           <w:rFonts w:ascii="Calibri" w:hAnsi="Calibri"/>
           <w:sz w:val="24"/>
         </w:rPr>
-        <w:t>Modèle d'affaire</w:t>
-      </w:r>
-      <w:r>
-        <w:rPr>
-          <w:rFonts w:ascii="Calibri" w:hAnsi="Calibri"/>
-          <w:sz w:val="24"/>
-        </w:rPr>
-        <w:t>s</w:t>
-      </w:r>
+        <w:t>Modèle d'affaires</w:t>
+      </w:r>
+      <w:bookmarkEnd w:id="4"/>
     </w:p>
     <w:p>
       <w:pPr>
@@ -3309,8 +4674,7 @@
           <w:szCs w:val="36"/>
         </w:rPr>
       </w:pPr>
-      <w:bookmarkStart w:id="4" w:name="_Toc409979745"/>
-      <w:bookmarkStart w:id="5" w:name="_Toc410296429"/>
+      <w:bookmarkStart w:id="5" w:name="_Toc409979745"/>
       <w:r>
         <w:br w:type="page"/>
       </w:r>
@@ -3322,6 +4686,7 @@
           <w:rFonts w:asciiTheme="minorHAnsi" w:hAnsiTheme="minorHAnsi"/>
         </w:rPr>
       </w:pPr>
+      <w:bookmarkStart w:id="6" w:name="_Toc410641133"/>
       <w:r>
         <w:rPr>
           <w:rFonts w:asciiTheme="minorHAnsi" w:hAnsiTheme="minorHAnsi"/>
@@ -3329,8 +4694,8 @@
         <w:lastRenderedPageBreak/>
         <w:t>II) Analyse des besoins</w:t>
       </w:r>
-      <w:bookmarkEnd w:id="4"/>
       <w:bookmarkEnd w:id="5"/>
+      <w:bookmarkEnd w:id="6"/>
     </w:p>
     <w:p/>
     <w:p>
@@ -3411,8 +4776,8 @@
           <w:szCs w:val="48"/>
         </w:rPr>
       </w:pPr>
-      <w:bookmarkStart w:id="6" w:name="_Toc409979746"/>
-      <w:bookmarkStart w:id="7" w:name="_Toc410296430"/>
+      <w:bookmarkStart w:id="7" w:name="_Toc409979746"/>
+      <w:bookmarkStart w:id="8" w:name="_Toc410641134"/>
       <w:r>
         <w:rPr>
           <w:noProof/>
@@ -3487,8 +4852,8 @@
         </w:rPr>
         <w:t>Modèle des cas d’utilisation</w:t>
       </w:r>
-      <w:bookmarkEnd w:id="6"/>
       <w:bookmarkEnd w:id="7"/>
+      <w:bookmarkEnd w:id="8"/>
     </w:p>
     <w:p>
       <w:r>
@@ -3499,12 +4864,12 @@
       <w:pPr>
         <w:pStyle w:val="Heading2"/>
       </w:pPr>
-      <w:bookmarkStart w:id="8" w:name="_Toc410296431"/>
+      <w:bookmarkStart w:id="9" w:name="_Toc410641135"/>
       <w:r>
         <w:lastRenderedPageBreak/>
         <w:t>Placer un cours à l’horaire</w:t>
       </w:r>
-      <w:bookmarkEnd w:id="8"/>
+      <w:bookmarkEnd w:id="9"/>
     </w:p>
     <w:p/>
     <w:tbl>
@@ -5227,10 +6592,12 @@
       <w:pPr>
         <w:pStyle w:val="Heading3"/>
       </w:pPr>
+      <w:bookmarkStart w:id="10" w:name="_Toc410641136"/>
       <w:r>
         <w:lastRenderedPageBreak/>
         <w:t>DSS – Placer un cours à l’horaire</w:t>
       </w:r>
+      <w:bookmarkEnd w:id="10"/>
     </w:p>
     <w:p>
       <w:pPr>
@@ -5301,12 +6668,12 @@
       <w:pPr>
         <w:pStyle w:val="Heading2"/>
       </w:pPr>
-      <w:bookmarkStart w:id="9" w:name="_Toc410296432"/>
+      <w:bookmarkStart w:id="11" w:name="_Toc410641137"/>
       <w:r>
         <w:lastRenderedPageBreak/>
         <w:t>Importer les fichiers contenants les activités de cours.</w:t>
       </w:r>
-      <w:bookmarkEnd w:id="9"/>
+      <w:bookmarkEnd w:id="11"/>
     </w:p>
     <w:p/>
     <w:tbl>
@@ -6633,6 +8000,7 @@
       <w:pPr>
         <w:pStyle w:val="Heading3"/>
       </w:pPr>
+      <w:bookmarkStart w:id="12" w:name="_Toc410641138"/>
       <w:r>
         <w:lastRenderedPageBreak/>
         <w:t>DSS – Importer les fichier</w:t>
@@ -6643,6 +8011,7 @@
       <w:r>
         <w:t xml:space="preserve"> contenant les activités du cours</w:t>
       </w:r>
+      <w:bookmarkEnd w:id="12"/>
     </w:p>
     <w:p>
       <w:pPr>
@@ -6650,16 +8019,13 @@
       </w:pPr>
     </w:p>
     <w:p>
-      <w:pPr>
-        <w:pStyle w:val="Heading3"/>
-      </w:pPr>
       <w:r>
         <w:rPr>
           <w:noProof/>
           <w:lang w:eastAsia="fr-CA"/>
         </w:rPr>
         <w:drawing>
-          <wp:inline distT="0" distB="0" distL="0" distR="0" wp14:anchorId="51B52D5D" wp14:editId="2E9A28BB">
+          <wp:inline distT="0" distB="0" distL="0" distR="0" wp14:anchorId="68453B2B" wp14:editId="42FBE22C">
             <wp:extent cx="5486400" cy="2778125"/>
             <wp:effectExtent l="0" t="0" r="0" b="3175"/>
             <wp:docPr id="6" name="Image 6"/>
@@ -6723,12 +8089,12 @@
       <w:pPr>
         <w:pStyle w:val="Heading2"/>
       </w:pPr>
-      <w:bookmarkStart w:id="10" w:name="_Toc410296433"/>
+      <w:bookmarkStart w:id="13" w:name="_Toc410641139"/>
       <w:r>
         <w:lastRenderedPageBreak/>
         <w:t>Sauvegarde de l’horaire en construction</w:t>
       </w:r>
-      <w:bookmarkEnd w:id="10"/>
+      <w:bookmarkEnd w:id="13"/>
     </w:p>
     <w:p/>
     <w:tbl>
@@ -8396,6 +9762,7 @@
       <w:pPr>
         <w:pStyle w:val="Heading3"/>
       </w:pPr>
+      <w:bookmarkStart w:id="14" w:name="_Toc410641140"/>
       <w:r>
         <w:lastRenderedPageBreak/>
         <w:t>DSS – Sauvegarde de l’horaire en construction</w:t>
@@ -8409,6 +9776,7 @@
       <w:r>
         <w:t>)</w:t>
       </w:r>
+      <w:bookmarkEnd w:id="14"/>
     </w:p>
     <w:p>
       <w:r>
@@ -8485,9 +9853,11 @@
       <w:pPr>
         <w:pStyle w:val="Heading3"/>
       </w:pPr>
+      <w:bookmarkStart w:id="15" w:name="_Toc410641141"/>
       <w:r>
         <w:t>DSS – Sauvegarde de l’horaire en construction (cas 2 – scénario alternatif)</w:t>
       </w:r>
+      <w:bookmarkEnd w:id="15"/>
     </w:p>
     <w:p/>
     <w:p/>
@@ -8546,12 +9916,21 @@
       <w:pPr>
         <w:pStyle w:val="Heading2"/>
       </w:pPr>
-      <w:bookmarkStart w:id="11" w:name="_Toc410296434"/>
+      <w:bookmarkStart w:id="16" w:name="_Toc410641142"/>
       <w:r>
         <w:lastRenderedPageBreak/>
-        <w:t>Changer les champs d’un cours.</w:t>
-      </w:r>
-      <w:bookmarkEnd w:id="11"/>
+        <w:t>Modifier</w:t>
+      </w:r>
+      <w:r>
+        <w:t xml:space="preserve"> les </w:t>
+      </w:r>
+      <w:r>
+        <w:t>attributs</w:t>
+      </w:r>
+      <w:r>
+        <w:t xml:space="preserve"> d’un cours.</w:t>
+      </w:r>
+      <w:bookmarkEnd w:id="16"/>
     </w:p>
     <w:p/>
     <w:tbl>
@@ -8640,18 +10019,7 @@
                 <w:szCs w:val="22"/>
                 <w:lang w:eastAsia="fr-CA"/>
               </w:rPr>
-              <w:t>Changer les c</w:t>
-            </w:r>
-            <w:r>
-              <w:rPr>
-                <w:rFonts w:eastAsia="Times New Roman" w:cs="Times New Roman"/>
-                <w:b/>
-                <w:color w:val="000000"/>
-                <w:sz w:val="22"/>
-                <w:szCs w:val="22"/>
-                <w:lang w:eastAsia="fr-CA"/>
-              </w:rPr>
-              <w:t>hamps</w:t>
+              <w:t>Modifier les attributs</w:t>
             </w:r>
             <w:r>
               <w:rPr>
@@ -9617,9 +10985,17 @@
       <w:pPr>
         <w:pStyle w:val="Heading3"/>
       </w:pPr>
-      <w:r>
-        <w:t>DSS – Changer les champs d’un cours</w:t>
-      </w:r>
+      <w:bookmarkStart w:id="17" w:name="_Toc410641143"/>
+      <w:r>
+        <w:t xml:space="preserve">DSS – </w:t>
+      </w:r>
+      <w:r>
+        <w:t>Modifier les attributs</w:t>
+      </w:r>
+      <w:r>
+        <w:t xml:space="preserve"> d’un cours</w:t>
+      </w:r>
+      <w:bookmarkEnd w:id="17"/>
     </w:p>
     <w:p/>
     <w:p/>
@@ -9681,7 +11057,7 @@
       <w:pPr>
         <w:pStyle w:val="Heading2"/>
       </w:pPr>
-      <w:bookmarkStart w:id="12" w:name="_Toc410296435"/>
+      <w:bookmarkStart w:id="18" w:name="_Toc410641144"/>
       <w:r>
         <w:lastRenderedPageBreak/>
         <w:t xml:space="preserve">Planification </w:t>
@@ -9692,7 +11068,7 @@
       <w:r>
         <w:t>utomatique</w:t>
       </w:r>
-      <w:bookmarkEnd w:id="12"/>
+      <w:bookmarkEnd w:id="18"/>
     </w:p>
     <w:p/>
     <w:tbl>
@@ -10301,7 +11677,17 @@
                 <w:szCs w:val="22"/>
                 <w:lang w:eastAsia="fr-CA"/>
               </w:rPr>
-              <w:t>construction automatique de l'horaire</w:t>
+              <w:t>Planification</w:t>
+            </w:r>
+            <w:r>
+              <w:rPr>
+                <w:rFonts w:eastAsia="Times New Roman" w:cs="Times New Roman"/>
+                <w:color w:val="000000"/>
+                <w:sz w:val="22"/>
+                <w:szCs w:val="22"/>
+                <w:lang w:eastAsia="fr-CA"/>
+              </w:rPr>
+              <w:t xml:space="preserve"> automatique de l'horaire</w:t>
             </w:r>
             <w:r>
               <w:rPr>
@@ -10531,9 +11917,11 @@
       <w:pPr>
         <w:pStyle w:val="Heading3"/>
       </w:pPr>
+      <w:bookmarkStart w:id="19" w:name="_Toc410641145"/>
       <w:r>
         <w:t>DSS – Planification automatique</w:t>
       </w:r>
+      <w:bookmarkEnd w:id="19"/>
     </w:p>
     <w:p/>
     <w:p/>
@@ -10593,7 +11981,7 @@
       <w:pPr>
         <w:pStyle w:val="Heading2"/>
       </w:pPr>
-      <w:bookmarkStart w:id="13" w:name="_Toc410296436"/>
+      <w:bookmarkStart w:id="20" w:name="_Toc410641146"/>
       <w:r>
         <w:lastRenderedPageBreak/>
         <w:t>Export</w:t>
@@ -10604,7 +11992,7 @@
       <w:r>
         <w:t xml:space="preserve"> de l’horaire sous forme d’image</w:t>
       </w:r>
-      <w:bookmarkEnd w:id="13"/>
+      <w:bookmarkEnd w:id="20"/>
     </w:p>
     <w:p/>
     <w:tbl>
@@ -11801,9 +13189,11 @@
       <w:pPr>
         <w:pStyle w:val="Heading3"/>
       </w:pPr>
+      <w:bookmarkStart w:id="21" w:name="_Toc410641147"/>
       <w:r>
         <w:t>DSS – Exportation de l’horaire sous forme d’image</w:t>
       </w:r>
+      <w:bookmarkEnd w:id="21"/>
     </w:p>
     <w:p/>
     <w:p/>
@@ -11863,12 +13253,12 @@
       <w:pPr>
         <w:pStyle w:val="Heading2"/>
       </w:pPr>
-      <w:bookmarkStart w:id="14" w:name="_Toc410296437"/>
+      <w:bookmarkStart w:id="22" w:name="_Toc410641148"/>
       <w:r>
         <w:lastRenderedPageBreak/>
         <w:t>Affichage des statistiques</w:t>
       </w:r>
-      <w:bookmarkEnd w:id="14"/>
+      <w:bookmarkEnd w:id="22"/>
     </w:p>
     <w:p/>
     <w:tbl>
@@ -12727,6 +14117,7 @@
       <w:pPr>
         <w:pStyle w:val="Heading3"/>
       </w:pPr>
+      <w:bookmarkStart w:id="23" w:name="_Toc410641149"/>
       <w:r>
         <w:rPr>
           <w:noProof/>
@@ -12791,6 +14182,7 @@
       <w:r>
         <w:t>DSS – Affichage des statistiques</w:t>
       </w:r>
+      <w:bookmarkEnd w:id="23"/>
     </w:p>
     <w:p>
       <w:pPr>
@@ -12804,12 +14196,12 @@
       <w:pPr>
         <w:pStyle w:val="Heading2"/>
       </w:pPr>
-      <w:bookmarkStart w:id="15" w:name="_Toc410296438"/>
+      <w:bookmarkStart w:id="24" w:name="_Toc410641150"/>
       <w:r>
         <w:lastRenderedPageBreak/>
         <w:t>Prendre des notes sur l’horaire</w:t>
       </w:r>
-      <w:bookmarkEnd w:id="15"/>
+      <w:bookmarkEnd w:id="24"/>
     </w:p>
     <w:p/>
     <w:tbl>
@@ -13899,7 +15291,7 @@
       <w:pPr>
         <w:spacing w:after="200" w:line="276" w:lineRule="auto"/>
       </w:pPr>
-      <w:bookmarkStart w:id="16" w:name="_Toc409979748"/>
+      <w:bookmarkStart w:id="25" w:name="_Toc409979748"/>
     </w:p>
     <w:p>
       <w:pPr>
@@ -13915,6 +15307,7 @@
       <w:pPr>
         <w:pStyle w:val="Heading3"/>
       </w:pPr>
+      <w:bookmarkStart w:id="26" w:name="_Toc410641151"/>
       <w:r>
         <w:rPr>
           <w:noProof/>
@@ -13979,6 +15372,7 @@
       <w:r>
         <w:t>DSS – Prendre des notes sur l’horaire</w:t>
       </w:r>
+      <w:bookmarkEnd w:id="26"/>
       <w:r>
         <w:br w:type="page"/>
       </w:r>
@@ -13987,7 +15381,7 @@
       <w:pPr>
         <w:pStyle w:val="Heading2"/>
       </w:pPr>
-      <w:bookmarkStart w:id="17" w:name="_Toc410296439"/>
+      <w:bookmarkStart w:id="27" w:name="_Toc410641152"/>
       <w:r>
         <w:lastRenderedPageBreak/>
         <w:t>Charger</w:t>
@@ -13995,7 +15389,7 @@
       <w:r>
         <w:t xml:space="preserve"> un horaire</w:t>
       </w:r>
-      <w:bookmarkEnd w:id="17"/>
+      <w:bookmarkEnd w:id="27"/>
     </w:p>
     <w:p/>
     <w:tbl>
@@ -15078,7 +16472,27 @@
                 <w:szCs w:val="22"/>
                 <w:lang w:eastAsia="fr-CA"/>
               </w:rPr>
-              <w:t xml:space="preserve"> même nom (avec les extensions appropriées)</w:t>
+              <w:t xml:space="preserve"> même nom (avec les extensions appropriées</w:t>
+            </w:r>
+            <w:r>
+              <w:rPr>
+                <w:rFonts w:eastAsia="Times New Roman" w:cs="Times New Roman"/>
+                <w:color w:val="000000"/>
+                <w:sz w:val="22"/>
+                <w:szCs w:val="22"/>
+                <w:lang w:eastAsia="fr-CA"/>
+              </w:rPr>
+              <w:t> : *.COU et *.CHE</w:t>
+            </w:r>
+            <w:r>
+              <w:rPr>
+                <w:rFonts w:eastAsia="Times New Roman" w:cs="Times New Roman"/>
+                <w:color w:val="000000"/>
+                <w:sz w:val="22"/>
+                <w:szCs w:val="22"/>
+                <w:lang w:eastAsia="fr-CA"/>
+              </w:rPr>
+              <w:t>)</w:t>
             </w:r>
             <w:r>
               <w:rPr>
@@ -15614,10 +17028,12 @@
       <w:r>
         <w:br w:type="page"/>
       </w:r>
+      <w:bookmarkStart w:id="28" w:name="_Toc410641153"/>
       <w:r>
         <w:lastRenderedPageBreak/>
         <w:t>DSS – Charger un horaire</w:t>
       </w:r>
+      <w:bookmarkEnd w:id="28"/>
     </w:p>
     <w:p/>
     <w:p/>
@@ -15700,7 +17116,6 @@
           </wp:anchor>
         </w:drawing>
       </w:r>
-      <w:bookmarkStart w:id="18" w:name="_Toc410296440"/>
     </w:p>
     <w:p>
       <w:pPr>
@@ -15725,6 +17140,7 @@
           <w:rFonts w:asciiTheme="minorHAnsi" w:hAnsiTheme="minorHAnsi"/>
         </w:rPr>
       </w:pPr>
+      <w:bookmarkStart w:id="29" w:name="_Toc410641154"/>
       <w:r>
         <w:rPr>
           <w:rFonts w:asciiTheme="minorHAnsi" w:hAnsiTheme="minorHAnsi"/>
@@ -15732,8 +17148,8 @@
         <w:lastRenderedPageBreak/>
         <w:t>Spécifications supplémentaires</w:t>
       </w:r>
-      <w:bookmarkEnd w:id="16"/>
-      <w:bookmarkEnd w:id="18"/>
+      <w:bookmarkEnd w:id="25"/>
+      <w:bookmarkEnd w:id="29"/>
     </w:p>
     <w:p>
       <w:pPr>
@@ -15937,8 +17353,6 @@
         </w:rPr>
         <w:t xml:space="preserve">un </w:t>
       </w:r>
-      <w:bookmarkStart w:id="19" w:name="_GoBack"/>
-      <w:bookmarkEnd w:id="19"/>
       <w:r>
         <w:rPr>
           <w:sz w:val="24"/>
@@ -15968,8 +17382,7 @@
           <w:szCs w:val="26"/>
         </w:rPr>
       </w:pPr>
-      <w:bookmarkStart w:id="20" w:name="_Toc409979749"/>
-      <w:bookmarkStart w:id="21" w:name="_Toc410296441"/>
+      <w:bookmarkStart w:id="30" w:name="_Toc409979749"/>
       <w:r>
         <w:br w:type="page"/>
       </w:r>
@@ -15978,55 +17391,762 @@
       <w:pPr>
         <w:pStyle w:val="Heading2"/>
       </w:pPr>
+      <w:bookmarkStart w:id="31" w:name="_Toc410641155"/>
       <w:r>
         <w:lastRenderedPageBreak/>
         <w:t>Glossaire</w:t>
       </w:r>
-      <w:bookmarkEnd w:id="20"/>
-      <w:bookmarkEnd w:id="21"/>
-    </w:p>
-    <w:p>
-      <w:pPr>
-        <w:spacing w:after="200" w:line="276" w:lineRule="auto"/>
-      </w:pPr>
-      <w:r>
-        <w:br w:type="page"/>
-      </w:r>
-    </w:p>
-    <w:p>
-      <w:pPr>
-        <w:pStyle w:val="Heading1"/>
-      </w:pPr>
-      <w:bookmarkStart w:id="22" w:name="_Toc409979750"/>
-      <w:bookmarkStart w:id="23" w:name="_Toc410296442"/>
-      <w:r>
-        <w:lastRenderedPageBreak/>
-        <w:t>III) Gestion de projet</w:t>
-      </w:r>
-      <w:bookmarkEnd w:id="22"/>
-      <w:bookmarkEnd w:id="23"/>
+      <w:bookmarkEnd w:id="30"/>
+      <w:bookmarkEnd w:id="31"/>
     </w:p>
     <w:p/>
     <w:p>
       <w:pPr>
-        <w:pStyle w:val="Heading2"/>
-      </w:pPr>
-      <w:bookmarkStart w:id="24" w:name="_Toc409979751"/>
-      <w:bookmarkStart w:id="25" w:name="_Toc410296443"/>
-      <w:r>
-        <w:t>Référence des taches</w:t>
-      </w:r>
-      <w:bookmarkEnd w:id="24"/>
-      <w:bookmarkEnd w:id="25"/>
+        <w:spacing w:after="200" w:line="360" w:lineRule="auto"/>
+        <w:rPr>
+          <w:b/>
+          <w:sz w:val="24"/>
+        </w:rPr>
+      </w:pPr>
+      <w:bookmarkStart w:id="32" w:name="_Toc409979750"/>
+      <w:bookmarkStart w:id="33" w:name="_Toc410641156"/>
+      <w:r>
+        <w:rPr>
+          <w:b/>
+          <w:sz w:val="24"/>
+        </w:rPr>
+        <w:t>Algorithme</w:t>
+      </w:r>
+    </w:p>
+    <w:p>
+      <w:pPr>
+        <w:spacing w:after="200" w:line="360" w:lineRule="auto"/>
+        <w:rPr>
+          <w:sz w:val="24"/>
+        </w:rPr>
+      </w:pPr>
+      <w:r>
+        <w:rPr>
+          <w:b/>
+          <w:sz w:val="24"/>
+        </w:rPr>
+        <w:tab/>
+      </w:r>
+      <w:r>
+        <w:rPr>
+          <w:sz w:val="24"/>
+        </w:rPr>
+        <w:t>Suite de règles permettant de résoudre un problème.</w:t>
+      </w:r>
+    </w:p>
+    <w:p>
+      <w:pPr>
+        <w:spacing w:after="200" w:line="360" w:lineRule="auto"/>
+        <w:rPr>
+          <w:b/>
+          <w:sz w:val="24"/>
+        </w:rPr>
+      </w:pPr>
+      <w:r>
+        <w:rPr>
+          <w:b/>
+          <w:sz w:val="24"/>
+        </w:rPr>
+        <w:t>Application</w:t>
+      </w:r>
+    </w:p>
+    <w:p>
+      <w:pPr>
+        <w:spacing w:after="200" w:line="360" w:lineRule="auto"/>
+        <w:ind w:left="705"/>
+        <w:rPr>
+          <w:sz w:val="24"/>
+        </w:rPr>
+      </w:pPr>
+      <w:r>
+        <w:rPr>
+          <w:sz w:val="24"/>
+        </w:rPr>
+        <w:t xml:space="preserve">Programme ou ensemble de programmes visant à aider un utilisateur d’un ordinateur dans le traitement d’une tâche précise. </w:t>
+      </w:r>
+      <w:r>
+        <w:rPr>
+          <w:i/>
+          <w:sz w:val="24"/>
+        </w:rPr>
+        <w:t>(Réf</w:t>
+      </w:r>
+      <w:r>
+        <w:rPr>
+          <w:i/>
+          <w:sz w:val="24"/>
+        </w:rPr>
+        <w:t>. : Larousse.fr)</w:t>
+      </w:r>
+    </w:p>
+    <w:p>
+      <w:pPr>
+        <w:spacing w:after="200" w:line="360" w:lineRule="auto"/>
+        <w:rPr>
+          <w:b/>
+          <w:sz w:val="24"/>
+        </w:rPr>
+      </w:pPr>
+      <w:r>
+        <w:rPr>
+          <w:b/>
+          <w:sz w:val="24"/>
+        </w:rPr>
+        <w:t>Cas d’utilisation</w:t>
+      </w:r>
+    </w:p>
+    <w:p>
+      <w:pPr>
+        <w:spacing w:after="200" w:line="360" w:lineRule="auto"/>
+        <w:ind w:left="705"/>
+        <w:rPr>
+          <w:sz w:val="24"/>
+        </w:rPr>
+      </w:pPr>
+      <w:r>
+        <w:rPr>
+          <w:sz w:val="24"/>
+        </w:rPr>
+        <w:t>Relation établie entre une fonctionnalité et, soit un acteur ou une autre fonctionnalité.</w:t>
+      </w:r>
+    </w:p>
+    <w:p>
+      <w:pPr>
+        <w:spacing w:after="200" w:line="360" w:lineRule="auto"/>
+        <w:rPr>
+          <w:b/>
+          <w:sz w:val="24"/>
+        </w:rPr>
+      </w:pPr>
+      <w:r>
+        <w:rPr>
+          <w:b/>
+          <w:sz w:val="24"/>
+        </w:rPr>
+        <w:t>Chemin</w:t>
+      </w:r>
+    </w:p>
+    <w:p>
+      <w:pPr>
+        <w:spacing w:after="200" w:line="360" w:lineRule="auto"/>
+        <w:ind w:left="705"/>
+        <w:rPr>
+          <w:sz w:val="24"/>
+        </w:rPr>
+      </w:pPr>
+      <w:r>
+        <w:rPr>
+          <w:sz w:val="24"/>
+        </w:rPr>
+        <w:t xml:space="preserve">Emplacement précis sur un disque dur définit par la suite ordonnée des dossiers pour avoir accès au fichier recherché. </w:t>
+      </w:r>
+    </w:p>
+    <w:p>
+      <w:pPr>
+        <w:spacing w:after="200" w:line="360" w:lineRule="auto"/>
+        <w:rPr>
+          <w:b/>
+          <w:sz w:val="24"/>
+        </w:rPr>
+      </w:pPr>
+      <w:r>
+        <w:rPr>
+          <w:b/>
+          <w:sz w:val="24"/>
+        </w:rPr>
+        <w:t>Diagramme de séquence système (DSS)</w:t>
+      </w:r>
+    </w:p>
+    <w:p>
+      <w:pPr>
+        <w:spacing w:after="200" w:line="360" w:lineRule="auto"/>
+        <w:ind w:left="705"/>
+        <w:rPr>
+          <w:sz w:val="24"/>
+        </w:rPr>
+      </w:pPr>
+      <w:r>
+        <w:rPr>
+          <w:sz w:val="24"/>
+        </w:rPr>
+        <w:t xml:space="preserve">Représentation des interactions chronologique entre un système et ses acteurs. </w:t>
+      </w:r>
+      <w:r>
+        <w:rPr>
+          <w:i/>
+          <w:sz w:val="22"/>
+        </w:rPr>
+        <w:t>(</w:t>
+      </w:r>
+      <w:proofErr w:type="gramStart"/>
+      <w:r>
+        <w:rPr>
+          <w:i/>
+          <w:sz w:val="22"/>
+        </w:rPr>
+        <w:t>réf</w:t>
+      </w:r>
+      <w:proofErr w:type="gramEnd"/>
+      <w:r>
+        <w:rPr>
+          <w:i/>
+          <w:sz w:val="22"/>
+        </w:rPr>
+        <w:t>. : Wikipédia)</w:t>
+      </w:r>
+    </w:p>
+    <w:p>
+      <w:pPr>
+        <w:spacing w:after="200" w:line="360" w:lineRule="auto"/>
+        <w:rPr>
+          <w:b/>
+          <w:sz w:val="24"/>
+        </w:rPr>
+      </w:pPr>
+      <w:r>
+        <w:rPr>
+          <w:b/>
+          <w:sz w:val="24"/>
+        </w:rPr>
+        <w:t>Domaine d’affaires</w:t>
+      </w:r>
+    </w:p>
+    <w:p>
+      <w:pPr>
+        <w:spacing w:after="200" w:line="360" w:lineRule="auto"/>
+        <w:ind w:left="705"/>
+        <w:rPr>
+          <w:sz w:val="24"/>
+        </w:rPr>
+      </w:pPr>
+      <w:r>
+        <w:rPr>
+          <w:sz w:val="24"/>
+        </w:rPr>
+        <w:t>Référent pour l’ensemble des processus d’affaires d’un projet ou d’une organisation. Englobe les entités, les acteurs et autres participants de ces processus.</w:t>
+      </w:r>
+    </w:p>
+    <w:p>
+      <w:pPr>
+        <w:spacing w:after="200" w:line="276" w:lineRule="auto"/>
+        <w:rPr>
+          <w:b/>
+          <w:sz w:val="24"/>
+        </w:rPr>
+      </w:pPr>
+      <w:r>
+        <w:rPr>
+          <w:b/>
+          <w:sz w:val="24"/>
+        </w:rPr>
+        <w:br w:type="page"/>
+      </w:r>
+    </w:p>
+    <w:p>
+      <w:pPr>
+        <w:spacing w:after="200" w:line="360" w:lineRule="auto"/>
+        <w:rPr>
+          <w:b/>
+          <w:sz w:val="24"/>
+        </w:rPr>
+      </w:pPr>
+      <w:r>
+        <w:rPr>
+          <w:b/>
+          <w:sz w:val="24"/>
+        </w:rPr>
+        <w:lastRenderedPageBreak/>
+        <w:t>« Drag and drop »</w:t>
+      </w:r>
+    </w:p>
+    <w:p>
+      <w:pPr>
+        <w:spacing w:after="200" w:line="360" w:lineRule="auto"/>
+        <w:ind w:left="705"/>
+        <w:rPr>
+          <w:sz w:val="24"/>
+        </w:rPr>
+      </w:pPr>
+      <w:r>
+        <w:rPr>
+          <w:b/>
+          <w:i/>
+          <w:sz w:val="24"/>
+        </w:rPr>
+        <w:t>(Terme anglais)</w:t>
+      </w:r>
+      <w:r>
+        <w:rPr>
+          <w:sz w:val="24"/>
+        </w:rPr>
+        <w:t xml:space="preserve"> En informatique, processus durant lequel un usager d’un ordinateur sélectionne un objet, au moyen d’une souris, en maintenant enfoncé le bouton gauche de cette dernière afin de déplacer le dît objet et de le relâcher à l’endroit voulu en relâchant également le bouton de sa souris.</w:t>
+      </w:r>
+    </w:p>
+    <w:p>
+      <w:pPr>
+        <w:spacing w:after="200" w:line="360" w:lineRule="auto"/>
+        <w:rPr>
+          <w:b/>
+          <w:sz w:val="24"/>
+        </w:rPr>
+      </w:pPr>
+      <w:r>
+        <w:rPr>
+          <w:b/>
+          <w:sz w:val="24"/>
+        </w:rPr>
+        <w:t>Fenêtre</w:t>
+      </w:r>
+    </w:p>
+    <w:p>
+      <w:pPr>
+        <w:spacing w:after="200" w:line="360" w:lineRule="auto"/>
+        <w:rPr>
+          <w:sz w:val="24"/>
+        </w:rPr>
+      </w:pPr>
+      <w:r>
+        <w:rPr>
+          <w:b/>
+          <w:sz w:val="24"/>
+        </w:rPr>
+        <w:tab/>
+      </w:r>
+      <w:r>
+        <w:rPr>
+          <w:sz w:val="24"/>
+        </w:rPr>
+        <w:t>Zone d’affichage d’informations d’un programme.</w:t>
+      </w:r>
+    </w:p>
+    <w:p>
+      <w:pPr>
+        <w:spacing w:after="200" w:line="360" w:lineRule="auto"/>
+        <w:rPr>
+          <w:b/>
+          <w:sz w:val="24"/>
+        </w:rPr>
+      </w:pPr>
+      <w:r>
+        <w:rPr>
+          <w:b/>
+          <w:sz w:val="24"/>
+        </w:rPr>
+        <w:t>Fonction</w:t>
+      </w:r>
+    </w:p>
+    <w:p>
+      <w:pPr>
+        <w:spacing w:after="200" w:line="360" w:lineRule="auto"/>
+        <w:rPr>
+          <w:sz w:val="24"/>
+        </w:rPr>
+      </w:pPr>
+      <w:r>
+        <w:rPr>
+          <w:b/>
+          <w:sz w:val="24"/>
+        </w:rPr>
+        <w:tab/>
+      </w:r>
+      <w:r>
+        <w:rPr>
+          <w:sz w:val="24"/>
+        </w:rPr>
+        <w:t>Bloc d’une séquence d’instructions visant un but, une fonctionnalité précise.</w:t>
+      </w:r>
+    </w:p>
+    <w:p>
+      <w:pPr>
+        <w:spacing w:after="200" w:line="360" w:lineRule="auto"/>
+        <w:rPr>
+          <w:b/>
+          <w:sz w:val="24"/>
+        </w:rPr>
+      </w:pPr>
+      <w:r>
+        <w:rPr>
+          <w:b/>
+          <w:sz w:val="24"/>
+        </w:rPr>
+        <w:t>Logiciel</w:t>
+      </w:r>
+    </w:p>
+    <w:p>
+      <w:pPr>
+        <w:spacing w:after="200" w:line="360" w:lineRule="auto"/>
+        <w:rPr>
+          <w:sz w:val="24"/>
+        </w:rPr>
+      </w:pPr>
+      <w:r>
+        <w:rPr>
+          <w:b/>
+          <w:sz w:val="24"/>
+        </w:rPr>
+        <w:tab/>
+      </w:r>
+      <w:r>
+        <w:rPr>
+          <w:sz w:val="24"/>
+        </w:rPr>
+        <w:t>Ensemble d’instructions et de règles interprétable par un ordinateur.</w:t>
+      </w:r>
+    </w:p>
+    <w:p>
+      <w:pPr>
+        <w:spacing w:after="200" w:line="360" w:lineRule="auto"/>
+        <w:rPr>
+          <w:b/>
+          <w:sz w:val="24"/>
+        </w:rPr>
+      </w:pPr>
+      <w:r>
+        <w:rPr>
+          <w:b/>
+          <w:sz w:val="24"/>
+        </w:rPr>
+        <w:t>Multiplateforme</w:t>
+      </w:r>
+    </w:p>
+    <w:p>
+      <w:pPr>
+        <w:spacing w:after="200" w:line="360" w:lineRule="auto"/>
+        <w:ind w:left="705"/>
+        <w:rPr>
+          <w:sz w:val="24"/>
+        </w:rPr>
+      </w:pPr>
+      <w:r>
+        <w:rPr>
+          <w:sz w:val="24"/>
+        </w:rPr>
+        <w:t>Fonctionnant sur plusieurs plateformes, soit plusieurs ordinateurs/systèmes d’exploitation différents.</w:t>
+      </w:r>
+    </w:p>
+    <w:p>
+      <w:pPr>
+        <w:spacing w:after="200" w:line="360" w:lineRule="auto"/>
+        <w:rPr>
+          <w:b/>
+          <w:sz w:val="24"/>
+        </w:rPr>
+      </w:pPr>
+      <w:r>
+        <w:rPr>
+          <w:b/>
+          <w:sz w:val="24"/>
+        </w:rPr>
+        <w:t>Multiutilisateur</w:t>
+      </w:r>
+    </w:p>
+    <w:p>
+      <w:pPr>
+        <w:spacing w:after="200" w:line="360" w:lineRule="auto"/>
+        <w:ind w:left="705"/>
+        <w:rPr>
+          <w:sz w:val="24"/>
+        </w:rPr>
+      </w:pPr>
+      <w:r>
+        <w:rPr>
+          <w:sz w:val="24"/>
+        </w:rPr>
+        <w:t>Offrant la possibilité à plusieurs usagers d’interagir simultanément sur le même logiciel.</w:t>
+      </w:r>
+    </w:p>
+    <w:p>
+      <w:pPr>
+        <w:spacing w:after="200" w:line="360" w:lineRule="auto"/>
+        <w:rPr>
+          <w:b/>
+          <w:sz w:val="24"/>
+        </w:rPr>
+      </w:pPr>
+      <w:r>
+        <w:rPr>
+          <w:b/>
+          <w:sz w:val="24"/>
+        </w:rPr>
+        <w:t>PlanIFTicateur</w:t>
+      </w:r>
+    </w:p>
+    <w:p>
+      <w:pPr>
+        <w:spacing w:after="200" w:line="360" w:lineRule="auto"/>
+        <w:rPr>
+          <w:sz w:val="24"/>
+        </w:rPr>
+      </w:pPr>
+      <w:r>
+        <w:rPr>
+          <w:b/>
+          <w:sz w:val="24"/>
+        </w:rPr>
+        <w:tab/>
+      </w:r>
+      <w:r>
+        <w:rPr>
+          <w:sz w:val="24"/>
+        </w:rPr>
+        <w:t>Nom du logiciel en développement pour le projet contenu dans ce document.</w:t>
+      </w:r>
+    </w:p>
+    <w:p>
+      <w:pPr>
+        <w:spacing w:after="200" w:line="360" w:lineRule="auto"/>
+        <w:rPr>
+          <w:b/>
+          <w:sz w:val="24"/>
+        </w:rPr>
+      </w:pPr>
+      <w:r>
+        <w:rPr>
+          <w:b/>
+          <w:sz w:val="24"/>
+        </w:rPr>
+        <w:t>Plateforme PC</w:t>
+      </w:r>
+    </w:p>
+    <w:p>
+      <w:pPr>
+        <w:spacing w:after="200" w:line="360" w:lineRule="auto"/>
+        <w:ind w:left="705"/>
+        <w:rPr>
+          <w:sz w:val="24"/>
+        </w:rPr>
+      </w:pPr>
+      <w:r>
+        <w:rPr>
+          <w:sz w:val="24"/>
+        </w:rPr>
+        <w:t xml:space="preserve">Liaison entre un ordinateur personnel munit d’un processeur spécifique et du système d’exploitation </w:t>
+      </w:r>
+      <w:r>
+        <w:rPr>
+          <w:i/>
+          <w:sz w:val="24"/>
+        </w:rPr>
+        <w:t>Windows</w:t>
+      </w:r>
+      <w:r>
+        <w:rPr>
+          <w:sz w:val="24"/>
+        </w:rPr>
+        <w:t>.</w:t>
+      </w:r>
+    </w:p>
+    <w:p>
+      <w:pPr>
+        <w:spacing w:after="200" w:line="360" w:lineRule="auto"/>
+        <w:rPr>
+          <w:b/>
+          <w:sz w:val="24"/>
+        </w:rPr>
+      </w:pPr>
+      <w:bookmarkStart w:id="34" w:name="_GoBack"/>
+      <w:r>
+        <w:rPr>
+          <w:b/>
+          <w:sz w:val="24"/>
+        </w:rPr>
+        <w:lastRenderedPageBreak/>
+        <w:t>Presse-papier</w:t>
+      </w:r>
+    </w:p>
+    <w:bookmarkEnd w:id="34"/>
+    <w:p>
+      <w:pPr>
+        <w:spacing w:after="200" w:line="360" w:lineRule="auto"/>
+        <w:ind w:left="705"/>
+        <w:rPr>
+          <w:sz w:val="24"/>
+        </w:rPr>
+      </w:pPr>
+      <w:r>
+        <w:rPr>
+          <w:sz w:val="24"/>
+        </w:rPr>
+        <w:t>Fonction intégrée dans tous les systèmes d’exploitation stockant des données que l’on souhaite déplacer ou copier.</w:t>
+      </w:r>
+    </w:p>
+    <w:p>
+      <w:pPr>
+        <w:spacing w:after="200" w:line="360" w:lineRule="auto"/>
+        <w:rPr>
+          <w:b/>
+          <w:sz w:val="24"/>
+        </w:rPr>
+      </w:pPr>
+      <w:r>
+        <w:rPr>
+          <w:b/>
+          <w:sz w:val="24"/>
+        </w:rPr>
+        <w:t>Programme</w:t>
+      </w:r>
+    </w:p>
+    <w:p>
+      <w:pPr>
+        <w:spacing w:after="200" w:line="360" w:lineRule="auto"/>
+        <w:ind w:left="705"/>
+        <w:rPr>
+          <w:sz w:val="24"/>
+        </w:rPr>
+      </w:pPr>
+      <w:r>
+        <w:rPr>
+          <w:sz w:val="24"/>
+        </w:rPr>
+        <w:t>Succession d’instructions qu’un ordinateur peut exécuter afin d’accomplir des opérations.</w:t>
+      </w:r>
+    </w:p>
+    <w:p>
+      <w:pPr>
+        <w:spacing w:after="200" w:line="360" w:lineRule="auto"/>
+        <w:rPr>
+          <w:b/>
+          <w:sz w:val="24"/>
+        </w:rPr>
+      </w:pPr>
+      <w:r>
+        <w:rPr>
+          <w:b/>
+          <w:sz w:val="24"/>
+        </w:rPr>
+        <w:t>Serveur dédié</w:t>
+      </w:r>
+    </w:p>
+    <w:p>
+      <w:pPr>
+        <w:spacing w:after="200" w:line="360" w:lineRule="auto"/>
+        <w:ind w:left="705"/>
+        <w:rPr>
+          <w:sz w:val="24"/>
+        </w:rPr>
+      </w:pPr>
+      <w:r>
+        <w:rPr>
+          <w:sz w:val="24"/>
+        </w:rPr>
+        <w:t>Système informatique dont l’ensemble des ressources est dédié à un seul utilisateur.</w:t>
+      </w:r>
+    </w:p>
+    <w:p>
+      <w:pPr>
+        <w:spacing w:after="200" w:line="360" w:lineRule="auto"/>
+        <w:rPr>
+          <w:b/>
+          <w:sz w:val="24"/>
+        </w:rPr>
+      </w:pPr>
+      <w:r>
+        <w:rPr>
+          <w:b/>
+          <w:sz w:val="24"/>
+        </w:rPr>
+        <w:t>Serveur web</w:t>
+      </w:r>
+    </w:p>
+    <w:p>
+      <w:pPr>
+        <w:spacing w:after="200" w:line="360" w:lineRule="auto"/>
+        <w:ind w:left="705"/>
+        <w:rPr>
+          <w:sz w:val="24"/>
+        </w:rPr>
+      </w:pPr>
+      <w:r>
+        <w:rPr>
+          <w:sz w:val="24"/>
+        </w:rPr>
+        <w:t>Système informatique qui a pour fonction la publication de sites web à la demande d’un autre système.</w:t>
+      </w:r>
+    </w:p>
+    <w:p>
+      <w:pPr>
+        <w:spacing w:after="200" w:line="360" w:lineRule="auto"/>
+        <w:rPr>
+          <w:b/>
+          <w:sz w:val="24"/>
+        </w:rPr>
+      </w:pPr>
+      <w:r>
+        <w:rPr>
+          <w:b/>
+          <w:sz w:val="24"/>
+        </w:rPr>
+        <w:t>Session</w:t>
+      </w:r>
+    </w:p>
+    <w:p>
+      <w:pPr>
+        <w:spacing w:after="200" w:line="360" w:lineRule="auto"/>
+        <w:ind w:left="705"/>
+        <w:rPr>
+          <w:sz w:val="24"/>
+        </w:rPr>
+      </w:pPr>
+      <w:r>
+        <w:rPr>
+          <w:sz w:val="24"/>
+        </w:rPr>
+        <w:t>Période de 15 semaines durant laquelle un étudiant de l’université doit accomplir les objectifs de ses cours.</w:t>
+      </w:r>
+    </w:p>
+    <w:p>
+      <w:pPr>
+        <w:spacing w:after="200" w:line="360" w:lineRule="auto"/>
+        <w:rPr>
+          <w:rFonts w:asciiTheme="majorHAnsi" w:eastAsiaTheme="majorEastAsia" w:hAnsiTheme="majorHAnsi" w:cstheme="majorBidi"/>
+          <w:color w:val="365F91" w:themeColor="accent1" w:themeShade="BF"/>
+          <w:sz w:val="36"/>
+          <w:szCs w:val="36"/>
+        </w:rPr>
+      </w:pPr>
+      <w:r>
+        <w:br w:type="page"/>
+      </w:r>
+    </w:p>
+    <w:p>
+      <w:pPr>
+        <w:pStyle w:val="Heading1"/>
+      </w:pPr>
+      <w:r>
+        <w:lastRenderedPageBreak/>
+        <w:t>III) Gestion de projet</w:t>
+      </w:r>
+      <w:bookmarkEnd w:id="32"/>
+      <w:bookmarkEnd w:id="33"/>
     </w:p>
     <w:p/>
     <w:p>
       <w:pPr>
+        <w:pStyle w:val="Heading2"/>
+      </w:pPr>
+      <w:bookmarkStart w:id="35" w:name="_Toc409979751"/>
+      <w:bookmarkStart w:id="36" w:name="_Toc410641157"/>
+      <w:r>
+        <w:t>Référence des taches</w:t>
+      </w:r>
+      <w:bookmarkEnd w:id="35"/>
+      <w:bookmarkEnd w:id="36"/>
+    </w:p>
+    <w:p/>
+    <w:p>
+      <w:pPr>
         <w:pStyle w:val="Heading3"/>
       </w:pPr>
+      <w:bookmarkStart w:id="37" w:name="_Toc410641158"/>
       <w:r>
         <w:t>Nature des données</w:t>
       </w:r>
+      <w:bookmarkEnd w:id="37"/>
     </w:p>
     <w:p>
       <w:pPr>
@@ -16230,9 +18350,11 @@
       <w:pPr>
         <w:pStyle w:val="Heading3"/>
       </w:pPr>
+      <w:bookmarkStart w:id="38" w:name="_Toc410641159"/>
       <w:r>
         <w:t>Gestion des fichiers</w:t>
       </w:r>
+      <w:bookmarkEnd w:id="38"/>
     </w:p>
     <w:p>
       <w:pPr>
@@ -16458,10 +18580,12 @@
       <w:pPr>
         <w:pStyle w:val="Heading3"/>
       </w:pPr>
+      <w:bookmarkStart w:id="39" w:name="_Toc410641160"/>
       <w:r>
         <w:lastRenderedPageBreak/>
         <w:t>Interface utilisateur</w:t>
       </w:r>
+      <w:bookmarkEnd w:id="39"/>
     </w:p>
     <w:p>
       <w:pPr>
@@ -16715,9 +18839,11 @@
       <w:pPr>
         <w:pStyle w:val="Heading3"/>
       </w:pPr>
+      <w:bookmarkStart w:id="40" w:name="_Toc410641161"/>
       <w:r>
         <w:t>Validation de l’horaire</w:t>
       </w:r>
+      <w:bookmarkEnd w:id="40"/>
     </w:p>
     <w:p>
       <w:pPr>
@@ -16806,10 +18932,12 @@
       <w:pPr>
         <w:pStyle w:val="Heading3"/>
       </w:pPr>
+      <w:bookmarkStart w:id="41" w:name="_Toc410641162"/>
       <w:r>
         <w:lastRenderedPageBreak/>
         <w:t>Planification automatique</w:t>
       </w:r>
+      <w:bookmarkEnd w:id="41"/>
     </w:p>
     <w:p>
       <w:pPr>
@@ -16871,9 +18999,11 @@
       <w:pPr>
         <w:pStyle w:val="Heading3"/>
       </w:pPr>
+      <w:bookmarkStart w:id="42" w:name="_Toc410641163"/>
       <w:r>
         <w:t>Affichage de statistiques</w:t>
       </w:r>
+      <w:bookmarkEnd w:id="42"/>
     </w:p>
     <w:p>
       <w:pPr>
@@ -17022,9 +19152,11 @@
       <w:pPr>
         <w:pStyle w:val="Heading3"/>
       </w:pPr>
+      <w:bookmarkStart w:id="43" w:name="_Toc410641164"/>
       <w:r>
         <w:t>Divers</w:t>
       </w:r>
+      <w:bookmarkEnd w:id="43"/>
     </w:p>
     <w:p>
       <w:pPr>
@@ -17091,8 +19223,7 @@
           <w:szCs w:val="26"/>
         </w:rPr>
       </w:pPr>
-      <w:bookmarkStart w:id="26" w:name="_Toc409979752"/>
-      <w:bookmarkStart w:id="27" w:name="_Toc410296444"/>
+      <w:bookmarkStart w:id="44" w:name="_Toc409979752"/>
       <w:r>
         <w:br w:type="page"/>
       </w:r>
@@ -17101,12 +19232,13 @@
       <w:pPr>
         <w:pStyle w:val="Heading2"/>
       </w:pPr>
+      <w:bookmarkStart w:id="45" w:name="_Toc410641165"/>
       <w:r>
         <w:lastRenderedPageBreak/>
         <w:t>Assignation des ressources</w:t>
       </w:r>
-      <w:bookmarkEnd w:id="26"/>
-      <w:bookmarkEnd w:id="27"/>
+      <w:bookmarkEnd w:id="44"/>
+      <w:bookmarkEnd w:id="45"/>
     </w:p>
     <w:p/>
     <w:p>
@@ -18998,14 +21130,14 @@
       <w:pPr>
         <w:pStyle w:val="Heading2"/>
       </w:pPr>
-      <w:bookmarkStart w:id="28" w:name="_Toc409979753"/>
-      <w:bookmarkStart w:id="29" w:name="_Toc410296445"/>
+      <w:bookmarkStart w:id="46" w:name="_Toc409979753"/>
+      <w:bookmarkStart w:id="47" w:name="_Toc410641166"/>
       <w:r>
         <w:lastRenderedPageBreak/>
         <w:t>Diagramme de Gant</w:t>
       </w:r>
-      <w:bookmarkEnd w:id="28"/>
-      <w:bookmarkEnd w:id="29"/>
+      <w:bookmarkEnd w:id="46"/>
+      <w:bookmarkEnd w:id="47"/>
     </w:p>
     <w:p/>
     <w:p>
@@ -19107,6 +21239,7 @@
         </w:rPr>
         <w:t>« </w:t>
       </w:r>
+      <w:proofErr w:type="spellStart"/>
       <w:r>
         <w:rPr>
           <w:b/>
@@ -19116,6 +21249,7 @@
         </w:rPr>
         <w:t>diagrammeDeGant.gan</w:t>
       </w:r>
+      <w:proofErr w:type="spellEnd"/>
       <w:r>
         <w:rPr>
           <w:b/>
@@ -19140,7 +21274,6 @@
           <w:szCs w:val="26"/>
         </w:rPr>
       </w:pPr>
-      <w:bookmarkStart w:id="30" w:name="_Toc410296446"/>
       <w:r>
         <w:br w:type="page"/>
       </w:r>
@@ -19149,11 +21282,12 @@
       <w:pPr>
         <w:pStyle w:val="Heading2"/>
       </w:pPr>
+      <w:bookmarkStart w:id="48" w:name="_Toc410641167"/>
       <w:r>
         <w:lastRenderedPageBreak/>
         <w:t>Budget</w:t>
       </w:r>
-      <w:bookmarkEnd w:id="30"/>
+      <w:bookmarkEnd w:id="48"/>
       <w:r>
         <w:t xml:space="preserve"> </w:t>
       </w:r>
@@ -23845,6 +25979,19 @@
       <w:szCs w:val="21"/>
     </w:rPr>
   </w:style>
+  <w:style w:type="paragraph" w:styleId="TOC3">
+    <w:name w:val="toc 3"/>
+    <w:basedOn w:val="Normal"/>
+    <w:next w:val="Normal"/>
+    <w:autoRedefine/>
+    <w:uiPriority w:val="39"/>
+    <w:unhideWhenUsed/>
+    <w:rsid w:val="002A4D17"/>
+    <w:pPr>
+      <w:spacing w:after="100"/>
+      <w:ind w:left="420"/>
+    </w:pPr>
+  </w:style>
 </w:styles>
 </file>
 
@@ -24400,6 +26547,19 @@
       <w:szCs w:val="21"/>
     </w:rPr>
   </w:style>
+  <w:style w:type="paragraph" w:styleId="TOC3">
+    <w:name w:val="toc 3"/>
+    <w:basedOn w:val="Normal"/>
+    <w:next w:val="Normal"/>
+    <w:autoRedefine/>
+    <w:uiPriority w:val="39"/>
+    <w:unhideWhenUsed/>
+    <w:rsid w:val="002A4D17"/>
+    <w:pPr>
+      <w:spacing w:after="100"/>
+      <w:ind w:left="420"/>
+    </w:pPr>
+  </w:style>
 </w:styles>
 </file>
 
@@ -24693,7 +26853,7 @@
 </file>
 
 <file path=customXml/itemProps1.xml><?xml version="1.0" encoding="utf-8"?>
-<ds:datastoreItem xmlns:ds="http://schemas.openxmlformats.org/officeDocument/2006/customXml" ds:itemID="{9DF155F0-86B7-4E7B-B1D8-565066CEA475}">
+<ds:datastoreItem xmlns:ds="http://schemas.openxmlformats.org/officeDocument/2006/customXml" ds:itemID="{1E11EBA9-4215-4DE5-A179-41E3118BB655}">
   <ds:schemaRefs>
     <ds:schemaRef ds:uri="http://schemas.openxmlformats.org/officeDocument/2006/bibliography"/>
   </ds:schemaRefs>

</xml_diff>